<commit_message>
Added comments for revisions.
git-svn-id: https://subversion.assembla.com/svn/mdss@5603 e0e46c49-be69-4f5a-ad62-21024a331aea

Former-commit-id: a811fc00c01e5df621aec17c952ccddd1bf41b74 [formerly 836c660d2a3ccfc53a5c5a42459138a6112ec5ec]
Former-commit-id: a39bca841b2886daa603eca089127a5a3c247b16
</commit_message>
<xml_diff>
--- a/standalone/doc/manual/manual.docx
+++ b/standalone/doc/manual/manual.docx
@@ -1,6 +1,6 @@
 
 <file path=word/document.xml><?xml version="1.0" encoding="utf-8"?>
-<w:document xmlns:ve="http://schemas.openxmlformats.org/markup-compatibility/2006" xmlns:o="urn:schemas-microsoft-com:office:office" xmlns:r="http://schemas.openxmlformats.org/officeDocument/2006/relationships" xmlns:m="http://schemas.openxmlformats.org/officeDocument/2006/math" xmlns:v="urn:schemas-microsoft-com:vml" xmlns:wp="http://schemas.openxmlformats.org/drawingml/2006/wordprocessingDrawing" xmlns:w10="urn:schemas-microsoft-com:office:word" xmlns:w="http://schemas.openxmlformats.org/wordprocessingml/2006/main" xmlns:wne="http://schemas.microsoft.com/office/word/2006/wordml">
+<w:document xmlns:mo="http://schemas.microsoft.com/office/mac/office/2008/main" xmlns:ve="http://schemas.openxmlformats.org/markup-compatibility/2006" xmlns:mv="urn:schemas-microsoft-com:mac:vml" xmlns:o="urn:schemas-microsoft-com:office:office" xmlns:r="http://schemas.openxmlformats.org/officeDocument/2006/relationships" xmlns:m="http://schemas.openxmlformats.org/officeDocument/2006/math" xmlns:v="urn:schemas-microsoft-com:vml" xmlns:wp="http://schemas.openxmlformats.org/drawingml/2006/wordprocessingDrawing" xmlns:w10="urn:schemas-microsoft-com:office:word" xmlns:w="http://schemas.openxmlformats.org/wordprocessingml/2006/main" xmlns:wne="http://schemas.microsoft.com/office/word/2006/wordml">
   <w:body>
     <w:p>
       <w:pPr>
@@ -26,7 +26,79 @@
     <w:p>
       <w:pPr>
         <w:pStyle w:val="Textbody"/>
+        <w:numPr>
+          <w:ins w:id="0" w:author="Nathan Mceachen" w:date="2010-11-16T21:03:00Z"/>
+        </w:numPr>
         <w:spacing w:after="0"/>
+        <w:rPr>
+          <w:ins w:id="1" w:author="Nathan Mceachen" w:date="2010-11-16T21:03:00Z"/>
+        </w:rPr>
+      </w:pPr>
+      <w:ins w:id="2" w:author="Nathan Mceachen" w:date="2010-11-16T21:03:00Z">
+        <w:r>
+          <w:t xml:space="preserve">Installations of DDMS can share data with each other using the data synchronization feature.  </w:t>
+        </w:r>
+      </w:ins>
+      <w:ins w:id="3" w:author="Nathan Mceachen" w:date="2010-11-16T21:04:00Z">
+        <w:r>
+          <w:t xml:space="preserve">No connection to the </w:t>
+        </w:r>
+      </w:ins>
+      <w:ins w:id="4" w:author="Nathan Mceachen" w:date="2010-11-16T21:06:00Z">
+        <w:r>
+          <w:t>I</w:t>
+        </w:r>
+      </w:ins>
+      <w:ins w:id="5" w:author="Nathan Mceachen" w:date="2010-11-16T21:04:00Z">
+        <w:r>
+          <w:t xml:space="preserve">nternet or other network is required.  </w:t>
+        </w:r>
+      </w:ins>
+      <w:ins w:id="6" w:author="Nathan Mceachen" w:date="2010-11-16T21:06:00Z">
+        <w:r>
+          <w:t xml:space="preserve">Data is exchanged by </w:t>
+        </w:r>
+      </w:ins>
+      <w:ins w:id="7" w:author="Nathan Mceachen" w:date="2010-11-16T21:12:00Z">
+        <w:r>
+          <w:t>the sharing of data files between installations.  These data files can be distributed on a compact disk, a flash drive, or any other kind of data media.</w:t>
+        </w:r>
+      </w:ins>
+      <w:ins w:id="8" w:author="Nathan Mceachen" w:date="2010-11-16T21:13:00Z">
+        <w:r>
+          <w:t xml:space="preserve">  Each installation can produce a data file that contains </w:t>
+        </w:r>
+      </w:ins>
+      <w:ins w:id="9" w:author="Nathan Mceachen" w:date="2010-11-16T21:06:00Z">
+        <w:r>
+          <w:t xml:space="preserve">all records that were created or updated on that installation.  </w:t>
+        </w:r>
+      </w:ins>
+      <w:ins w:id="10" w:author="Nathan Mceachen" w:date="2010-11-16T21:15:00Z">
+        <w:r>
+          <w:t>Any other installation that imports this data file will then contain these same records.</w:t>
+        </w:r>
+      </w:ins>
+    </w:p>
+    <w:p>
+      <w:pPr>
+        <w:pStyle w:val="Textbody"/>
+        <w:numPr>
+          <w:ins w:id="11" w:author="Nathan Mceachen" w:date="2010-11-16T21:03:00Z"/>
+        </w:numPr>
+        <w:spacing w:after="0"/>
+        <w:rPr>
+          <w:ins w:id="12" w:author="Nathan Mceachen" w:date="2010-11-16T21:03:00Z"/>
+        </w:rPr>
+      </w:pPr>
+    </w:p>
+    <w:p>
+      <w:pPr>
+        <w:pStyle w:val="Textbody"/>
+        <w:spacing w:after="0"/>
+        <w:rPr>
+          <w:ins w:id="13" w:author="Nathan Mceachen" w:date="2010-11-16T21:29:00Z"/>
+        </w:rPr>
       </w:pPr>
       <w:r>
         <w:t xml:space="preserve">Each installation of DDMS tracks all of its transactions, which can then be sent to other installations using the synchronization feature.  Examples of tracked transactions include data entry through the web </w:t>
@@ -37,16 +109,148 @@
       </w:r>
       <w:proofErr w:type="gramEnd"/>
       <w:r>
-        <w:t xml:space="preserve"> excel imports, and synchronization data imported from other installations.  Each transaction record is a self-contained unit, containing all information required to duplicate itself on other computers.  Since records are created locally when importing transaction data from other installation, multiple updates can be easily combined into a single export file.  For example, if computer </w:t>
-      </w:r>
-      <w:proofErr w:type="gramStart"/>
-      <w:r>
-        <w:t>A</w:t>
-      </w:r>
-      <w:proofErr w:type="gramEnd"/>
-      <w:r>
-        <w:t xml:space="preserve"> exports data to computer B, and computer B then exports its data to computer C, C will get the data of both A and B.</w:t>
-      </w:r>
+        <w:t xml:space="preserve"> excel imports, and synchronization data imported from other installations.  Each transaction record is a self-contained unit, containing all information required to duplicate itself on other computers.  Since records are created locally when importing transaction data from other installation, multiple updates can be easily combined into a single export file.  For example, if computer A exports data to computer B, and computer B then exports its data to computer C, C will get the data of both A and B.</w:t>
+      </w:r>
+      <w:ins w:id="14" w:author="Nathan Mceachen" w:date="2010-11-16T21:07:00Z">
+        <w:r>
+          <w:t xml:space="preserve">  </w:t>
+        </w:r>
+      </w:ins>
+    </w:p>
+    <w:p>
+      <w:pPr>
+        <w:pStyle w:val="Textbody"/>
+        <w:numPr>
+          <w:ins w:id="15" w:author="Nathan Mceachen" w:date="2010-11-16T21:29:00Z"/>
+        </w:numPr>
+        <w:spacing w:after="0"/>
+        <w:rPr>
+          <w:ins w:id="16" w:author="Nathan Mceachen" w:date="2010-11-16T21:29:00Z"/>
+        </w:rPr>
+      </w:pPr>
+    </w:p>
+    <w:p>
+      <w:pPr>
+        <w:pStyle w:val="Textbody"/>
+        <w:numPr>
+          <w:ins w:id="17" w:author="Nathan Mceachen" w:date="2010-11-16T21:29:00Z"/>
+        </w:numPr>
+        <w:spacing w:after="0"/>
+        <w:rPr>
+          <w:ins w:id="18" w:author="Nathan Mceachen" w:date="2010-11-16T21:29:00Z"/>
+        </w:rPr>
+      </w:pPr>
+      <w:ins w:id="19" w:author="Nathan Mceachen" w:date="2010-11-16T21:07:00Z">
+        <w:r>
+          <w:t xml:space="preserve">For example:  </w:t>
+        </w:r>
+      </w:ins>
+      <w:ins w:id="20" w:author="Nathan Mceachen" w:date="2010-11-16T21:26:00Z">
+        <w:r>
+          <w:t>A village exists within a district, which exists within a province, which exists within a country.  The village</w:t>
+        </w:r>
+      </w:ins>
+      <w:ins w:id="21" w:author="Nathan Mceachen" w:date="2010-11-16T21:27:00Z">
+        <w:r>
+          <w:t xml:space="preserve"> installation</w:t>
+        </w:r>
+      </w:ins>
+      <w:ins w:id="22" w:author="Nathan Mceachen" w:date="2010-11-16T21:26:00Z">
+        <w:r>
+          <w:t xml:space="preserve"> exports its data to the district installation.  The </w:t>
+        </w:r>
+      </w:ins>
+      <w:ins w:id="23" w:author="Nathan Mceachen" w:date="2010-11-16T21:27:00Z">
+        <w:r>
+          <w:t xml:space="preserve">district installation contains its data plus the data from the village.  The district </w:t>
+        </w:r>
+      </w:ins>
+      <w:ins w:id="24" w:author="Nathan Mceachen" w:date="2010-11-16T21:30:00Z">
+        <w:r>
+          <w:t xml:space="preserve">then </w:t>
+        </w:r>
+      </w:ins>
+      <w:ins w:id="25" w:author="Nathan Mceachen" w:date="2010-11-16T21:27:00Z">
+        <w:r>
+          <w:t>exports its data to the province</w:t>
+        </w:r>
+      </w:ins>
+      <w:ins w:id="26" w:author="Nathan Mceachen" w:date="2010-11-16T21:28:00Z">
+        <w:r>
+          <w:t xml:space="preserve"> installation</w:t>
+        </w:r>
+      </w:ins>
+      <w:ins w:id="27" w:author="Nathan Mceachen" w:date="2010-11-16T21:27:00Z">
+        <w:r>
+          <w:t xml:space="preserve">.  The province </w:t>
+        </w:r>
+      </w:ins>
+      <w:ins w:id="28" w:author="Nathan Mceachen" w:date="2010-11-16T21:28:00Z">
+        <w:r>
+          <w:t xml:space="preserve">installation now </w:t>
+        </w:r>
+      </w:ins>
+      <w:ins w:id="29" w:author="Nathan Mceachen" w:date="2010-11-16T21:27:00Z">
+        <w:r>
+          <w:t xml:space="preserve">contains its data plus the data from the district and the village, even thought </w:t>
+        </w:r>
+      </w:ins>
+      <w:ins w:id="30" w:author="Nathan Mceachen" w:date="2010-11-16T21:30:00Z">
+        <w:r>
+          <w:t>t</w:t>
+        </w:r>
+      </w:ins>
+      <w:ins w:id="31" w:author="Nathan Mceachen" w:date="2010-11-16T21:27:00Z">
+        <w:r>
+          <w:t>he province did not import the data file from the village.</w:t>
+        </w:r>
+      </w:ins>
+      <w:ins w:id="32" w:author="Nathan Mceachen" w:date="2010-11-16T21:28:00Z">
+        <w:r>
+          <w:t xml:space="preserve">  The data from the village was contained within the export file from the district.  Likewise when the province installation exports its data to the country installation, the country installation will contain all of the data from the province, district, and village.</w:t>
+        </w:r>
+      </w:ins>
+      <w:ins w:id="33" w:author="Nathan Mceachen" w:date="2010-11-16T21:30:00Z">
+        <w:r>
+          <w:t xml:space="preserve">  </w:t>
+        </w:r>
+      </w:ins>
+      <w:ins w:id="34" w:author="Nathan Mceachen" w:date="2010-11-16T21:31:00Z">
+        <w:r>
+          <w:t>Any installation that the country installation exports its data to will also contain the data from the village, district, and province.</w:t>
+        </w:r>
+      </w:ins>
+      <w:ins w:id="35" w:author="Nathan Mceachen" w:date="2010-11-16T21:32:00Z">
+        <w:r>
+          <w:t xml:space="preserve">  Eventually, </w:t>
+        </w:r>
+      </w:ins>
+      <w:ins w:id="36" w:author="Nathan Mceachen" w:date="2010-11-16T21:33:00Z">
+        <w:r>
+          <w:t>data from each installation will migrate to every other installation in the country.</w:t>
+        </w:r>
+      </w:ins>
+    </w:p>
+    <w:p>
+      <w:pPr>
+        <w:pStyle w:val="Textbody"/>
+        <w:numPr>
+          <w:ins w:id="37" w:author="Nathan Mceachen" w:date="2010-11-16T21:07:00Z"/>
+        </w:numPr>
+        <w:spacing w:after="0"/>
+        <w:rPr>
+          <w:ins w:id="38" w:author="Nathan Mceachen" w:date="2010-11-16T21:07:00Z"/>
+        </w:rPr>
+      </w:pPr>
+    </w:p>
+    <w:p>
+      <w:pPr>
+        <w:pStyle w:val="Textbody"/>
+        <w:numPr>
+          <w:ins w:id="39" w:author="Nathan Mceachen" w:date="2010-11-16T21:07:00Z"/>
+        </w:numPr>
+        <w:spacing w:after="0"/>
+      </w:pPr>
     </w:p>
     <w:p>
       <w:pPr>
@@ -79,9 +283,213 @@
       <w:r>
         <w:t>on master installations. Additionally, data cannot be shared between two master installations, so it is critical that each deployment contains only one master.</w:t>
       </w:r>
-    </w:p>
-    <w:p>
-      <w:pPr>
+      <w:r>
+        <w:t xml:space="preserve"> </w:t>
+      </w:r>
+      <w:ins w:id="40" w:author="Nathan Mceachen" w:date="2010-11-16T21:00:00Z">
+        <w:r>
+          <w:t xml:space="preserve">No more than one master installation may exist within any given country.  Otherwise, non-recoverable errors can occur during the synchronization process.  Such errors will </w:t>
+        </w:r>
+      </w:ins>
+      <w:ins w:id="41" w:author="Nathan Mceachen" w:date="2010-11-16T21:43:00Z">
+        <w:r>
+          <w:t xml:space="preserve">permanently </w:t>
+        </w:r>
+      </w:ins>
+      <w:ins w:id="42" w:author="Nathan Mceachen" w:date="2010-11-16T21:00:00Z">
+        <w:r>
+          <w:t>prevent an installation from participating in synchronization</w:t>
+        </w:r>
+      </w:ins>
+      <w:ins w:id="43" w:author="Nathan Mceachen" w:date="2010-11-16T21:01:00Z">
+        <w:r>
+          <w:t xml:space="preserve"> again</w:t>
+        </w:r>
+      </w:ins>
+      <w:ins w:id="44" w:author="Nathan Mceachen" w:date="2010-11-16T21:00:00Z">
+        <w:r>
+          <w:t>.</w:t>
+        </w:r>
+      </w:ins>
+    </w:p>
+    <w:p>
+      <w:pPr>
+        <w:numPr>
+          <w:ins w:id="45" w:author="Nathan Mceachen" w:date="2010-11-16T21:04:00Z"/>
+        </w:numPr>
+        <w:spacing w:after="0"/>
+        <w:rPr>
+          <w:ins w:id="46" w:author="Nathan Mceachen" w:date="2010-11-16T21:04:00Z"/>
+        </w:rPr>
+      </w:pPr>
+    </w:p>
+    <w:p>
+      <w:pPr>
+        <w:spacing w:after="0"/>
+        <w:rPr>
+          <w:ins w:id="47" w:author="Nathan Mceachen" w:date="2010-11-16T21:44:00Z"/>
+          <w:rStyle w:val="CommentReference"/>
+        </w:rPr>
+      </w:pPr>
+      <w:r>
+        <w:rPr>
+          <w:rStyle w:val="CommentReference"/>
+          <w:vanish/>
+        </w:rPr>
+        <w:commentReference w:id="48"/>
+      </w:r>
+      <w:ins w:id="49" w:author="Nathan Mceachen" w:date="2010-11-16T23:04:00Z">
+        <w:r>
+          <w:rPr>
+            <w:b/>
+            <w:sz w:val="48"/>
+            <w:szCs w:val="48"/>
+          </w:rPr>
+          <w:t xml:space="preserve">Export </w:t>
+        </w:r>
+      </w:ins>
+      <w:ins w:id="50" w:author="Nathan Mceachen" w:date="2010-11-16T21:44:00Z">
+        <w:r>
+          <w:rPr>
+            <w:b/>
+            <w:sz w:val="48"/>
+            <w:szCs w:val="48"/>
+          </w:rPr>
+          <w:t>Sequence Numbers and Site Masters</w:t>
+        </w:r>
+        <w:r>
+          <w:rPr>
+            <w:rStyle w:val="CommentReference"/>
+            <w:vanish/>
+          </w:rPr>
+          <w:t xml:space="preserve"> </w:t>
+        </w:r>
+      </w:ins>
+    </w:p>
+    <w:p>
+      <w:pPr>
+        <w:numPr>
+          <w:ins w:id="51" w:author="Nathan Mceachen" w:date="2010-11-16T21:44:00Z"/>
+        </w:numPr>
+        <w:spacing w:after="0"/>
+        <w:rPr>
+          <w:ins w:id="52" w:author="Nathan Mceachen" w:date="2010-11-16T21:44:00Z"/>
+          <w:rStyle w:val="CommentReference"/>
+        </w:rPr>
+      </w:pPr>
+    </w:p>
+    <w:p>
+      <w:pPr>
+        <w:numPr>
+          <w:ins w:id="53" w:author="Nathan Mceachen" w:date="2010-11-16T21:44:00Z"/>
+        </w:numPr>
+        <w:spacing w:after="0"/>
+        <w:rPr>
+          <w:ins w:id="54" w:author="Nathan Mceachen" w:date="2010-11-16T21:44:00Z"/>
+          <w:rStyle w:val="CommentReference"/>
+        </w:rPr>
+      </w:pPr>
+    </w:p>
+    <w:p>
+      <w:pPr>
+        <w:numPr>
+          <w:ins w:id="55" w:author="Nathan Mceachen" w:date="2010-11-16T21:47:00Z"/>
+        </w:numPr>
+        <w:spacing w:after="0"/>
+        <w:rPr>
+          <w:ins w:id="56" w:author="Nathan Mceachen" w:date="2010-11-16T21:47:00Z"/>
+          <w:rStyle w:val="CommentReference"/>
+        </w:rPr>
+      </w:pPr>
+      <w:r>
+        <w:rPr>
+          <w:rStyle w:val="CommentReference"/>
+          <w:vanish/>
+        </w:rPr>
+        <w:commentReference w:id="57"/>
+      </w:r>
+      <w:ins w:id="58" w:author="Nathan Mceachen" w:date="2010-11-16T21:48:00Z">
+        <w:r>
+          <w:rPr>
+            <w:b/>
+            <w:sz w:val="48"/>
+            <w:szCs w:val="48"/>
+          </w:rPr>
+          <w:t>Data Export</w:t>
+        </w:r>
+      </w:ins>
+    </w:p>
+    <w:p>
+      <w:pPr>
+        <w:numPr>
+          <w:ins w:id="59" w:author="Nathan Mceachen" w:date="2010-11-16T21:48:00Z"/>
+        </w:numPr>
+        <w:spacing w:after="0"/>
+        <w:rPr>
+          <w:ins w:id="60" w:author="Nathan Mceachen" w:date="2010-11-16T21:48:00Z"/>
+        </w:rPr>
+      </w:pPr>
+    </w:p>
+    <w:p>
+      <w:pPr>
+        <w:numPr>
+          <w:ins w:id="61" w:author="Nathan Mceachen" w:date="2010-11-16T21:48:00Z"/>
+        </w:numPr>
+        <w:spacing w:after="0"/>
+        <w:rPr>
+          <w:ins w:id="62" w:author="Nathan Mceachen" w:date="2010-11-16T21:48:00Z"/>
+        </w:rPr>
+      </w:pPr>
+    </w:p>
+    <w:p>
+      <w:pPr>
+        <w:numPr>
+          <w:ins w:id="63" w:author="Nathan Mceachen" w:date="2010-11-16T21:48:00Z"/>
+        </w:numPr>
+        <w:spacing w:after="0"/>
+        <w:rPr>
+          <w:ins w:id="64" w:author="Nathan Mceachen" w:date="2010-11-16T21:48:00Z"/>
+          <w:rStyle w:val="CommentReference"/>
+        </w:rPr>
+      </w:pPr>
+      <w:commentRangeStart w:id="65"/>
+      <w:ins w:id="66" w:author="Nathan Mceachen" w:date="2010-11-16T21:48:00Z">
+        <w:r>
+          <w:rPr>
+            <w:b/>
+            <w:sz w:val="48"/>
+            <w:szCs w:val="48"/>
+          </w:rPr>
+          <w:t>Data Import</w:t>
+        </w:r>
+      </w:ins>
+      <w:commentRangeEnd w:id="65"/>
+      <w:ins w:id="67" w:author="Nathan Mceachen" w:date="2010-11-16T23:04:00Z">
+        <w:r>
+          <w:rPr>
+            <w:rStyle w:val="CommentReference"/>
+            <w:vanish/>
+          </w:rPr>
+          <w:commentReference w:id="65"/>
+        </w:r>
+      </w:ins>
+    </w:p>
+    <w:p>
+      <w:pPr>
+        <w:numPr>
+          <w:ins w:id="68" w:author="Nathan Mceachen" w:date="2010-11-16T21:48:00Z"/>
+        </w:numPr>
+        <w:spacing w:after="0"/>
+        <w:rPr>
+          <w:ins w:id="69" w:author="Nathan Mceachen" w:date="2010-11-16T21:48:00Z"/>
+        </w:rPr>
+      </w:pPr>
+    </w:p>
+    <w:p>
+      <w:pPr>
+        <w:numPr>
+          <w:ins w:id="70" w:author="Nathan Mceachen" w:date="2010-11-16T21:48:00Z"/>
+        </w:numPr>
         <w:spacing w:after="0"/>
       </w:pPr>
       <w:r>
@@ -94,7 +502,6 @@
         <w:spacing w:before="0" w:after="0"/>
       </w:pPr>
       <w:r>
-        <w:lastRenderedPageBreak/>
         <w:t>Basic CRUD operations</w:t>
       </w:r>
     </w:p>
@@ -110,10 +517,14 @@
     <w:p>
       <w:pPr>
         <w:pStyle w:val="Heading2"/>
+        <w:numPr>
+          <w:numberingChange w:id="71" w:author="Nathan Mceachen" w:date="2010-11-16T21:00:00Z" w:original=""/>
+        </w:numPr>
         <w:spacing w:before="0" w:after="0"/>
       </w:pPr>
-      <w:bookmarkStart w:id="0" w:name="Viewing_existing_data"/>
-      <w:bookmarkEnd w:id="0"/>
+      <w:bookmarkStart w:id="72" w:name="Viewing_existing_data"/>
+      <w:bookmarkEnd w:id="72"/>
+      <w:commentRangeStart w:id="73"/>
       <w:r>
         <w:rPr>
           <w:noProof/>
@@ -143,7 +554,7 @@
                     <pic:cNvPicPr/>
                   </pic:nvPicPr>
                   <pic:blipFill>
-                    <a:blip r:embed="rId5" cstate="print"/>
+                    <a:blip r:embed="rId6" cstate="print"/>
                     <a:stretch>
                       <a:fillRect/>
                     </a:stretch>
@@ -163,6 +574,16 @@
           </wp:anchor>
         </w:drawing>
       </w:r>
+      <w:commentRangeEnd w:id="73"/>
+      <w:r>
+        <w:rPr>
+          <w:rStyle w:val="CommentReference"/>
+          <w:b w:val="0"/>
+          <w:bCs w:val="0"/>
+          <w:vanish/>
+        </w:rPr>
+        <w:commentReference w:id="73"/>
+      </w:r>
       <w:r>
         <w:t>View existing data</w:t>
       </w:r>
@@ -174,6 +595,7 @@
         <w:numPr>
           <w:ilvl w:val="0"/>
           <w:numId w:val="20"/>
+          <w:numberingChange w:id="74" w:author="Nathan Mceachen" w:date="2010-11-16T21:00:00Z" w:original=""/>
         </w:numPr>
         <w:tabs>
           <w:tab w:val="clear" w:pos="709"/>
@@ -195,6 +617,7 @@
         <w:numPr>
           <w:ilvl w:val="0"/>
           <w:numId w:val="20"/>
+          <w:numberingChange w:id="75" w:author="Nathan Mceachen" w:date="2010-11-16T21:00:00Z" w:original=""/>
         </w:numPr>
         <w:tabs>
           <w:tab w:val="clear" w:pos="709"/>
@@ -205,9 +628,41 @@
         <w:ind w:left="707" w:hanging="283"/>
         <w:textAlignment w:val="baseline"/>
       </w:pPr>
-      <w:r>
-        <w:t>Double click the data type to search</w:t>
-      </w:r>
+      <w:commentRangeStart w:id="76"/>
+      <w:r>
+        <w:t xml:space="preserve">Double click </w:t>
+      </w:r>
+      <w:commentRangeEnd w:id="76"/>
+      <w:r>
+        <w:rPr>
+          <w:rStyle w:val="CommentReference"/>
+          <w:vanish/>
+        </w:rPr>
+        <w:commentReference w:id="76"/>
+      </w:r>
+      <w:r>
+        <w:t xml:space="preserve">the </w:t>
+      </w:r>
+      <w:commentRangeStart w:id="77"/>
+      <w:r>
+        <w:t xml:space="preserve">data type </w:t>
+      </w:r>
+      <w:commentRangeEnd w:id="77"/>
+      <w:r>
+        <w:rPr>
+          <w:rStyle w:val="CommentReference"/>
+          <w:vanish/>
+        </w:rPr>
+        <w:commentReference w:id="77"/>
+      </w:r>
+      <w:r>
+        <w:t>to search</w:t>
+      </w:r>
+      <w:ins w:id="78" w:author="Nathan Mceachen" w:date="2010-11-16T22:02:00Z">
+        <w:r>
+          <w:t xml:space="preserve"> for records of that type</w:t>
+        </w:r>
+      </w:ins>
     </w:p>
     <w:p>
       <w:pPr>
@@ -216,6 +671,7 @@
         <w:numPr>
           <w:ilvl w:val="0"/>
           <w:numId w:val="20"/>
+          <w:numberingChange w:id="79" w:author="Nathan Mceachen" w:date="2010-11-16T21:00:00Z" w:original=""/>
         </w:numPr>
         <w:tabs>
           <w:tab w:val="clear" w:pos="709"/>
@@ -237,6 +693,7 @@
         <w:numPr>
           <w:ilvl w:val="0"/>
           <w:numId w:val="20"/>
+          <w:numberingChange w:id="80" w:author="Nathan Mceachen" w:date="2010-11-16T21:00:00Z" w:original=""/>
         </w:numPr>
         <w:tabs>
           <w:tab w:val="clear" w:pos="709"/>
@@ -258,6 +715,7 @@
         <w:numPr>
           <w:ilvl w:val="0"/>
           <w:numId w:val="20"/>
+          <w:numberingChange w:id="81" w:author="Nathan Mceachen" w:date="2010-11-16T21:00:00Z" w:original=""/>
         </w:numPr>
         <w:tabs>
           <w:tab w:val="clear" w:pos="709"/>
@@ -279,6 +737,7 @@
         <w:numPr>
           <w:ilvl w:val="0"/>
           <w:numId w:val="20"/>
+          <w:numberingChange w:id="82" w:author="Nathan Mceachen" w:date="2010-11-16T21:00:00Z" w:original=""/>
         </w:numPr>
         <w:tabs>
           <w:tab w:val="clear" w:pos="709"/>
@@ -300,6 +759,7 @@
         <w:numPr>
           <w:ilvl w:val="0"/>
           <w:numId w:val="20"/>
+          <w:numberingChange w:id="83" w:author="Nathan Mceachen" w:date="2010-11-16T21:00:00Z" w:original=""/>
         </w:numPr>
         <w:tabs>
           <w:tab w:val="clear" w:pos="709"/>
@@ -321,6 +781,7 @@
         <w:numPr>
           <w:ilvl w:val="0"/>
           <w:numId w:val="20"/>
+          <w:numberingChange w:id="84" w:author="Nathan Mceachen" w:date="2010-11-16T21:00:00Z" w:original=""/>
         </w:numPr>
         <w:tabs>
           <w:tab w:val="clear" w:pos="709"/>
@@ -338,10 +799,14 @@
     <w:p>
       <w:pPr>
         <w:pStyle w:val="Heading2"/>
+        <w:numPr>
+          <w:numberingChange w:id="85" w:author="Nathan Mceachen" w:date="2010-11-16T21:00:00Z" w:original=""/>
+        </w:numPr>
         <w:spacing w:before="0" w:after="0"/>
       </w:pPr>
-      <w:bookmarkStart w:id="1" w:name="Create_new_data"/>
-      <w:bookmarkEnd w:id="1"/>
+      <w:bookmarkStart w:id="86" w:name="Create_new_data"/>
+      <w:bookmarkEnd w:id="86"/>
+      <w:commentRangeStart w:id="87"/>
       <w:r>
         <w:rPr>
           <w:noProof/>
@@ -371,7 +836,7 @@
                     <pic:cNvPicPr/>
                   </pic:nvPicPr>
                   <pic:blipFill>
-                    <a:blip r:embed="rId6" cstate="print"/>
+                    <a:blip r:embed="rId7" cstate="print"/>
                     <a:stretch>
                       <a:fillRect/>
                     </a:stretch>
@@ -394,6 +859,16 @@
       <w:r>
         <w:t>Create new data</w:t>
       </w:r>
+      <w:commentRangeEnd w:id="87"/>
+      <w:r>
+        <w:rPr>
+          <w:rStyle w:val="CommentReference"/>
+          <w:b w:val="0"/>
+          <w:bCs w:val="0"/>
+          <w:vanish/>
+        </w:rPr>
+        <w:commentReference w:id="87"/>
+      </w:r>
     </w:p>
     <w:p>
       <w:pPr>
@@ -402,6 +877,7 @@
         <w:numPr>
           <w:ilvl w:val="0"/>
           <w:numId w:val="21"/>
+          <w:numberingChange w:id="88" w:author="Nathan Mceachen" w:date="2010-11-16T21:00:00Z" w:original=""/>
         </w:numPr>
         <w:tabs>
           <w:tab w:val="clear" w:pos="709"/>
@@ -423,6 +899,7 @@
         <w:numPr>
           <w:ilvl w:val="0"/>
           <w:numId w:val="21"/>
+          <w:numberingChange w:id="89" w:author="Nathan Mceachen" w:date="2010-11-16T21:00:00Z" w:original=""/>
         </w:numPr>
         <w:tabs>
           <w:tab w:val="clear" w:pos="709"/>
@@ -444,6 +921,7 @@
         <w:numPr>
           <w:ilvl w:val="0"/>
           <w:numId w:val="21"/>
+          <w:numberingChange w:id="90" w:author="Nathan Mceachen" w:date="2010-11-16T21:00:00Z" w:original=""/>
         </w:numPr>
         <w:tabs>
           <w:tab w:val="clear" w:pos="709"/>
@@ -465,6 +943,7 @@
         <w:numPr>
           <w:ilvl w:val="0"/>
           <w:numId w:val="21"/>
+          <w:numberingChange w:id="91" w:author="Nathan Mceachen" w:date="2010-11-16T21:00:00Z" w:original=""/>
         </w:numPr>
         <w:tabs>
           <w:tab w:val="clear" w:pos="709"/>
@@ -486,6 +965,7 @@
         <w:numPr>
           <w:ilvl w:val="0"/>
           <w:numId w:val="21"/>
+          <w:numberingChange w:id="92" w:author="Nathan Mceachen" w:date="2010-11-16T21:00:00Z" w:original=""/>
         </w:numPr>
         <w:tabs>
           <w:tab w:val="clear" w:pos="709"/>
@@ -511,6 +991,7 @@
       <w:pPr>
         <w:spacing w:after="0"/>
       </w:pPr>
+      <w:commentRangeStart w:id="93"/>
       <w:r>
         <w:rPr>
           <w:noProof/>
@@ -540,7 +1021,7 @@
                     <pic:cNvPicPr/>
                   </pic:nvPicPr>
                   <pic:blipFill>
-                    <a:blip r:embed="rId7" cstate="print"/>
+                    <a:blip r:embed="rId8" cstate="print"/>
                     <a:stretch>
                       <a:fillRect/>
                     </a:stretch>
@@ -560,6 +1041,14 @@
           </wp:anchor>
         </w:drawing>
       </w:r>
+      <w:commentRangeEnd w:id="93"/>
+      <w:r>
+        <w:rPr>
+          <w:rStyle w:val="CommentReference"/>
+          <w:vanish/>
+        </w:rPr>
+        <w:commentReference w:id="93"/>
+      </w:r>
       <w:r>
         <w:br w:type="page"/>
       </w:r>
@@ -567,12 +1056,14 @@
     <w:p>
       <w:pPr>
         <w:pStyle w:val="Heading2"/>
+        <w:numPr>
+          <w:numberingChange w:id="94" w:author="Nathan Mceachen" w:date="2010-11-16T21:00:00Z" w:original=""/>
+        </w:numPr>
         <w:spacing w:before="0" w:after="0"/>
       </w:pPr>
-      <w:bookmarkStart w:id="2" w:name="Edit_existing_data"/>
-      <w:bookmarkEnd w:id="2"/>
-      <w:r>
-        <w:lastRenderedPageBreak/>
+      <w:bookmarkStart w:id="95" w:name="Edit_existing_data"/>
+      <w:bookmarkEnd w:id="95"/>
+      <w:r>
         <w:t>Edit existing data</w:t>
       </w:r>
     </w:p>
@@ -583,6 +1074,7 @@
         <w:numPr>
           <w:ilvl w:val="0"/>
           <w:numId w:val="22"/>
+          <w:numberingChange w:id="96" w:author="Nathan Mceachen" w:date="2010-11-16T21:00:00Z" w:original=""/>
         </w:numPr>
         <w:tabs>
           <w:tab w:val="clear" w:pos="709"/>
@@ -604,6 +1096,7 @@
         <w:numPr>
           <w:ilvl w:val="0"/>
           <w:numId w:val="22"/>
+          <w:numberingChange w:id="97" w:author="Nathan Mceachen" w:date="2010-11-16T21:00:00Z" w:original=""/>
         </w:numPr>
         <w:tabs>
           <w:tab w:val="clear" w:pos="709"/>
@@ -614,8 +1107,17 @@
         <w:ind w:left="706" w:hanging="288"/>
         <w:textAlignment w:val="baseline"/>
       </w:pPr>
+      <w:commentRangeStart w:id="98"/>
       <w:r>
         <w:t>Click “Edit” at the bottom of the form</w:t>
+      </w:r>
+      <w:commentRangeEnd w:id="98"/>
+      <w:r>
+        <w:rPr>
+          <w:rStyle w:val="CommentReference"/>
+          <w:vanish/>
+        </w:rPr>
+        <w:commentReference w:id="98"/>
       </w:r>
     </w:p>
     <w:p>
@@ -625,6 +1127,7 @@
         <w:numPr>
           <w:ilvl w:val="0"/>
           <w:numId w:val="22"/>
+          <w:numberingChange w:id="99" w:author="Nathan Mceachen" w:date="2010-11-16T21:00:00Z" w:original=""/>
         </w:numPr>
         <w:tabs>
           <w:tab w:val="clear" w:pos="709"/>
@@ -646,6 +1149,7 @@
         <w:numPr>
           <w:ilvl w:val="0"/>
           <w:numId w:val="22"/>
+          <w:numberingChange w:id="100" w:author="Nathan Mceachen" w:date="2010-11-16T21:00:00Z" w:original=""/>
         </w:numPr>
         <w:tabs>
           <w:tab w:val="clear" w:pos="709"/>
@@ -685,7 +1189,7 @@
                     <pic:cNvPicPr/>
                   </pic:nvPicPr>
                   <pic:blipFill>
-                    <a:blip r:embed="rId8" cstate="print"/>
+                    <a:blip r:embed="rId9" cstate="print"/>
                     <a:stretch>
                       <a:fillRect/>
                     </a:stretch>
@@ -712,6 +1216,9 @@
     <w:p>
       <w:pPr>
         <w:pStyle w:val="Heading2"/>
+        <w:numPr>
+          <w:numberingChange w:id="101" w:author="Nathan Mceachen" w:date="2010-11-16T21:00:00Z" w:original=""/>
+        </w:numPr>
         <w:spacing w:before="0" w:after="0"/>
       </w:pPr>
       <w:r>
@@ -728,6 +1235,7 @@
         <w:numPr>
           <w:ilvl w:val="0"/>
           <w:numId w:val="22"/>
+          <w:numberingChange w:id="102" w:author="Nathan Mceachen" w:date="2010-11-16T21:00:00Z" w:original=""/>
         </w:numPr>
         <w:tabs>
           <w:tab w:val="clear" w:pos="709"/>
@@ -749,6 +1257,7 @@
         <w:numPr>
           <w:ilvl w:val="0"/>
           <w:numId w:val="22"/>
+          <w:numberingChange w:id="103" w:author="Nathan Mceachen" w:date="2010-11-16T21:00:00Z" w:original=""/>
         </w:numPr>
         <w:tabs>
           <w:tab w:val="clear" w:pos="709"/>
@@ -759,8 +1268,17 @@
         <w:ind w:left="706" w:hanging="288"/>
         <w:textAlignment w:val="baseline"/>
       </w:pPr>
+      <w:commentRangeStart w:id="104"/>
       <w:r>
         <w:t>Click “Edit” at the bottom of the form</w:t>
+      </w:r>
+      <w:commentRangeEnd w:id="104"/>
+      <w:r>
+        <w:rPr>
+          <w:rStyle w:val="CommentReference"/>
+          <w:vanish/>
+        </w:rPr>
+        <w:commentReference w:id="104"/>
       </w:r>
     </w:p>
     <w:p>
@@ -770,6 +1288,7 @@
         <w:numPr>
           <w:ilvl w:val="0"/>
           <w:numId w:val="22"/>
+          <w:numberingChange w:id="105" w:author="Nathan Mceachen" w:date="2010-11-16T21:00:00Z" w:original=""/>
         </w:numPr>
         <w:tabs>
           <w:tab w:val="clear" w:pos="709"/>
@@ -791,6 +1310,7 @@
         <w:numPr>
           <w:ilvl w:val="0"/>
           <w:numId w:val="22"/>
+          <w:numberingChange w:id="106" w:author="Nathan Mceachen" w:date="2010-11-16T21:00:00Z" w:original=""/>
         </w:numPr>
         <w:tabs>
           <w:tab w:val="clear" w:pos="709"/>
@@ -837,7 +1357,6 @@
           <w:sz w:val="36"/>
           <w:szCs w:val="36"/>
         </w:rPr>
-        <w:lastRenderedPageBreak/>
         <w:t>Edit a Refer</w:t>
       </w:r>
       <w:r>
@@ -864,6 +1383,7 @@
         <w:numPr>
           <w:ilvl w:val="0"/>
           <w:numId w:val="22"/>
+          <w:numberingChange w:id="107" w:author="Nathan Mceachen" w:date="2010-11-16T21:00:00Z" w:original=""/>
         </w:numPr>
         <w:tabs>
           <w:tab w:val="clear" w:pos="709"/>
@@ -874,6 +1394,7 @@
         <w:ind w:left="706" w:hanging="288"/>
         <w:textAlignment w:val="baseline"/>
       </w:pPr>
+      <w:commentRangeStart w:id="108"/>
       <w:r>
         <w:rPr>
           <w:noProof/>
@@ -903,7 +1424,7 @@
                     <pic:cNvPicPr/>
                   </pic:nvPicPr>
                   <pic:blipFill>
-                    <a:blip r:embed="rId9" cstate="print"/>
+                    <a:blip r:embed="rId10" cstate="print"/>
                     <a:stretch>
                       <a:fillRect/>
                     </a:stretch>
@@ -926,6 +1447,14 @@
       <w:r>
         <w:t>Click “Search” next to the reference attribute</w:t>
       </w:r>
+      <w:commentRangeEnd w:id="108"/>
+      <w:r>
+        <w:rPr>
+          <w:rStyle w:val="CommentReference"/>
+          <w:vanish/>
+        </w:rPr>
+        <w:commentReference w:id="108"/>
+      </w:r>
     </w:p>
     <w:p>
       <w:pPr>
@@ -934,6 +1463,7 @@
         <w:numPr>
           <w:ilvl w:val="0"/>
           <w:numId w:val="22"/>
+          <w:numberingChange w:id="109" w:author="Nathan Mceachen" w:date="2010-11-16T21:00:00Z" w:original=""/>
         </w:numPr>
         <w:tabs>
           <w:tab w:val="clear" w:pos="709"/>
@@ -955,6 +1485,7 @@
         <w:numPr>
           <w:ilvl w:val="0"/>
           <w:numId w:val="22"/>
+          <w:numberingChange w:id="110" w:author="Nathan Mceachen" w:date="2010-11-16T21:00:00Z" w:original=""/>
         </w:numPr>
         <w:tabs>
           <w:tab w:val="clear" w:pos="709"/>
@@ -976,6 +1507,7 @@
         <w:numPr>
           <w:ilvl w:val="0"/>
           <w:numId w:val="22"/>
+          <w:numberingChange w:id="111" w:author="Nathan Mceachen" w:date="2010-11-16T21:00:00Z" w:original=""/>
         </w:numPr>
         <w:tabs>
           <w:tab w:val="clear" w:pos="709"/>
@@ -997,6 +1529,7 @@
         <w:numPr>
           <w:ilvl w:val="0"/>
           <w:numId w:val="22"/>
+          <w:numberingChange w:id="112" w:author="Nathan Mceachen" w:date="2010-11-16T21:00:00Z" w:original=""/>
         </w:numPr>
         <w:tabs>
           <w:tab w:val="clear" w:pos="709"/>
@@ -1036,7 +1569,7 @@
                     <pic:cNvPicPr/>
                   </pic:nvPicPr>
                   <pic:blipFill>
-                    <a:blip r:embed="rId10" cstate="print"/>
+                    <a:blip r:embed="rId11" cstate="print"/>
                     <a:stretch>
                       <a:fillRect/>
                     </a:stretch>
@@ -1083,7 +1616,7 @@
                     <pic:cNvPicPr/>
                   </pic:nvPicPr>
                   <pic:blipFill>
-                    <a:blip r:embed="rId11" cstate="print">
+                    <a:blip r:embed="rId12" cstate="print">
                       <a:alphaModFix/>
                       <a:lum/>
                     </a:blip>
@@ -1114,6 +1647,7 @@
           </wp:anchor>
         </w:drawing>
       </w:r>
+      <w:commentRangeStart w:id="113"/>
       <w:r>
         <w:rPr>
           <w:noProof/>
@@ -1143,7 +1677,7 @@
                     <pic:cNvPicPr/>
                   </pic:nvPicPr>
                   <pic:blipFill>
-                    <a:blip r:embed="rId12" cstate="print"/>
+                    <a:blip r:embed="rId13" cstate="print"/>
                     <a:stretch>
                       <a:fillRect/>
                     </a:stretch>
@@ -1163,8 +1697,24 @@
           </wp:anchor>
         </w:drawing>
       </w:r>
-      <w:r>
-        <w:t>The pop-up closes, and the reference field contains the key of the selected object.</w:t>
+      <w:commentRangeEnd w:id="113"/>
+      <w:r>
+        <w:rPr>
+          <w:rStyle w:val="CommentReference"/>
+          <w:vanish/>
+        </w:rPr>
+        <w:commentReference w:id="113"/>
+      </w:r>
+      <w:r>
+        <w:t xml:space="preserve">The pop-up closes, and the reference field </w:t>
+      </w:r>
+      <w:proofErr w:type="gramStart"/>
+      <w:r>
+        <w:t>contains</w:t>
+      </w:r>
+      <w:proofErr w:type="gramEnd"/>
+      <w:r>
+        <w:t xml:space="preserve"> the key of the selected object.</w:t>
       </w:r>
       <w:r>
         <w:br w:type="page"/>
@@ -1173,16 +1723,19 @@
     <w:p>
       <w:pPr>
         <w:pStyle w:val="Heading2"/>
+        <w:numPr>
+          <w:numberingChange w:id="114" w:author="Nathan Mceachen" w:date="2010-11-16T21:00:00Z" w:original=""/>
+        </w:numPr>
         <w:spacing w:before="0" w:after="0"/>
       </w:pPr>
-      <w:bookmarkStart w:id="3" w:name="Examining_relationship_data"/>
-      <w:bookmarkEnd w:id="3"/>
+      <w:bookmarkStart w:id="115" w:name="Examining_relationship_data"/>
+      <w:bookmarkEnd w:id="115"/>
+      <w:commentRangeStart w:id="116"/>
       <w:r>
         <w:rPr>
           <w:noProof/>
           <w:lang w:eastAsia="en-US" w:bidi="ar-SA"/>
         </w:rPr>
-        <w:lastRenderedPageBreak/>
         <w:drawing>
           <wp:anchor distT="0" distB="0" distL="114300" distR="114300" simplePos="0" relativeHeight="251668480" behindDoc="0" locked="0" layoutInCell="1" allowOverlap="1">
             <wp:simplePos x="0" y="0"/>
@@ -1207,7 +1760,7 @@
                     <pic:cNvPicPr/>
                   </pic:nvPicPr>
                   <pic:blipFill>
-                    <a:blip r:embed="rId13" cstate="print"/>
+                    <a:blip r:embed="rId14" cstate="print"/>
                     <a:stretch>
                       <a:fillRect/>
                     </a:stretch>
@@ -1228,7 +1781,20 @@
         </w:drawing>
       </w:r>
       <w:r>
-        <w:t>View a relationship tree</w:t>
+        <w:t xml:space="preserve">View a relationship </w:t>
+      </w:r>
+      <w:commentRangeEnd w:id="116"/>
+      <w:r>
+        <w:rPr>
+          <w:rStyle w:val="CommentReference"/>
+          <w:b w:val="0"/>
+          <w:bCs w:val="0"/>
+          <w:vanish/>
+        </w:rPr>
+        <w:commentReference w:id="116"/>
+      </w:r>
+      <w:r>
+        <w:t>tree</w:t>
       </w:r>
     </w:p>
     <w:p>
@@ -1238,6 +1804,7 @@
         <w:numPr>
           <w:ilvl w:val="0"/>
           <w:numId w:val="22"/>
+          <w:numberingChange w:id="117" w:author="Nathan Mceachen" w:date="2010-11-16T21:00:00Z" w:original=""/>
         </w:numPr>
         <w:tabs>
           <w:tab w:val="clear" w:pos="709"/>
@@ -1259,6 +1826,7 @@
         <w:numPr>
           <w:ilvl w:val="0"/>
           <w:numId w:val="22"/>
+          <w:numberingChange w:id="118" w:author="Nathan Mceachen" w:date="2010-11-16T21:00:00Z" w:original=""/>
         </w:numPr>
         <w:tabs>
           <w:tab w:val="clear" w:pos="709"/>
@@ -1270,7 +1838,19 @@
         <w:textAlignment w:val="baseline"/>
       </w:pPr>
       <w:r>
-        <w:t>The bottom panel contains tabs for each type of relationship the object participates in.  The tab also indicates the direction (parent or child) of the relationship.</w:t>
+        <w:t xml:space="preserve">The bottom panel contains tabs for each type of relationship the object participates in.  </w:t>
+      </w:r>
+      <w:commentRangeStart w:id="119"/>
+      <w:r>
+        <w:t>The tab also indicates the direction (parent or child) of the relationship.</w:t>
+      </w:r>
+      <w:commentRangeEnd w:id="119"/>
+      <w:r>
+        <w:rPr>
+          <w:rStyle w:val="CommentReference"/>
+          <w:vanish/>
+        </w:rPr>
+        <w:commentReference w:id="119"/>
       </w:r>
     </w:p>
     <w:p>
@@ -1280,6 +1860,7 @@
         <w:numPr>
           <w:ilvl w:val="0"/>
           <w:numId w:val="23"/>
+          <w:numberingChange w:id="120" w:author="Nathan Mceachen" w:date="2010-11-16T21:00:00Z" w:original=""/>
         </w:numPr>
         <w:tabs>
           <w:tab w:val="clear" w:pos="709"/>
@@ -1301,6 +1882,7 @@
         <w:numPr>
           <w:ilvl w:val="0"/>
           <w:numId w:val="23"/>
+          <w:numberingChange w:id="121" w:author="Nathan Mceachen" w:date="2010-11-16T21:00:00Z" w:original=""/>
         </w:numPr>
         <w:tabs>
           <w:tab w:val="clear" w:pos="709"/>
@@ -1322,6 +1904,7 @@
         <w:numPr>
           <w:ilvl w:val="0"/>
           <w:numId w:val="23"/>
+          <w:numberingChange w:id="122" w:author="Nathan Mceachen" w:date="2010-11-16T21:00:00Z" w:original=""/>
         </w:numPr>
         <w:tabs>
           <w:tab w:val="clear" w:pos="709"/>
@@ -1332,17 +1915,33 @@
         <w:ind w:left="707" w:hanging="283"/>
         <w:textAlignment w:val="baseline"/>
       </w:pPr>
-      <w:r>
-        <w:t>Expand a node to see any objects the node is related to.  Repeat as desired.</w:t>
+      <w:commentRangeStart w:id="123"/>
+      <w:r>
+        <w:t xml:space="preserve">Expand a node to see any objects the node is related to.  </w:t>
+      </w:r>
+      <w:commentRangeEnd w:id="123"/>
+      <w:r>
+        <w:rPr>
+          <w:rStyle w:val="CommentReference"/>
+          <w:vanish/>
+        </w:rPr>
+        <w:commentReference w:id="123"/>
+      </w:r>
+      <w:r>
+        <w:t>Repeat as desired.</w:t>
       </w:r>
     </w:p>
     <w:p>
       <w:pPr>
         <w:pStyle w:val="Heading3"/>
+        <w:numPr>
+          <w:numberingChange w:id="124" w:author="Nathan Mceachen" w:date="2010-11-16T21:00:00Z" w:original=""/>
+        </w:numPr>
         <w:spacing w:before="0" w:after="0"/>
       </w:pPr>
-      <w:bookmarkStart w:id="4" w:name="Add_a_new_relationship"/>
-      <w:bookmarkEnd w:id="4"/>
+      <w:bookmarkStart w:id="125" w:name="Add_a_new_relationship"/>
+      <w:bookmarkEnd w:id="125"/>
+      <w:commentRangeStart w:id="126"/>
       <w:r>
         <w:rPr>
           <w:noProof/>
@@ -1358,7 +1957,7 @@
               <wp:posOffset>30480</wp:posOffset>
             </wp:positionV>
             <wp:extent cx="3697605" cy="2309495"/>
-            <wp:effectExtent l="19050" t="0" r="0" b="0"/>
+            <wp:effectExtent l="25400" t="0" r="10795" b="0"/>
             <wp:wrapSquare wrapText="bothSides"/>
             <wp:docPr id="23" name="graphics7"/>
             <wp:cNvGraphicFramePr>
@@ -1372,7 +1971,7 @@
                     <pic:cNvPicPr/>
                   </pic:nvPicPr>
                   <pic:blipFill>
-                    <a:blip r:embed="rId14" cstate="print">
+                    <a:blip r:embed="rId15" cstate="print">
                       <a:alphaModFix/>
                       <a:lum/>
                     </a:blip>
@@ -1396,6 +1995,16 @@
           </wp:anchor>
         </w:drawing>
       </w:r>
+      <w:commentRangeEnd w:id="126"/>
+      <w:r>
+        <w:rPr>
+          <w:rStyle w:val="CommentReference"/>
+          <w:b w:val="0"/>
+          <w:bCs w:val="0"/>
+          <w:vanish/>
+        </w:rPr>
+        <w:commentReference w:id="126"/>
+      </w:r>
       <w:r>
         <w:t>Add a new relationship</w:t>
       </w:r>
@@ -1407,6 +2016,7 @@
         <w:numPr>
           <w:ilvl w:val="0"/>
           <w:numId w:val="24"/>
+          <w:numberingChange w:id="127" w:author="Nathan Mceachen" w:date="2010-11-16T21:00:00Z" w:original=""/>
         </w:numPr>
         <w:tabs>
           <w:tab w:val="clear" w:pos="709"/>
@@ -1428,6 +2038,7 @@
         <w:numPr>
           <w:ilvl w:val="0"/>
           <w:numId w:val="24"/>
+          <w:numberingChange w:id="128" w:author="Nathan Mceachen" w:date="2010-11-16T21:00:00Z" w:original=""/>
         </w:numPr>
         <w:tabs>
           <w:tab w:val="clear" w:pos="709"/>
@@ -1449,6 +2060,7 @@
         <w:numPr>
           <w:ilvl w:val="0"/>
           <w:numId w:val="24"/>
+          <w:numberingChange w:id="129" w:author="Nathan Mceachen" w:date="2010-11-16T21:00:00Z" w:original=""/>
         </w:numPr>
         <w:tabs>
           <w:tab w:val="clear" w:pos="709"/>
@@ -1460,7 +2072,19 @@
         <w:textAlignment w:val="baseline"/>
       </w:pPr>
       <w:r>
-        <w:t>A pop-up window opens to select the target object [See “Edit a reference attribute” for similar behavior]</w:t>
+        <w:t xml:space="preserve">A pop-up window opens to select the target object </w:t>
+      </w:r>
+      <w:commentRangeStart w:id="130"/>
+      <w:r>
+        <w:t>[See “Edit a reference attribute” for similar behavior]</w:t>
+      </w:r>
+      <w:commentRangeEnd w:id="130"/>
+      <w:r>
+        <w:rPr>
+          <w:rStyle w:val="CommentReference"/>
+          <w:vanish/>
+        </w:rPr>
+        <w:commentReference w:id="130"/>
       </w:r>
     </w:p>
     <w:p>
@@ -1470,6 +2094,7 @@
         <w:numPr>
           <w:ilvl w:val="0"/>
           <w:numId w:val="24"/>
+          <w:numberingChange w:id="131" w:author="Nathan Mceachen" w:date="2010-11-16T21:00:00Z" w:original=""/>
         </w:numPr>
         <w:tabs>
           <w:tab w:val="clear" w:pos="709"/>
@@ -1491,6 +2116,7 @@
         <w:numPr>
           <w:ilvl w:val="0"/>
           <w:numId w:val="24"/>
+          <w:numberingChange w:id="132" w:author="Nathan Mceachen" w:date="2010-11-16T21:00:00Z" w:original=""/>
         </w:numPr>
         <w:tabs>
           <w:tab w:val="clear" w:pos="709"/>
@@ -1501,17 +2127,29 @@
         <w:ind w:left="706" w:hanging="288"/>
         <w:textAlignment w:val="baseline"/>
       </w:pPr>
+      <w:commentRangeStart w:id="133"/>
       <w:r>
         <w:t>Fill in the form and click “Apply”</w:t>
       </w:r>
+      <w:commentRangeEnd w:id="133"/>
+      <w:r>
+        <w:rPr>
+          <w:rStyle w:val="CommentReference"/>
+          <w:vanish/>
+        </w:rPr>
+        <w:commentReference w:id="133"/>
+      </w:r>
     </w:p>
     <w:p>
       <w:pPr>
         <w:pStyle w:val="Heading3"/>
+        <w:numPr>
+          <w:numberingChange w:id="134" w:author="Nathan Mceachen" w:date="2010-11-16T21:00:00Z" w:original=""/>
+        </w:numPr>
         <w:spacing w:before="0" w:after="0"/>
       </w:pPr>
-      <w:bookmarkStart w:id="5" w:name="View_the_participating_object"/>
-      <w:bookmarkEnd w:id="5"/>
+      <w:bookmarkStart w:id="135" w:name="View_the_participating_object"/>
+      <w:bookmarkEnd w:id="135"/>
       <w:r>
         <w:t>View the participating object</w:t>
       </w:r>
@@ -1523,6 +2161,7 @@
         <w:numPr>
           <w:ilvl w:val="0"/>
           <w:numId w:val="25"/>
+          <w:numberingChange w:id="136" w:author="Nathan Mceachen" w:date="2010-11-16T21:00:00Z" w:original=""/>
         </w:numPr>
         <w:tabs>
           <w:tab w:val="clear" w:pos="709"/>
@@ -1544,6 +2183,7 @@
         <w:numPr>
           <w:ilvl w:val="0"/>
           <w:numId w:val="25"/>
+          <w:numberingChange w:id="137" w:author="Nathan Mceachen" w:date="2010-11-16T21:00:00Z" w:original=""/>
         </w:numPr>
         <w:tabs>
           <w:tab w:val="clear" w:pos="709"/>
@@ -1554,6 +2194,7 @@
         <w:ind w:left="706" w:hanging="288"/>
         <w:textAlignment w:val="baseline"/>
       </w:pPr>
+      <w:commentRangeStart w:id="138"/>
       <w:r>
         <w:rPr>
           <w:noProof/>
@@ -1583,7 +2224,7 @@
                     <pic:cNvPicPr/>
                   </pic:nvPicPr>
                   <pic:blipFill>
-                    <a:blip r:embed="rId15" cstate="print">
+                    <a:blip r:embed="rId16" cstate="print">
                       <a:alphaModFix/>
                       <a:lum/>
                     </a:blip>
@@ -1610,14 +2251,25 @@
       <w:r>
         <w:t>Double-click the desired row or Right-click and select "Edit"</w:t>
       </w:r>
+      <w:commentRangeEnd w:id="138"/>
+      <w:r>
+        <w:rPr>
+          <w:rStyle w:val="CommentReference"/>
+          <w:vanish/>
+        </w:rPr>
+        <w:commentReference w:id="138"/>
+      </w:r>
     </w:p>
     <w:p>
       <w:pPr>
         <w:pStyle w:val="Heading3"/>
+        <w:numPr>
+          <w:numberingChange w:id="139" w:author="Nathan Mceachen" w:date="2010-11-16T21:00:00Z" w:original=""/>
+        </w:numPr>
         <w:spacing w:before="0" w:after="0"/>
       </w:pPr>
-      <w:bookmarkStart w:id="6" w:name="Edit_an_existing_relationship"/>
-      <w:bookmarkEnd w:id="6"/>
+      <w:bookmarkStart w:id="140" w:name="Edit_an_existing_relationship"/>
+      <w:bookmarkEnd w:id="140"/>
       <w:r>
         <w:t>Edit an existing relationship</w:t>
       </w:r>
@@ -1629,6 +2281,7 @@
         <w:numPr>
           <w:ilvl w:val="0"/>
           <w:numId w:val="26"/>
+          <w:numberingChange w:id="141" w:author="Nathan Mceachen" w:date="2010-11-16T21:00:00Z" w:original=""/>
         </w:numPr>
         <w:tabs>
           <w:tab w:val="clear" w:pos="709"/>
@@ -1650,6 +2303,7 @@
         <w:numPr>
           <w:ilvl w:val="0"/>
           <w:numId w:val="26"/>
+          <w:numberingChange w:id="142" w:author="Nathan Mceachen" w:date="2010-11-16T21:00:00Z" w:original=""/>
         </w:numPr>
         <w:tabs>
           <w:tab w:val="clear" w:pos="709"/>
@@ -1660,8 +2314,17 @@
         <w:ind w:left="706" w:hanging="288"/>
         <w:textAlignment w:val="baseline"/>
       </w:pPr>
+      <w:commentRangeStart w:id="143"/>
       <w:r>
         <w:t>Right-click the relationship tab and click “Edit Relationship”</w:t>
+      </w:r>
+      <w:commentRangeEnd w:id="143"/>
+      <w:r>
+        <w:rPr>
+          <w:rStyle w:val="CommentReference"/>
+          <w:vanish/>
+        </w:rPr>
+        <w:commentReference w:id="143"/>
       </w:r>
     </w:p>
     <w:p>
@@ -1671,6 +2334,7 @@
         <w:numPr>
           <w:ilvl w:val="0"/>
           <w:numId w:val="26"/>
+          <w:numberingChange w:id="144" w:author="Nathan Mceachen" w:date="2010-11-16T21:00:00Z" w:original=""/>
         </w:numPr>
         <w:tabs>
           <w:tab w:val="clear" w:pos="709"/>
@@ -1682,7 +2346,6 @@
         <w:textAlignment w:val="baseline"/>
       </w:pPr>
       <w:r>
-        <w:lastRenderedPageBreak/>
         <w:t xml:space="preserve">Make modifications as needed </w:t>
       </w:r>
     </w:p>
@@ -1693,6 +2356,7 @@
         <w:numPr>
           <w:ilvl w:val="0"/>
           <w:numId w:val="26"/>
+          <w:numberingChange w:id="145" w:author="Nathan Mceachen" w:date="2010-11-16T21:00:00Z" w:original=""/>
         </w:numPr>
         <w:tabs>
           <w:tab w:val="clear" w:pos="709"/>
@@ -1712,8 +2376,8 @@
         <w:pStyle w:val="Heading1"/>
         <w:spacing w:before="0" w:after="0"/>
       </w:pPr>
-      <w:bookmarkStart w:id="7" w:name="Transactions"/>
-      <w:bookmarkEnd w:id="7"/>
+      <w:bookmarkStart w:id="146" w:name="Transactions"/>
+      <w:bookmarkEnd w:id="146"/>
       <w:r>
         <w:t>Transactions</w:t>
       </w:r>
@@ -1730,10 +2394,13 @@
     <w:p>
       <w:pPr>
         <w:pStyle w:val="Heading2"/>
+        <w:numPr>
+          <w:numberingChange w:id="147" w:author="Nathan Mceachen" w:date="2010-11-16T21:00:00Z" w:original=""/>
+        </w:numPr>
         <w:spacing w:before="0" w:after="0"/>
       </w:pPr>
-      <w:bookmarkStart w:id="8" w:name="View_Transaction_Records"/>
-      <w:bookmarkEnd w:id="8"/>
+      <w:bookmarkStart w:id="148" w:name="View_Transaction_Records"/>
+      <w:bookmarkEnd w:id="148"/>
       <w:r>
         <w:rPr>
           <w:noProof/>
@@ -1763,7 +2430,7 @@
                     <pic:cNvPicPr/>
                   </pic:nvPicPr>
                   <pic:blipFill>
-                    <a:blip r:embed="rId16" cstate="print">
+                    <a:blip r:embed="rId17" cstate="print">
                       <a:alphaModFix/>
                       <a:lum/>
                     </a:blip>
@@ -1788,7 +2455,24 @@
         </w:drawing>
       </w:r>
       <w:r>
-        <w:t>View Transaction Records</w:t>
+        <w:t xml:space="preserve">View </w:t>
+      </w:r>
+      <w:commentRangeStart w:id="149"/>
+      <w:r>
+        <w:t xml:space="preserve">Transaction </w:t>
+      </w:r>
+      <w:commentRangeEnd w:id="149"/>
+      <w:r>
+        <w:rPr>
+          <w:rStyle w:val="CommentReference"/>
+          <w:b w:val="0"/>
+          <w:bCs w:val="0"/>
+          <w:vanish/>
+        </w:rPr>
+        <w:commentReference w:id="149"/>
+      </w:r>
+      <w:r>
+        <w:t>Records</w:t>
       </w:r>
     </w:p>
     <w:p>
@@ -1798,6 +2482,7 @@
         <w:numPr>
           <w:ilvl w:val="0"/>
           <w:numId w:val="27"/>
+          <w:numberingChange w:id="150" w:author="Nathan Mceachen" w:date="2010-11-16T21:00:00Z" w:original=""/>
         </w:numPr>
         <w:tabs>
           <w:tab w:val="clear" w:pos="709"/>
@@ -1819,6 +2504,7 @@
         <w:numPr>
           <w:ilvl w:val="0"/>
           <w:numId w:val="27"/>
+          <w:numberingChange w:id="151" w:author="Nathan Mceachen" w:date="2010-11-16T21:00:00Z" w:original=""/>
         </w:numPr>
         <w:tabs>
           <w:tab w:val="clear" w:pos="709"/>
@@ -1840,6 +2526,7 @@
         <w:numPr>
           <w:ilvl w:val="0"/>
           <w:numId w:val="27"/>
+          <w:numberingChange w:id="152" w:author="Nathan Mceachen" w:date="2010-11-16T21:00:00Z" w:original=""/>
         </w:numPr>
         <w:tabs>
           <w:tab w:val="clear" w:pos="709"/>
@@ -1861,6 +2548,7 @@
         <w:numPr>
           <w:ilvl w:val="0"/>
           <w:numId w:val="27"/>
+          <w:numberingChange w:id="153" w:author="Nathan Mceachen" w:date="2010-11-16T21:00:00Z" w:original=""/>
         </w:numPr>
         <w:tabs>
           <w:tab w:val="clear" w:pos="709"/>
@@ -1882,6 +2570,7 @@
         <w:numPr>
           <w:ilvl w:val="0"/>
           <w:numId w:val="27"/>
+          <w:numberingChange w:id="154" w:author="Nathan Mceachen" w:date="2010-11-16T21:00:00Z" w:original=""/>
         </w:numPr>
         <w:tabs>
           <w:tab w:val="clear" w:pos="709"/>
@@ -1899,10 +2588,13 @@
     <w:p>
       <w:pPr>
         <w:pStyle w:val="Heading2"/>
+        <w:numPr>
+          <w:numberingChange w:id="155" w:author="Nathan Mceachen" w:date="2010-11-16T21:00:00Z" w:original=""/>
+        </w:numPr>
         <w:spacing w:before="0" w:after="0"/>
       </w:pPr>
-      <w:bookmarkStart w:id="9" w:name="Export_Transaction"/>
-      <w:bookmarkEnd w:id="9"/>
+      <w:bookmarkStart w:id="156" w:name="Export_Transaction"/>
+      <w:bookmarkEnd w:id="156"/>
       <w:r>
         <w:t>Export Transaction</w:t>
       </w:r>
@@ -1914,6 +2606,7 @@
         <w:numPr>
           <w:ilvl w:val="0"/>
           <w:numId w:val="28"/>
+          <w:numberingChange w:id="157" w:author="Nathan Mceachen" w:date="2010-11-16T21:00:00Z" w:original=""/>
         </w:numPr>
         <w:tabs>
           <w:tab w:val="clear" w:pos="709"/>
@@ -1935,6 +2628,7 @@
         <w:numPr>
           <w:ilvl w:val="0"/>
           <w:numId w:val="28"/>
+          <w:numberingChange w:id="158" w:author="Nathan Mceachen" w:date="2010-11-16T21:00:00Z" w:original=""/>
         </w:numPr>
         <w:tabs>
           <w:tab w:val="clear" w:pos="709"/>
@@ -1956,6 +2650,7 @@
         <w:numPr>
           <w:ilvl w:val="0"/>
           <w:numId w:val="28"/>
+          <w:numberingChange w:id="159" w:author="Nathan Mceachen" w:date="2010-11-16T21:00:00Z" w:original=""/>
         </w:numPr>
         <w:tabs>
           <w:tab w:val="clear" w:pos="709"/>
@@ -1977,6 +2672,7 @@
         <w:numPr>
           <w:ilvl w:val="1"/>
           <w:numId w:val="28"/>
+          <w:numberingChange w:id="160" w:author="Nathan Mceachen" w:date="2010-11-16T21:00:00Z" w:original=""/>
         </w:numPr>
         <w:tabs>
           <w:tab w:val="clear" w:pos="709"/>
@@ -1998,6 +2694,7 @@
         <w:numPr>
           <w:ilvl w:val="1"/>
           <w:numId w:val="28"/>
+          <w:numberingChange w:id="161" w:author="Nathan Mceachen" w:date="2010-11-16T21:00:00Z" w:original=""/>
         </w:numPr>
         <w:tabs>
           <w:tab w:val="clear" w:pos="709"/>
@@ -2019,6 +2716,7 @@
         <w:numPr>
           <w:ilvl w:val="1"/>
           <w:numId w:val="28"/>
+          <w:numberingChange w:id="162" w:author="Nathan Mceachen" w:date="2010-11-16T21:00:00Z" w:original=""/>
         </w:numPr>
         <w:tabs>
           <w:tab w:val="clear" w:pos="709"/>
@@ -2040,6 +2738,7 @@
         <w:numPr>
           <w:ilvl w:val="0"/>
           <w:numId w:val="28"/>
+          <w:numberingChange w:id="163" w:author="Nathan Mceachen" w:date="2010-11-16T21:00:00Z" w:original=""/>
         </w:numPr>
         <w:tabs>
           <w:tab w:val="clear" w:pos="709"/>
@@ -2061,6 +2760,7 @@
         <w:numPr>
           <w:ilvl w:val="0"/>
           <w:numId w:val="28"/>
+          <w:numberingChange w:id="164" w:author="Nathan Mceachen" w:date="2010-11-16T21:00:00Z" w:original=""/>
         </w:numPr>
         <w:tabs>
           <w:tab w:val="clear" w:pos="709"/>
@@ -2082,6 +2782,7 @@
         <w:numPr>
           <w:ilvl w:val="0"/>
           <w:numId w:val="28"/>
+          <w:numberingChange w:id="165" w:author="Nathan Mceachen" w:date="2010-11-16T21:00:00Z" w:original=""/>
         </w:numPr>
         <w:tabs>
           <w:tab w:val="clear" w:pos="709"/>
@@ -2099,10 +2800,13 @@
     <w:p>
       <w:pPr>
         <w:pStyle w:val="Heading2"/>
+        <w:numPr>
+          <w:numberingChange w:id="166" w:author="Nathan Mceachen" w:date="2010-11-16T21:00:00Z" w:original=""/>
+        </w:numPr>
         <w:spacing w:before="0" w:after="0"/>
       </w:pPr>
-      <w:bookmarkStart w:id="10" w:name="Import_Transaction"/>
-      <w:bookmarkEnd w:id="10"/>
+      <w:bookmarkStart w:id="167" w:name="Import_Transaction"/>
+      <w:bookmarkEnd w:id="167"/>
       <w:r>
         <w:t>Import Transaction</w:t>
       </w:r>
@@ -2114,6 +2818,7 @@
         <w:numPr>
           <w:ilvl w:val="0"/>
           <w:numId w:val="29"/>
+          <w:numberingChange w:id="168" w:author="Nathan Mceachen" w:date="2010-11-16T21:00:00Z" w:original=""/>
         </w:numPr>
         <w:tabs>
           <w:tab w:val="clear" w:pos="709"/>
@@ -2135,6 +2840,7 @@
         <w:numPr>
           <w:ilvl w:val="0"/>
           <w:numId w:val="29"/>
+          <w:numberingChange w:id="169" w:author="Nathan Mceachen" w:date="2010-11-16T21:00:00Z" w:original=""/>
         </w:numPr>
         <w:tabs>
           <w:tab w:val="clear" w:pos="709"/>
@@ -2156,6 +2862,7 @@
         <w:numPr>
           <w:ilvl w:val="0"/>
           <w:numId w:val="29"/>
+          <w:numberingChange w:id="170" w:author="Nathan Mceachen" w:date="2010-11-16T21:00:00Z" w:original=""/>
         </w:numPr>
         <w:tabs>
           <w:tab w:val="clear" w:pos="709"/>
@@ -2177,6 +2884,7 @@
         <w:numPr>
           <w:ilvl w:val="0"/>
           <w:numId w:val="29"/>
+          <w:numberingChange w:id="171" w:author="Nathan Mceachen" w:date="2010-11-16T21:00:00Z" w:original=""/>
         </w:numPr>
         <w:tabs>
           <w:tab w:val="clear" w:pos="709"/>
@@ -2198,6 +2906,7 @@
         <w:numPr>
           <w:ilvl w:val="0"/>
           <w:numId w:val="29"/>
+          <w:numberingChange w:id="172" w:author="Nathan Mceachen" w:date="2010-11-16T21:00:00Z" w:original=""/>
         </w:numPr>
         <w:tabs>
           <w:tab w:val="clear" w:pos="709"/>
@@ -2219,6 +2928,7 @@
         <w:numPr>
           <w:ilvl w:val="0"/>
           <w:numId w:val="29"/>
+          <w:numberingChange w:id="173" w:author="Nathan Mceachen" w:date="2010-11-16T21:00:00Z" w:original=""/>
         </w:numPr>
         <w:tabs>
           <w:tab w:val="clear" w:pos="709"/>
@@ -2276,6 +2986,7 @@
         <w:numPr>
           <w:ilvl w:val="0"/>
           <w:numId w:val="29"/>
+          <w:numberingChange w:id="174" w:author="Nathan Mceachen" w:date="2010-11-16T21:00:00Z" w:original=""/>
         </w:numPr>
         <w:tabs>
           <w:tab w:val="clear" w:pos="709"/>
@@ -2297,6 +3008,7 @@
         <w:numPr>
           <w:ilvl w:val="0"/>
           <w:numId w:val="29"/>
+          <w:numberingChange w:id="175" w:author="Nathan Mceachen" w:date="2010-11-16T21:00:00Z" w:original=""/>
         </w:numPr>
         <w:tabs>
           <w:tab w:val="clear" w:pos="709"/>
@@ -2318,6 +3030,7 @@
         <w:numPr>
           <w:ilvl w:val="0"/>
           <w:numId w:val="29"/>
+          <w:numberingChange w:id="176" w:author="Nathan Mceachen" w:date="2010-11-16T21:00:00Z" w:original=""/>
         </w:numPr>
         <w:tabs>
           <w:tab w:val="clear" w:pos="709"/>
@@ -2339,6 +3052,7 @@
         <w:numPr>
           <w:ilvl w:val="0"/>
           <w:numId w:val="29"/>
+          <w:numberingChange w:id="177" w:author="Nathan Mceachen" w:date="2010-11-16T21:00:00Z" w:original=""/>
         </w:numPr>
         <w:tabs>
           <w:tab w:val="clear" w:pos="709"/>
@@ -2350,7 +3064,28 @@
         <w:textAlignment w:val="baseline"/>
       </w:pPr>
       <w:r>
-        <w:t>Resolve the conflict with the techniques described in the “Basic CRUD Operations” section.  The specific steps necessary for resolution differ on a case by case basis, and may involve several objects or relationships.</w:t>
+        <w:t xml:space="preserve">Resolve the conflict with the techniques described in the “Basic CRUD Operations” section.  The specific steps necessary for resolution differ on a </w:t>
+      </w:r>
+      <w:del w:id="178" w:author="Nathan Mceachen" w:date="2010-11-16T22:45:00Z">
+        <w:r>
+          <w:delText>case by case</w:delText>
+        </w:r>
+      </w:del>
+      <w:ins w:id="179" w:author="Nathan Mceachen" w:date="2010-11-16T22:45:00Z">
+        <w:r>
+          <w:t>case-by-case</w:t>
+        </w:r>
+      </w:ins>
+      <w:r>
+        <w:t xml:space="preserve"> basis, and may involve</w:t>
+      </w:r>
+      <w:ins w:id="180" w:author="Nathan Mceachen" w:date="2010-11-16T22:59:00Z">
+        <w:r>
+          <w:t xml:space="preserve"> modifying</w:t>
+        </w:r>
+      </w:ins>
+      <w:r>
+        <w:t xml:space="preserve"> several objects or relationships.</w:t>
       </w:r>
     </w:p>
     <w:p>
@@ -2360,6 +3095,7 @@
         <w:numPr>
           <w:ilvl w:val="0"/>
           <w:numId w:val="29"/>
+          <w:numberingChange w:id="181" w:author="Nathan Mceachen" w:date="2010-11-16T21:00:00Z" w:original=""/>
         </w:numPr>
         <w:tabs>
           <w:tab w:val="clear" w:pos="709"/>
@@ -2377,6 +3113,9 @@
     <w:p>
       <w:pPr>
         <w:pStyle w:val="Heading2"/>
+        <w:numPr>
+          <w:numberingChange w:id="182" w:author="Nathan Mceachen" w:date="2010-11-16T21:00:00Z" w:original=""/>
+        </w:numPr>
         <w:spacing w:before="0" w:after="0"/>
       </w:pPr>
       <w:r>
@@ -2408,7 +3147,7 @@
                     <pic:cNvPicPr/>
                   </pic:nvPicPr>
                   <pic:blipFill>
-                    <a:blip r:embed="rId17" cstate="print">
+                    <a:blip r:embed="rId18" cstate="print">
                       <a:alphaModFix/>
                       <a:lum/>
                     </a:blip>
@@ -2432,11 +3171,11 @@
           </wp:anchor>
         </w:drawing>
       </w:r>
-      <w:bookmarkStart w:id="11" w:name="Import_Transaction1"/>
+      <w:bookmarkStart w:id="183" w:name="Import_Transaction1"/>
       <w:r>
         <w:t>M</w:t>
       </w:r>
-      <w:bookmarkEnd w:id="11"/>
+      <w:bookmarkEnd w:id="183"/>
       <w:r>
         <w:t>odify Log Level</w:t>
       </w:r>
@@ -2446,8 +3185,17 @@
         <w:pStyle w:val="Textbody"/>
         <w:spacing w:after="0"/>
       </w:pPr>
+      <w:commentRangeStart w:id="184"/>
       <w:r>
         <w:t>DDMS features a logging system with customizable levels of detail.  The logs provide information useful for debugging and troubleshooting problems.  Adjust the amount of information logged to accommodate different needs and circumstances.</w:t>
+      </w:r>
+      <w:commentRangeEnd w:id="184"/>
+      <w:r>
+        <w:rPr>
+          <w:rStyle w:val="CommentReference"/>
+          <w:vanish/>
+        </w:rPr>
+        <w:commentReference w:id="184"/>
       </w:r>
     </w:p>
     <w:p>
@@ -2457,6 +3205,7 @@
         <w:numPr>
           <w:ilvl w:val="0"/>
           <w:numId w:val="30"/>
+          <w:numberingChange w:id="185" w:author="Nathan Mceachen" w:date="2010-11-16T21:00:00Z" w:original=""/>
         </w:numPr>
         <w:tabs>
           <w:tab w:val="clear" w:pos="709"/>
@@ -2476,6 +3225,7 @@
         <w:numPr>
           <w:ilvl w:val="0"/>
           <w:numId w:val="30"/>
+          <w:numberingChange w:id="186" w:author="Nathan Mceachen" w:date="2010-11-16T21:00:00Z" w:original=""/>
         </w:numPr>
         <w:tabs>
           <w:tab w:val="clear" w:pos="709"/>
@@ -2495,6 +3245,7 @@
         <w:numPr>
           <w:ilvl w:val="0"/>
           <w:numId w:val="30"/>
+          <w:numberingChange w:id="187" w:author="Nathan Mceachen" w:date="2010-11-16T21:00:00Z" w:original=""/>
         </w:numPr>
         <w:tabs>
           <w:tab w:val="clear" w:pos="709"/>
@@ -2514,6 +3265,7 @@
         <w:numPr>
           <w:ilvl w:val="0"/>
           <w:numId w:val="30"/>
+          <w:numberingChange w:id="188" w:author="Nathan Mceachen" w:date="2010-11-16T21:00:00Z" w:original=""/>
         </w:numPr>
         <w:tabs>
           <w:tab w:val="clear" w:pos="709"/>
@@ -2533,15 +3285,384 @@
     </w:p>
     <w:sectPr>
       <w:pgSz w:w="12240" w:h="15840"/>
-      <w:pgMar w:top="1134" w:right="1134" w:bottom="1134" w:left="1134" w:header="720" w:footer="720" w:gutter="0"/>
-      <w:cols w:space="720"/>
+      <w:pgMar w:top="1134" w:right="1134" w:bottom="1134" w:left="1134" w:gutter="0"/>
     </w:sectPr>
   </w:body>
 </w:document>
 </file>
 
+<file path=word/comments.xml><?xml version="1.0" encoding="utf-8"?>
+<w:comments xmlns:mo="http://schemas.microsoft.com/office/mac/office/2008/main" xmlns:ve="http://schemas.openxmlformats.org/markup-compatibility/2006" xmlns:mv="urn:schemas-microsoft-com:mac:vml" xmlns:o="urn:schemas-microsoft-com:office:office" xmlns:r="http://schemas.openxmlformats.org/officeDocument/2006/relationships" xmlns:m="http://schemas.openxmlformats.org/officeDocument/2006/math" xmlns:v="urn:schemas-microsoft-com:vml" xmlns:wp="http://schemas.openxmlformats.org/drawingml/2006/wordprocessingDrawing" xmlns:w10="urn:schemas-microsoft-com:office:word" xmlns:w="http://schemas.openxmlformats.org/wordprocessingml/2006/main" xmlns:wne="http://schemas.microsoft.com/office/word/2006/wordml">
+  <w:comment w:id="48" w:author="Nathan Mceachen" w:date="2010-11-16T23:07:00Z" w:initials="NM">
+    <w:p>
+      <w:pPr>
+        <w:pStyle w:val="CommentText"/>
+      </w:pPr>
+      <w:r>
+        <w:rPr>
+          <w:rStyle w:val="CommentReference"/>
+        </w:rPr>
+        <w:annotationRef/>
+      </w:r>
+      <w:r>
+        <w:t>Need a section that explains export sequence numbers and site masters.  Explain why you can only modify objects at their given site masters, but this tool allows you to circumvent that for conflict resolution.  Explain about how there can be no gaps in export sequences.</w:t>
+      </w:r>
+    </w:p>
+  </w:comment>
+  <w:comment w:id="57" w:author="Nathan Mceachen" w:date="2010-11-16T23:04:00Z" w:initials="NM">
+    <w:p>
+      <w:pPr>
+        <w:pStyle w:val="CommentText"/>
+      </w:pPr>
+      <w:r>
+        <w:rPr>
+          <w:rStyle w:val="CommentReference"/>
+        </w:rPr>
+        <w:annotationRef/>
+      </w:r>
+      <w:r>
+        <w:t>Move the section from the end of the document here.  Must show concrete screen shots for every step.</w:t>
+      </w:r>
+    </w:p>
+  </w:comment>
+  <w:comment w:id="65" w:author="Nathan Mceachen" w:date="2010-11-16T23:04:00Z" w:initials="NM">
+    <w:p>
+      <w:pPr>
+        <w:pStyle w:val="CommentText"/>
+      </w:pPr>
+      <w:r>
+        <w:rPr>
+          <w:rStyle w:val="CommentReference"/>
+        </w:rPr>
+        <w:annotationRef/>
+      </w:r>
+      <w:r>
+        <w:t>Explain the need to</w:t>
+      </w:r>
+    </w:p>
+  </w:comment>
+  <w:comment w:id="73" w:author="Nathan Mceachen" w:date="2010-11-16T23:04:00Z" w:initials="NM">
+    <w:p>
+      <w:pPr>
+        <w:pStyle w:val="CommentText"/>
+      </w:pPr>
+      <w:r>
+        <w:rPr>
+          <w:rStyle w:val="CommentReference"/>
+        </w:rPr>
+        <w:annotationRef/>
+      </w:r>
+      <w:r>
+        <w:t>Is this image even readable when printed out?</w:t>
+      </w:r>
+    </w:p>
+  </w:comment>
+  <w:comment w:id="76" w:author="Nathan Mceachen" w:date="2010-11-16T23:04:00Z" w:initials="NM">
+    <w:p>
+      <w:pPr>
+        <w:pStyle w:val="CommentText"/>
+      </w:pPr>
+      <w:r>
+        <w:rPr>
+          <w:rStyle w:val="CommentReference"/>
+        </w:rPr>
+        <w:annotationRef/>
+      </w:r>
+      <w:r>
+        <w:t>Or do you right-click?  The image below shows a search option when you right-click.</w:t>
+      </w:r>
+    </w:p>
+  </w:comment>
+  <w:comment w:id="77" w:author="Nathan Mceachen" w:date="2010-11-16T23:04:00Z" w:initials="NM">
+    <w:p>
+      <w:pPr>
+        <w:pStyle w:val="CommentText"/>
+      </w:pPr>
+      <w:r>
+        <w:rPr>
+          <w:rStyle w:val="CommentReference"/>
+        </w:rPr>
+        <w:annotationRef/>
+      </w:r>
+      <w:r>
+        <w:t>Can you search on relationship types?</w:t>
+      </w:r>
+    </w:p>
+  </w:comment>
+  <w:comment w:id="87" w:author="Nathan Mceachen" w:date="2010-11-16T23:04:00Z" w:initials="NM">
+    <w:p>
+      <w:pPr>
+        <w:pStyle w:val="CommentText"/>
+      </w:pPr>
+      <w:r>
+        <w:rPr>
+          <w:rStyle w:val="CommentReference"/>
+        </w:rPr>
+        <w:annotationRef/>
+      </w:r>
+      <w:r>
+        <w:t>State that it is unlikely they will ever need to use this option.</w:t>
+      </w:r>
+    </w:p>
+  </w:comment>
+  <w:comment w:id="93" w:author="Nathan Mceachen" w:date="2010-11-16T23:04:00Z" w:initials="NM">
+    <w:p>
+      <w:pPr>
+        <w:pStyle w:val="CommentText"/>
+      </w:pPr>
+      <w:r>
+        <w:rPr>
+          <w:rStyle w:val="CommentReference"/>
+        </w:rPr>
+        <w:annotationRef/>
+      </w:r>
+      <w:r>
+        <w:t>You need to respect the page margins.  This image will get cut off when printed.</w:t>
+      </w:r>
+    </w:p>
+  </w:comment>
+  <w:comment w:id="98" w:author="Nathan Mceachen" w:date="2010-11-16T23:04:00Z" w:initials="NM">
+    <w:p>
+      <w:pPr>
+        <w:pStyle w:val="CommentText"/>
+      </w:pPr>
+      <w:r>
+        <w:rPr>
+          <w:rStyle w:val="CommentReference"/>
+        </w:rPr>
+        <w:annotationRef/>
+      </w:r>
+      <w:r>
+        <w:t>Show this!!</w:t>
+      </w:r>
+    </w:p>
+  </w:comment>
+  <w:comment w:id="104" w:author="Nathan Mceachen" w:date="2010-11-16T23:04:00Z" w:initials="NM">
+    <w:p>
+      <w:pPr>
+        <w:pStyle w:val="CommentText"/>
+      </w:pPr>
+      <w:r>
+        <w:rPr>
+          <w:rStyle w:val="CommentReference"/>
+        </w:rPr>
+        <w:annotationRef/>
+      </w:r>
+      <w:r>
+        <w:t>Show this!!</w:t>
+      </w:r>
+    </w:p>
+  </w:comment>
+  <w:comment w:id="108" w:author="Nathan Mceachen" w:date="2010-11-16T23:04:00Z" w:initials="NM">
+    <w:p>
+      <w:pPr>
+        <w:pStyle w:val="CommentText"/>
+      </w:pPr>
+      <w:r>
+        <w:rPr>
+          <w:rStyle w:val="CommentReference"/>
+        </w:rPr>
+        <w:annotationRef/>
+      </w:r>
+      <w:r>
+        <w:t>Describe a reference attribute.  What the heck is being described here?  Why would I ever need to modify a reference attribute.  How do I clear a reference attribute.</w:t>
+      </w:r>
+    </w:p>
+  </w:comment>
+  <w:comment w:id="113" w:author="Nathan Mceachen" w:date="2010-11-16T23:04:00Z" w:initials="NM">
+    <w:p>
+      <w:pPr>
+        <w:pStyle w:val="CommentText"/>
+      </w:pPr>
+      <w:r>
+        <w:rPr>
+          <w:rStyle w:val="CommentReference"/>
+        </w:rPr>
+        <w:annotationRef/>
+      </w:r>
+      <w:r>
+        <w:t>Images are too small.  Associate the text next to the corresponding image.</w:t>
+      </w:r>
+    </w:p>
+  </w:comment>
+  <w:comment w:id="116" w:author="Nathan Mceachen" w:date="2010-11-16T23:04:00Z" w:initials="NM">
+    <w:p>
+      <w:pPr>
+        <w:pStyle w:val="CommentText"/>
+      </w:pPr>
+      <w:r>
+        <w:rPr>
+          <w:rStyle w:val="CommentReference"/>
+        </w:rPr>
+        <w:annotationRef/>
+      </w:r>
+      <w:r>
+        <w:t>What is a relationship?   Provide an example: A spray-team uses spray-nozzles (or whatever example works).  Explain how relationships have attributes.</w:t>
+      </w:r>
+    </w:p>
+  </w:comment>
+  <w:comment w:id="119" w:author="Nathan Mceachen" w:date="2010-11-16T23:04:00Z" w:initials="NM">
+    <w:p>
+      <w:pPr>
+        <w:pStyle w:val="CommentText"/>
+      </w:pPr>
+      <w:r>
+        <w:rPr>
+          <w:rStyle w:val="CommentReference"/>
+        </w:rPr>
+        <w:annotationRef/>
+      </w:r>
+      <w:r>
+        <w:t>Explain “parent or child”.  Do we even need to mention this?  Does not the label on the direction of the relationship explain what the relationship means?</w:t>
+      </w:r>
+    </w:p>
+  </w:comment>
+  <w:comment w:id="123" w:author="Nathan Mceachen" w:date="2010-11-16T23:04:00Z" w:initials="NM">
+    <w:p>
+      <w:pPr>
+        <w:pStyle w:val="CommentText"/>
+      </w:pPr>
+      <w:r>
+        <w:rPr>
+          <w:rStyle w:val="CommentReference"/>
+        </w:rPr>
+        <w:annotationRef/>
+      </w:r>
+      <w:r>
+        <w:t>Explain that you can click on a node (or right-click) and open up that object in view mode.</w:t>
+      </w:r>
+    </w:p>
+  </w:comment>
+  <w:comment w:id="126" w:author="Nathan Mceachen" w:date="2010-11-16T23:04:00Z" w:initials="NM">
+    <w:p>
+      <w:pPr>
+        <w:pStyle w:val="CommentText"/>
+      </w:pPr>
+      <w:r>
+        <w:rPr>
+          <w:rStyle w:val="CommentReference"/>
+        </w:rPr>
+        <w:annotationRef/>
+      </w:r>
+      <w:r>
+        <w:t>Options should be “</w:t>
+      </w:r>
+      <w:proofErr w:type="spellStart"/>
+      <w:r>
+        <w:t>Add”,“View</w:t>
+      </w:r>
+      <w:proofErr w:type="spellEnd"/>
+      <w:r>
+        <w:t xml:space="preserve"> Object”, and “View Relationship”.</w:t>
+      </w:r>
+    </w:p>
+  </w:comment>
+  <w:comment w:id="130" w:author="Nathan Mceachen" w:date="2010-11-16T23:04:00Z" w:initials="NM">
+    <w:p>
+      <w:pPr>
+        <w:pStyle w:val="CommentText"/>
+      </w:pPr>
+      <w:r>
+        <w:rPr>
+          <w:rStyle w:val="CommentReference"/>
+        </w:rPr>
+        <w:annotationRef/>
+      </w:r>
+      <w:r>
+        <w:t>Need to show it these steps explicitly.  Use a concrete DDMS data type example.  Otherwise, our customer won’t even understand what the heck this is all about.</w:t>
+      </w:r>
+    </w:p>
+  </w:comment>
+  <w:comment w:id="133" w:author="Nathan Mceachen" w:date="2010-11-16T23:04:00Z" w:initials="NM">
+    <w:p>
+      <w:pPr>
+        <w:pStyle w:val="CommentText"/>
+      </w:pPr>
+      <w:r>
+        <w:rPr>
+          <w:rStyle w:val="CommentReference"/>
+        </w:rPr>
+        <w:annotationRef/>
+      </w:r>
+      <w:r>
+        <w:t>Show this!  Show the added child node!</w:t>
+      </w:r>
+    </w:p>
+  </w:comment>
+  <w:comment w:id="138" w:author="Nathan Mceachen" w:date="2010-11-16T23:04:00Z" w:initials="NM">
+    <w:p>
+      <w:pPr>
+        <w:pStyle w:val="CommentText"/>
+      </w:pPr>
+      <w:r>
+        <w:rPr>
+          <w:rStyle w:val="CommentReference"/>
+        </w:rPr>
+        <w:annotationRef/>
+      </w:r>
+      <w:r>
+        <w:t>THEY NEED TO LOCK THE OBJECT BEFORE THEY CAN VIEW IT</w:t>
+      </w:r>
+      <w:proofErr w:type="gramStart"/>
+      <w:r>
+        <w:t>?????!!!!</w:t>
+      </w:r>
+      <w:proofErr w:type="gramEnd"/>
+    </w:p>
+  </w:comment>
+  <w:comment w:id="143" w:author="Nathan Mceachen" w:date="2010-11-16T23:04:00Z" w:initials="NM">
+    <w:p>
+      <w:pPr>
+        <w:pStyle w:val="CommentText"/>
+      </w:pPr>
+      <w:r>
+        <w:rPr>
+          <w:rStyle w:val="CommentReference"/>
+        </w:rPr>
+        <w:annotationRef/>
+      </w:r>
+      <w:r>
+        <w:t>Show this with a concrete example.</w:t>
+      </w:r>
+    </w:p>
+  </w:comment>
+  <w:comment w:id="149" w:author="Nathan Mceachen" w:date="2010-11-16T23:04:00Z" w:initials="NM">
+    <w:p>
+      <w:pPr>
+        <w:pStyle w:val="CommentText"/>
+      </w:pPr>
+      <w:r>
+        <w:rPr>
+          <w:rStyle w:val="CommentReference"/>
+        </w:rPr>
+        <w:annotationRef/>
+      </w:r>
+      <w:r>
+        <w:t>Explain what a transaction is: An atomic set of creates, updates, and deletes on one or more objects that collectively implement an action in DDMS.</w:t>
+      </w:r>
+    </w:p>
+  </w:comment>
+  <w:comment w:id="184" w:author="Nathan Mceachen" w:date="2010-11-16T23:04:00Z" w:initials="NM">
+    <w:p>
+      <w:pPr>
+        <w:pStyle w:val="CommentText"/>
+      </w:pPr>
+      <w:r>
+        <w:rPr>
+          <w:rStyle w:val="CommentReference"/>
+        </w:rPr>
+        <w:annotationRef/>
+      </w:r>
+      <w:r>
+        <w:t>Why is this even important?  Why would they ever want to use this?  Under what circumstances would they use a higher vs. a lower logging setting?  Why not leave it on the higher setting?  Where are these logs located?  What do I do with them?  Please explain an example that outlines the ENTIRE process of how and why this would be used.</w:t>
+      </w:r>
+    </w:p>
+  </w:comment>
+</w:comments>
+</file>
+
 <file path=word/numbering.xml><?xml version="1.0" encoding="utf-8"?>
-<w:numbering xmlns:ve="http://schemas.openxmlformats.org/markup-compatibility/2006" xmlns:o="urn:schemas-microsoft-com:office:office" xmlns:r="http://schemas.openxmlformats.org/officeDocument/2006/relationships" xmlns:m="http://schemas.openxmlformats.org/officeDocument/2006/math" xmlns:v="urn:schemas-microsoft-com:vml" xmlns:wp="http://schemas.openxmlformats.org/drawingml/2006/wordprocessingDrawing" xmlns:w10="urn:schemas-microsoft-com:office:word" xmlns:w="http://schemas.openxmlformats.org/wordprocessingml/2006/main" xmlns:wne="http://schemas.microsoft.com/office/word/2006/wordml">
+<w:numbering xmlns:mo="http://schemas.microsoft.com/office/mac/office/2008/main" xmlns:ve="http://schemas.openxmlformats.org/markup-compatibility/2006" xmlns:mv="urn:schemas-microsoft-com:mac:vml" xmlns:o="urn:schemas-microsoft-com:office:office" xmlns:r="http://schemas.openxmlformats.org/officeDocument/2006/relationships" xmlns:m="http://schemas.openxmlformats.org/officeDocument/2006/math" xmlns:v="urn:schemas-microsoft-com:vml" xmlns:wp="http://schemas.openxmlformats.org/drawingml/2006/wordprocessingDrawing" xmlns:w10="urn:schemas-microsoft-com:office:word" xmlns:w="http://schemas.openxmlformats.org/wordprocessingml/2006/main" xmlns:wne="http://schemas.microsoft.com/office/word/2006/wordml">
   <w:abstractNum w:abstractNumId="0">
     <w:nsid w:val="03A456A3"/>
     <w:multiLevelType w:val="multilevel"/>
@@ -2555,7 +3676,7 @@
         <w:ind w:left="720" w:hanging="360"/>
       </w:pPr>
       <w:rPr>
-        <w:rFonts w:ascii="Symbol" w:hAnsi="Symbol" w:cs="Symbol" w:hint="default"/>
+        <w:rFonts w:ascii="Symbol" w:hAnsi="Symbol" w:cs="Courier New" w:hint="default"/>
       </w:rPr>
     </w:lvl>
     <w:lvl w:ilvl="1">
@@ -2567,7 +3688,7 @@
         <w:ind w:left="1080" w:hanging="360"/>
       </w:pPr>
       <w:rPr>
-        <w:rFonts w:ascii="Symbol" w:hAnsi="Symbol" w:cs="Symbol" w:hint="default"/>
+        <w:rFonts w:ascii="Symbol" w:hAnsi="Symbol" w:cs="Courier New" w:hint="default"/>
       </w:rPr>
     </w:lvl>
     <w:lvl w:ilvl="2">
@@ -2579,7 +3700,7 @@
         <w:ind w:left="1440" w:hanging="360"/>
       </w:pPr>
       <w:rPr>
-        <w:rFonts w:ascii="Symbol" w:hAnsi="Symbol" w:cs="Symbol" w:hint="default"/>
+        <w:rFonts w:ascii="Symbol" w:hAnsi="Symbol" w:cs="Courier New" w:hint="default"/>
       </w:rPr>
     </w:lvl>
     <w:lvl w:ilvl="3">
@@ -2591,7 +3712,7 @@
         <w:ind w:left="1800" w:hanging="360"/>
       </w:pPr>
       <w:rPr>
-        <w:rFonts w:ascii="Symbol" w:hAnsi="Symbol" w:cs="Symbol" w:hint="default"/>
+        <w:rFonts w:ascii="Symbol" w:hAnsi="Symbol" w:cs="Courier New" w:hint="default"/>
       </w:rPr>
     </w:lvl>
     <w:lvl w:ilvl="4">
@@ -2603,7 +3724,7 @@
         <w:ind w:left="2160" w:hanging="360"/>
       </w:pPr>
       <w:rPr>
-        <w:rFonts w:ascii="Symbol" w:hAnsi="Symbol" w:cs="Symbol" w:hint="default"/>
+        <w:rFonts w:ascii="Symbol" w:hAnsi="Symbol" w:cs="Courier New" w:hint="default"/>
       </w:rPr>
     </w:lvl>
     <w:lvl w:ilvl="5">
@@ -2615,7 +3736,7 @@
         <w:ind w:left="2520" w:hanging="360"/>
       </w:pPr>
       <w:rPr>
-        <w:rFonts w:ascii="Symbol" w:hAnsi="Symbol" w:cs="Symbol" w:hint="default"/>
+        <w:rFonts w:ascii="Symbol" w:hAnsi="Symbol" w:cs="Courier New" w:hint="default"/>
       </w:rPr>
     </w:lvl>
     <w:lvl w:ilvl="6">
@@ -2627,7 +3748,7 @@
         <w:ind w:left="2880" w:hanging="360"/>
       </w:pPr>
       <w:rPr>
-        <w:rFonts w:ascii="Symbol" w:hAnsi="Symbol" w:cs="Symbol" w:hint="default"/>
+        <w:rFonts w:ascii="Symbol" w:hAnsi="Symbol" w:cs="Courier New" w:hint="default"/>
       </w:rPr>
     </w:lvl>
     <w:lvl w:ilvl="7">
@@ -2639,7 +3760,7 @@
         <w:ind w:left="3240" w:hanging="360"/>
       </w:pPr>
       <w:rPr>
-        <w:rFonts w:ascii="Symbol" w:hAnsi="Symbol" w:cs="Symbol" w:hint="default"/>
+        <w:rFonts w:ascii="Symbol" w:hAnsi="Symbol" w:cs="Courier New" w:hint="default"/>
       </w:rPr>
     </w:lvl>
     <w:lvl w:ilvl="8">
@@ -2651,7 +3772,7 @@
         <w:ind w:left="3600" w:hanging="360"/>
       </w:pPr>
       <w:rPr>
-        <w:rFonts w:ascii="Symbol" w:hAnsi="Symbol" w:cs="Symbol" w:hint="default"/>
+        <w:rFonts w:ascii="Symbol" w:hAnsi="Symbol" w:cs="Courier New" w:hint="default"/>
       </w:rPr>
     </w:lvl>
   </w:abstractNum>
@@ -2668,7 +3789,7 @@
         <w:ind w:left="720" w:hanging="360"/>
       </w:pPr>
       <w:rPr>
-        <w:rFonts w:ascii="Symbol" w:hAnsi="Symbol" w:cs="Symbol" w:hint="default"/>
+        <w:rFonts w:ascii="Symbol" w:hAnsi="Symbol" w:cs="Courier New" w:hint="default"/>
       </w:rPr>
     </w:lvl>
     <w:lvl w:ilvl="1">
@@ -2680,7 +3801,7 @@
         <w:ind w:left="1080" w:hanging="360"/>
       </w:pPr>
       <w:rPr>
-        <w:rFonts w:ascii="Symbol" w:hAnsi="Symbol" w:cs="Symbol" w:hint="default"/>
+        <w:rFonts w:ascii="Symbol" w:hAnsi="Symbol" w:cs="Courier New" w:hint="default"/>
       </w:rPr>
     </w:lvl>
     <w:lvl w:ilvl="2">
@@ -2692,7 +3813,7 @@
         <w:ind w:left="1440" w:hanging="360"/>
       </w:pPr>
       <w:rPr>
-        <w:rFonts w:ascii="Symbol" w:hAnsi="Symbol" w:cs="Symbol" w:hint="default"/>
+        <w:rFonts w:ascii="Symbol" w:hAnsi="Symbol" w:cs="Courier New" w:hint="default"/>
       </w:rPr>
     </w:lvl>
     <w:lvl w:ilvl="3">
@@ -2704,7 +3825,7 @@
         <w:ind w:left="1800" w:hanging="360"/>
       </w:pPr>
       <w:rPr>
-        <w:rFonts w:ascii="Symbol" w:hAnsi="Symbol" w:cs="Symbol" w:hint="default"/>
+        <w:rFonts w:ascii="Symbol" w:hAnsi="Symbol" w:cs="Courier New" w:hint="default"/>
       </w:rPr>
     </w:lvl>
     <w:lvl w:ilvl="4">
@@ -2716,7 +3837,7 @@
         <w:ind w:left="2160" w:hanging="360"/>
       </w:pPr>
       <w:rPr>
-        <w:rFonts w:ascii="Symbol" w:hAnsi="Symbol" w:cs="Symbol" w:hint="default"/>
+        <w:rFonts w:ascii="Symbol" w:hAnsi="Symbol" w:cs="Courier New" w:hint="default"/>
       </w:rPr>
     </w:lvl>
     <w:lvl w:ilvl="5">
@@ -2728,7 +3849,7 @@
         <w:ind w:left="2520" w:hanging="360"/>
       </w:pPr>
       <w:rPr>
-        <w:rFonts w:ascii="Symbol" w:hAnsi="Symbol" w:cs="Symbol" w:hint="default"/>
+        <w:rFonts w:ascii="Symbol" w:hAnsi="Symbol" w:cs="Courier New" w:hint="default"/>
       </w:rPr>
     </w:lvl>
     <w:lvl w:ilvl="6">
@@ -2740,7 +3861,7 @@
         <w:ind w:left="2880" w:hanging="360"/>
       </w:pPr>
       <w:rPr>
-        <w:rFonts w:ascii="Symbol" w:hAnsi="Symbol" w:cs="Symbol" w:hint="default"/>
+        <w:rFonts w:ascii="Symbol" w:hAnsi="Symbol" w:cs="Courier New" w:hint="default"/>
       </w:rPr>
     </w:lvl>
     <w:lvl w:ilvl="7">
@@ -2752,7 +3873,7 @@
         <w:ind w:left="3240" w:hanging="360"/>
       </w:pPr>
       <w:rPr>
-        <w:rFonts w:ascii="Symbol" w:hAnsi="Symbol" w:cs="Symbol" w:hint="default"/>
+        <w:rFonts w:ascii="Symbol" w:hAnsi="Symbol" w:cs="Courier New" w:hint="default"/>
       </w:rPr>
     </w:lvl>
     <w:lvl w:ilvl="8">
@@ -2764,7 +3885,7 @@
         <w:ind w:left="3600" w:hanging="360"/>
       </w:pPr>
       <w:rPr>
-        <w:rFonts w:ascii="Symbol" w:hAnsi="Symbol" w:cs="Symbol" w:hint="default"/>
+        <w:rFonts w:ascii="Symbol" w:hAnsi="Symbol" w:cs="Courier New" w:hint="default"/>
       </w:rPr>
     </w:lvl>
   </w:abstractNum>
@@ -2778,7 +3899,7 @@
       <w:lvlText w:val=""/>
       <w:lvlJc w:val="left"/>
       <w:rPr>
-        <w:rFonts w:ascii="Symbol" w:hAnsi="Symbol" w:cs="OpenSymbol, 'Arial Unicode MS'"/>
+        <w:rFonts w:ascii="Symbol" w:hAnsi="Symbol" w:cs="Wingdings"/>
       </w:rPr>
     </w:lvl>
     <w:lvl w:ilvl="1">
@@ -2786,7 +3907,7 @@
       <w:lvlText w:val=""/>
       <w:lvlJc w:val="left"/>
       <w:rPr>
-        <w:rFonts w:ascii="Symbol" w:hAnsi="Symbol" w:cs="OpenSymbol, 'Arial Unicode MS'"/>
+        <w:rFonts w:ascii="Symbol" w:hAnsi="Symbol" w:cs="Wingdings"/>
       </w:rPr>
     </w:lvl>
     <w:lvl w:ilvl="2">
@@ -2794,7 +3915,7 @@
       <w:lvlText w:val=""/>
       <w:lvlJc w:val="left"/>
       <w:rPr>
-        <w:rFonts w:ascii="Symbol" w:hAnsi="Symbol" w:cs="OpenSymbol, 'Arial Unicode MS'"/>
+        <w:rFonts w:ascii="Symbol" w:hAnsi="Symbol" w:cs="Wingdings"/>
       </w:rPr>
     </w:lvl>
     <w:lvl w:ilvl="3">
@@ -2802,7 +3923,7 @@
       <w:lvlText w:val=""/>
       <w:lvlJc w:val="left"/>
       <w:rPr>
-        <w:rFonts w:ascii="Symbol" w:hAnsi="Symbol" w:cs="OpenSymbol, 'Arial Unicode MS'"/>
+        <w:rFonts w:ascii="Symbol" w:hAnsi="Symbol" w:cs="Wingdings"/>
       </w:rPr>
     </w:lvl>
     <w:lvl w:ilvl="4">
@@ -2810,7 +3931,7 @@
       <w:lvlText w:val=""/>
       <w:lvlJc w:val="left"/>
       <w:rPr>
-        <w:rFonts w:ascii="Symbol" w:hAnsi="Symbol" w:cs="OpenSymbol, 'Arial Unicode MS'"/>
+        <w:rFonts w:ascii="Symbol" w:hAnsi="Symbol" w:cs="Wingdings"/>
       </w:rPr>
     </w:lvl>
     <w:lvl w:ilvl="5">
@@ -2818,7 +3939,7 @@
       <w:lvlText w:val=""/>
       <w:lvlJc w:val="left"/>
       <w:rPr>
-        <w:rFonts w:ascii="Symbol" w:hAnsi="Symbol" w:cs="OpenSymbol, 'Arial Unicode MS'"/>
+        <w:rFonts w:ascii="Symbol" w:hAnsi="Symbol" w:cs="Wingdings"/>
       </w:rPr>
     </w:lvl>
     <w:lvl w:ilvl="6">
@@ -2826,7 +3947,7 @@
       <w:lvlText w:val=""/>
       <w:lvlJc w:val="left"/>
       <w:rPr>
-        <w:rFonts w:ascii="Symbol" w:hAnsi="Symbol" w:cs="OpenSymbol, 'Arial Unicode MS'"/>
+        <w:rFonts w:ascii="Symbol" w:hAnsi="Symbol" w:cs="Wingdings"/>
       </w:rPr>
     </w:lvl>
     <w:lvl w:ilvl="7">
@@ -2834,7 +3955,7 @@
       <w:lvlText w:val=""/>
       <w:lvlJc w:val="left"/>
       <w:rPr>
-        <w:rFonts w:ascii="Symbol" w:hAnsi="Symbol" w:cs="OpenSymbol, 'Arial Unicode MS'"/>
+        <w:rFonts w:ascii="Symbol" w:hAnsi="Symbol" w:cs="Wingdings"/>
       </w:rPr>
     </w:lvl>
     <w:lvl w:ilvl="8">
@@ -2842,7 +3963,7 @@
       <w:lvlText w:val=""/>
       <w:lvlJc w:val="left"/>
       <w:rPr>
-        <w:rFonts w:ascii="Symbol" w:hAnsi="Symbol" w:cs="OpenSymbol, 'Arial Unicode MS'"/>
+        <w:rFonts w:ascii="Symbol" w:hAnsi="Symbol" w:cs="Wingdings"/>
       </w:rPr>
     </w:lvl>
   </w:abstractNum>
@@ -2859,7 +3980,7 @@
         <w:ind w:left="720" w:hanging="360"/>
       </w:pPr>
       <w:rPr>
-        <w:rFonts w:ascii="Symbol" w:hAnsi="Symbol" w:cs="Symbol" w:hint="default"/>
+        <w:rFonts w:ascii="Symbol" w:hAnsi="Symbol" w:cs="Courier New" w:hint="default"/>
       </w:rPr>
     </w:lvl>
     <w:lvl w:ilvl="1">
@@ -2871,7 +3992,7 @@
         <w:ind w:left="1080" w:hanging="360"/>
       </w:pPr>
       <w:rPr>
-        <w:rFonts w:ascii="Symbol" w:hAnsi="Symbol" w:cs="Symbol" w:hint="default"/>
+        <w:rFonts w:ascii="Symbol" w:hAnsi="Symbol" w:cs="Courier New" w:hint="default"/>
       </w:rPr>
     </w:lvl>
     <w:lvl w:ilvl="2">
@@ -2883,7 +4004,7 @@
         <w:ind w:left="1440" w:hanging="360"/>
       </w:pPr>
       <w:rPr>
-        <w:rFonts w:ascii="Symbol" w:hAnsi="Symbol" w:cs="Symbol" w:hint="default"/>
+        <w:rFonts w:ascii="Symbol" w:hAnsi="Symbol" w:cs="Courier New" w:hint="default"/>
       </w:rPr>
     </w:lvl>
     <w:lvl w:ilvl="3">
@@ -2895,7 +4016,7 @@
         <w:ind w:left="1800" w:hanging="360"/>
       </w:pPr>
       <w:rPr>
-        <w:rFonts w:ascii="Symbol" w:hAnsi="Symbol" w:cs="Symbol" w:hint="default"/>
+        <w:rFonts w:ascii="Symbol" w:hAnsi="Symbol" w:cs="Courier New" w:hint="default"/>
       </w:rPr>
     </w:lvl>
     <w:lvl w:ilvl="4">
@@ -2907,7 +4028,7 @@
         <w:ind w:left="2160" w:hanging="360"/>
       </w:pPr>
       <w:rPr>
-        <w:rFonts w:ascii="Symbol" w:hAnsi="Symbol" w:cs="Symbol" w:hint="default"/>
+        <w:rFonts w:ascii="Symbol" w:hAnsi="Symbol" w:cs="Courier New" w:hint="default"/>
       </w:rPr>
     </w:lvl>
     <w:lvl w:ilvl="5">
@@ -2919,7 +4040,7 @@
         <w:ind w:left="2520" w:hanging="360"/>
       </w:pPr>
       <w:rPr>
-        <w:rFonts w:ascii="Symbol" w:hAnsi="Symbol" w:cs="Symbol" w:hint="default"/>
+        <w:rFonts w:ascii="Symbol" w:hAnsi="Symbol" w:cs="Courier New" w:hint="default"/>
       </w:rPr>
     </w:lvl>
     <w:lvl w:ilvl="6">
@@ -2931,7 +4052,7 @@
         <w:ind w:left="2880" w:hanging="360"/>
       </w:pPr>
       <w:rPr>
-        <w:rFonts w:ascii="Symbol" w:hAnsi="Symbol" w:cs="Symbol" w:hint="default"/>
+        <w:rFonts w:ascii="Symbol" w:hAnsi="Symbol" w:cs="Courier New" w:hint="default"/>
       </w:rPr>
     </w:lvl>
     <w:lvl w:ilvl="7">
@@ -2943,7 +4064,7 @@
         <w:ind w:left="3240" w:hanging="360"/>
       </w:pPr>
       <w:rPr>
-        <w:rFonts w:ascii="Symbol" w:hAnsi="Symbol" w:cs="Symbol" w:hint="default"/>
+        <w:rFonts w:ascii="Symbol" w:hAnsi="Symbol" w:cs="Courier New" w:hint="default"/>
       </w:rPr>
     </w:lvl>
     <w:lvl w:ilvl="8">
@@ -2955,7 +4076,7 @@
         <w:ind w:left="3600" w:hanging="360"/>
       </w:pPr>
       <w:rPr>
-        <w:rFonts w:ascii="Symbol" w:hAnsi="Symbol" w:cs="Symbol" w:hint="default"/>
+        <w:rFonts w:ascii="Symbol" w:hAnsi="Symbol" w:cs="Courier New" w:hint="default"/>
       </w:rPr>
     </w:lvl>
   </w:abstractNum>
@@ -2972,7 +4093,7 @@
         <w:ind w:left="720" w:hanging="360"/>
       </w:pPr>
       <w:rPr>
-        <w:rFonts w:ascii="Symbol" w:hAnsi="Symbol" w:cs="Symbol" w:hint="default"/>
+        <w:rFonts w:ascii="Symbol" w:hAnsi="Symbol" w:cs="Courier New" w:hint="default"/>
       </w:rPr>
     </w:lvl>
     <w:lvl w:ilvl="1">
@@ -2984,7 +4105,7 @@
         <w:ind w:left="1080" w:hanging="360"/>
       </w:pPr>
       <w:rPr>
-        <w:rFonts w:ascii="Symbol" w:hAnsi="Symbol" w:cs="Symbol" w:hint="default"/>
+        <w:rFonts w:ascii="Symbol" w:hAnsi="Symbol" w:cs="Courier New" w:hint="default"/>
       </w:rPr>
     </w:lvl>
     <w:lvl w:ilvl="2">
@@ -2996,7 +4117,7 @@
         <w:ind w:left="1440" w:hanging="360"/>
       </w:pPr>
       <w:rPr>
-        <w:rFonts w:ascii="Symbol" w:hAnsi="Symbol" w:cs="Symbol" w:hint="default"/>
+        <w:rFonts w:ascii="Symbol" w:hAnsi="Symbol" w:cs="Courier New" w:hint="default"/>
       </w:rPr>
     </w:lvl>
     <w:lvl w:ilvl="3">
@@ -3008,7 +4129,7 @@
         <w:ind w:left="1800" w:hanging="360"/>
       </w:pPr>
       <w:rPr>
-        <w:rFonts w:ascii="Symbol" w:hAnsi="Symbol" w:cs="Symbol" w:hint="default"/>
+        <w:rFonts w:ascii="Symbol" w:hAnsi="Symbol" w:cs="Courier New" w:hint="default"/>
       </w:rPr>
     </w:lvl>
     <w:lvl w:ilvl="4">
@@ -3020,7 +4141,7 @@
         <w:ind w:left="2160" w:hanging="360"/>
       </w:pPr>
       <w:rPr>
-        <w:rFonts w:ascii="Symbol" w:hAnsi="Symbol" w:cs="Symbol" w:hint="default"/>
+        <w:rFonts w:ascii="Symbol" w:hAnsi="Symbol" w:cs="Courier New" w:hint="default"/>
       </w:rPr>
     </w:lvl>
     <w:lvl w:ilvl="5">
@@ -3032,7 +4153,7 @@
         <w:ind w:left="2520" w:hanging="360"/>
       </w:pPr>
       <w:rPr>
-        <w:rFonts w:ascii="Symbol" w:hAnsi="Symbol" w:cs="Symbol" w:hint="default"/>
+        <w:rFonts w:ascii="Symbol" w:hAnsi="Symbol" w:cs="Courier New" w:hint="default"/>
       </w:rPr>
     </w:lvl>
     <w:lvl w:ilvl="6">
@@ -3044,7 +4165,7 @@
         <w:ind w:left="2880" w:hanging="360"/>
       </w:pPr>
       <w:rPr>
-        <w:rFonts w:ascii="Symbol" w:hAnsi="Symbol" w:cs="Symbol" w:hint="default"/>
+        <w:rFonts w:ascii="Symbol" w:hAnsi="Symbol" w:cs="Courier New" w:hint="default"/>
       </w:rPr>
     </w:lvl>
     <w:lvl w:ilvl="7">
@@ -3056,7 +4177,7 @@
         <w:ind w:left="3240" w:hanging="360"/>
       </w:pPr>
       <w:rPr>
-        <w:rFonts w:ascii="Symbol" w:hAnsi="Symbol" w:cs="Symbol" w:hint="default"/>
+        <w:rFonts w:ascii="Symbol" w:hAnsi="Symbol" w:cs="Courier New" w:hint="default"/>
       </w:rPr>
     </w:lvl>
     <w:lvl w:ilvl="8">
@@ -3068,7 +4189,7 @@
         <w:ind w:left="3600" w:hanging="360"/>
       </w:pPr>
       <w:rPr>
-        <w:rFonts w:ascii="Symbol" w:hAnsi="Symbol" w:cs="Symbol" w:hint="default"/>
+        <w:rFonts w:ascii="Symbol" w:hAnsi="Symbol" w:cs="Courier New" w:hint="default"/>
       </w:rPr>
     </w:lvl>
   </w:abstractNum>
@@ -3085,7 +4206,7 @@
         <w:ind w:left="720" w:hanging="360"/>
       </w:pPr>
       <w:rPr>
-        <w:rFonts w:ascii="Symbol" w:hAnsi="Symbol" w:cs="Symbol" w:hint="default"/>
+        <w:rFonts w:ascii="Symbol" w:hAnsi="Symbol" w:cs="Courier New" w:hint="default"/>
       </w:rPr>
     </w:lvl>
     <w:lvl w:ilvl="1">
@@ -3097,7 +4218,7 @@
         <w:ind w:left="1080" w:hanging="360"/>
       </w:pPr>
       <w:rPr>
-        <w:rFonts w:ascii="Symbol" w:hAnsi="Symbol" w:cs="Symbol" w:hint="default"/>
+        <w:rFonts w:ascii="Symbol" w:hAnsi="Symbol" w:cs="Courier New" w:hint="default"/>
       </w:rPr>
     </w:lvl>
     <w:lvl w:ilvl="2">
@@ -3109,7 +4230,7 @@
         <w:ind w:left="1440" w:hanging="360"/>
       </w:pPr>
       <w:rPr>
-        <w:rFonts w:ascii="Symbol" w:hAnsi="Symbol" w:cs="Symbol" w:hint="default"/>
+        <w:rFonts w:ascii="Symbol" w:hAnsi="Symbol" w:cs="Courier New" w:hint="default"/>
       </w:rPr>
     </w:lvl>
     <w:lvl w:ilvl="3">
@@ -3121,7 +4242,7 @@
         <w:ind w:left="1800" w:hanging="360"/>
       </w:pPr>
       <w:rPr>
-        <w:rFonts w:ascii="Symbol" w:hAnsi="Symbol" w:cs="Symbol" w:hint="default"/>
+        <w:rFonts w:ascii="Symbol" w:hAnsi="Symbol" w:cs="Courier New" w:hint="default"/>
       </w:rPr>
     </w:lvl>
     <w:lvl w:ilvl="4">
@@ -3133,7 +4254,7 @@
         <w:ind w:left="2160" w:hanging="360"/>
       </w:pPr>
       <w:rPr>
-        <w:rFonts w:ascii="Symbol" w:hAnsi="Symbol" w:cs="Symbol" w:hint="default"/>
+        <w:rFonts w:ascii="Symbol" w:hAnsi="Symbol" w:cs="Courier New" w:hint="default"/>
       </w:rPr>
     </w:lvl>
     <w:lvl w:ilvl="5">
@@ -3145,7 +4266,7 @@
         <w:ind w:left="2520" w:hanging="360"/>
       </w:pPr>
       <w:rPr>
-        <w:rFonts w:ascii="Symbol" w:hAnsi="Symbol" w:cs="Symbol" w:hint="default"/>
+        <w:rFonts w:ascii="Symbol" w:hAnsi="Symbol" w:cs="Courier New" w:hint="default"/>
       </w:rPr>
     </w:lvl>
     <w:lvl w:ilvl="6">
@@ -3157,7 +4278,7 @@
         <w:ind w:left="2880" w:hanging="360"/>
       </w:pPr>
       <w:rPr>
-        <w:rFonts w:ascii="Symbol" w:hAnsi="Symbol" w:cs="Symbol" w:hint="default"/>
+        <w:rFonts w:ascii="Symbol" w:hAnsi="Symbol" w:cs="Courier New" w:hint="default"/>
       </w:rPr>
     </w:lvl>
     <w:lvl w:ilvl="7">
@@ -3169,7 +4290,7 @@
         <w:ind w:left="3240" w:hanging="360"/>
       </w:pPr>
       <w:rPr>
-        <w:rFonts w:ascii="Symbol" w:hAnsi="Symbol" w:cs="Symbol" w:hint="default"/>
+        <w:rFonts w:ascii="Symbol" w:hAnsi="Symbol" w:cs="Courier New" w:hint="default"/>
       </w:rPr>
     </w:lvl>
     <w:lvl w:ilvl="8">
@@ -3181,7 +4302,7 @@
         <w:ind w:left="3600" w:hanging="360"/>
       </w:pPr>
       <w:rPr>
-        <w:rFonts w:ascii="Symbol" w:hAnsi="Symbol" w:cs="Symbol" w:hint="default"/>
+        <w:rFonts w:ascii="Symbol" w:hAnsi="Symbol" w:cs="Courier New" w:hint="default"/>
       </w:rPr>
     </w:lvl>
   </w:abstractNum>
@@ -3198,7 +4319,7 @@
         <w:ind w:left="720" w:hanging="360"/>
       </w:pPr>
       <w:rPr>
-        <w:rFonts w:ascii="Symbol" w:hAnsi="Symbol" w:cs="Symbol" w:hint="default"/>
+        <w:rFonts w:ascii="Symbol" w:hAnsi="Symbol" w:cs="Courier New" w:hint="default"/>
       </w:rPr>
     </w:lvl>
     <w:lvl w:ilvl="1">
@@ -3210,7 +4331,7 @@
         <w:ind w:left="1080" w:hanging="360"/>
       </w:pPr>
       <w:rPr>
-        <w:rFonts w:ascii="Symbol" w:hAnsi="Symbol" w:cs="Symbol" w:hint="default"/>
+        <w:rFonts w:ascii="Symbol" w:hAnsi="Symbol" w:cs="Courier New" w:hint="default"/>
       </w:rPr>
     </w:lvl>
     <w:lvl w:ilvl="2">
@@ -3222,7 +4343,7 @@
         <w:ind w:left="1440" w:hanging="360"/>
       </w:pPr>
       <w:rPr>
-        <w:rFonts w:ascii="Symbol" w:hAnsi="Symbol" w:cs="Symbol" w:hint="default"/>
+        <w:rFonts w:ascii="Symbol" w:hAnsi="Symbol" w:cs="Courier New" w:hint="default"/>
       </w:rPr>
     </w:lvl>
     <w:lvl w:ilvl="3">
@@ -3234,7 +4355,7 @@
         <w:ind w:left="1800" w:hanging="360"/>
       </w:pPr>
       <w:rPr>
-        <w:rFonts w:ascii="Symbol" w:hAnsi="Symbol" w:cs="Symbol" w:hint="default"/>
+        <w:rFonts w:ascii="Symbol" w:hAnsi="Symbol" w:cs="Courier New" w:hint="default"/>
       </w:rPr>
     </w:lvl>
     <w:lvl w:ilvl="4">
@@ -3246,7 +4367,7 @@
         <w:ind w:left="2160" w:hanging="360"/>
       </w:pPr>
       <w:rPr>
-        <w:rFonts w:ascii="Symbol" w:hAnsi="Symbol" w:cs="Symbol" w:hint="default"/>
+        <w:rFonts w:ascii="Symbol" w:hAnsi="Symbol" w:cs="Courier New" w:hint="default"/>
       </w:rPr>
     </w:lvl>
     <w:lvl w:ilvl="5">
@@ -3258,7 +4379,7 @@
         <w:ind w:left="2520" w:hanging="360"/>
       </w:pPr>
       <w:rPr>
-        <w:rFonts w:ascii="Symbol" w:hAnsi="Symbol" w:cs="Symbol" w:hint="default"/>
+        <w:rFonts w:ascii="Symbol" w:hAnsi="Symbol" w:cs="Courier New" w:hint="default"/>
       </w:rPr>
     </w:lvl>
     <w:lvl w:ilvl="6">
@@ -3270,7 +4391,7 @@
         <w:ind w:left="2880" w:hanging="360"/>
       </w:pPr>
       <w:rPr>
-        <w:rFonts w:ascii="Symbol" w:hAnsi="Symbol" w:cs="Symbol" w:hint="default"/>
+        <w:rFonts w:ascii="Symbol" w:hAnsi="Symbol" w:cs="Courier New" w:hint="default"/>
       </w:rPr>
     </w:lvl>
     <w:lvl w:ilvl="7">
@@ -3282,7 +4403,7 @@
         <w:ind w:left="3240" w:hanging="360"/>
       </w:pPr>
       <w:rPr>
-        <w:rFonts w:ascii="Symbol" w:hAnsi="Symbol" w:cs="Symbol" w:hint="default"/>
+        <w:rFonts w:ascii="Symbol" w:hAnsi="Symbol" w:cs="Courier New" w:hint="default"/>
       </w:rPr>
     </w:lvl>
     <w:lvl w:ilvl="8">
@@ -3294,7 +4415,7 @@
         <w:ind w:left="3600" w:hanging="360"/>
       </w:pPr>
       <w:rPr>
-        <w:rFonts w:ascii="Symbol" w:hAnsi="Symbol" w:cs="Symbol" w:hint="default"/>
+        <w:rFonts w:ascii="Symbol" w:hAnsi="Symbol" w:cs="Courier New" w:hint="default"/>
       </w:rPr>
     </w:lvl>
   </w:abstractNum>
@@ -3308,7 +4429,7 @@
       <w:lvlText w:val=""/>
       <w:lvlJc w:val="left"/>
       <w:rPr>
-        <w:rFonts w:ascii="Symbol" w:hAnsi="Symbol" w:cs="OpenSymbol, 'Arial Unicode MS'"/>
+        <w:rFonts w:ascii="Symbol" w:hAnsi="Symbol" w:cs="Wingdings"/>
       </w:rPr>
     </w:lvl>
     <w:lvl w:ilvl="1">
@@ -3316,7 +4437,7 @@
       <w:lvlText w:val=""/>
       <w:lvlJc w:val="left"/>
       <w:rPr>
-        <w:rFonts w:ascii="Symbol" w:hAnsi="Symbol" w:cs="OpenSymbol, 'Arial Unicode MS'"/>
+        <w:rFonts w:ascii="Symbol" w:hAnsi="Symbol" w:cs="Wingdings"/>
       </w:rPr>
     </w:lvl>
     <w:lvl w:ilvl="2">
@@ -3324,7 +4445,7 @@
       <w:lvlText w:val=""/>
       <w:lvlJc w:val="left"/>
       <w:rPr>
-        <w:rFonts w:ascii="Symbol" w:hAnsi="Symbol" w:cs="OpenSymbol, 'Arial Unicode MS'"/>
+        <w:rFonts w:ascii="Symbol" w:hAnsi="Symbol" w:cs="Wingdings"/>
       </w:rPr>
     </w:lvl>
     <w:lvl w:ilvl="3">
@@ -3332,7 +4453,7 @@
       <w:lvlText w:val=""/>
       <w:lvlJc w:val="left"/>
       <w:rPr>
-        <w:rFonts w:ascii="Symbol" w:hAnsi="Symbol" w:cs="OpenSymbol, 'Arial Unicode MS'"/>
+        <w:rFonts w:ascii="Symbol" w:hAnsi="Symbol" w:cs="Wingdings"/>
       </w:rPr>
     </w:lvl>
     <w:lvl w:ilvl="4">
@@ -3340,7 +4461,7 @@
       <w:lvlText w:val=""/>
       <w:lvlJc w:val="left"/>
       <w:rPr>
-        <w:rFonts w:ascii="Symbol" w:hAnsi="Symbol" w:cs="OpenSymbol, 'Arial Unicode MS'"/>
+        <w:rFonts w:ascii="Symbol" w:hAnsi="Symbol" w:cs="Wingdings"/>
       </w:rPr>
     </w:lvl>
     <w:lvl w:ilvl="5">
@@ -3348,7 +4469,7 @@
       <w:lvlText w:val=""/>
       <w:lvlJc w:val="left"/>
       <w:rPr>
-        <w:rFonts w:ascii="Symbol" w:hAnsi="Symbol" w:cs="OpenSymbol, 'Arial Unicode MS'"/>
+        <w:rFonts w:ascii="Symbol" w:hAnsi="Symbol" w:cs="Wingdings"/>
       </w:rPr>
     </w:lvl>
     <w:lvl w:ilvl="6">
@@ -3356,7 +4477,7 @@
       <w:lvlText w:val=""/>
       <w:lvlJc w:val="left"/>
       <w:rPr>
-        <w:rFonts w:ascii="Symbol" w:hAnsi="Symbol" w:cs="OpenSymbol, 'Arial Unicode MS'"/>
+        <w:rFonts w:ascii="Symbol" w:hAnsi="Symbol" w:cs="Wingdings"/>
       </w:rPr>
     </w:lvl>
     <w:lvl w:ilvl="7">
@@ -3364,7 +4485,7 @@
       <w:lvlText w:val=""/>
       <w:lvlJc w:val="left"/>
       <w:rPr>
-        <w:rFonts w:ascii="Symbol" w:hAnsi="Symbol" w:cs="OpenSymbol, 'Arial Unicode MS'"/>
+        <w:rFonts w:ascii="Symbol" w:hAnsi="Symbol" w:cs="Wingdings"/>
       </w:rPr>
     </w:lvl>
     <w:lvl w:ilvl="8">
@@ -3372,7 +4493,7 @@
       <w:lvlText w:val=""/>
       <w:lvlJc w:val="left"/>
       <w:rPr>
-        <w:rFonts w:ascii="Symbol" w:hAnsi="Symbol" w:cs="OpenSymbol, 'Arial Unicode MS'"/>
+        <w:rFonts w:ascii="Symbol" w:hAnsi="Symbol" w:cs="Wingdings"/>
       </w:rPr>
     </w:lvl>
   </w:abstractNum>
@@ -3386,7 +4507,7 @@
       <w:lvlText w:val=""/>
       <w:lvlJc w:val="left"/>
       <w:rPr>
-        <w:rFonts w:ascii="Symbol" w:hAnsi="Symbol" w:cs="OpenSymbol, 'Arial Unicode MS'"/>
+        <w:rFonts w:ascii="Symbol" w:hAnsi="Symbol" w:cs="Wingdings"/>
       </w:rPr>
     </w:lvl>
     <w:lvl w:ilvl="1">
@@ -3394,7 +4515,7 @@
       <w:lvlText w:val=""/>
       <w:lvlJc w:val="left"/>
       <w:rPr>
-        <w:rFonts w:ascii="Symbol" w:hAnsi="Symbol" w:cs="OpenSymbol, 'Arial Unicode MS'"/>
+        <w:rFonts w:ascii="Symbol" w:hAnsi="Symbol" w:cs="Wingdings"/>
       </w:rPr>
     </w:lvl>
     <w:lvl w:ilvl="2">
@@ -3402,7 +4523,7 @@
       <w:lvlText w:val=""/>
       <w:lvlJc w:val="left"/>
       <w:rPr>
-        <w:rFonts w:ascii="Symbol" w:hAnsi="Symbol" w:cs="OpenSymbol, 'Arial Unicode MS'"/>
+        <w:rFonts w:ascii="Symbol" w:hAnsi="Symbol" w:cs="Wingdings"/>
       </w:rPr>
     </w:lvl>
     <w:lvl w:ilvl="3">
@@ -3410,7 +4531,7 @@
       <w:lvlText w:val=""/>
       <w:lvlJc w:val="left"/>
       <w:rPr>
-        <w:rFonts w:ascii="Symbol" w:hAnsi="Symbol" w:cs="OpenSymbol, 'Arial Unicode MS'"/>
+        <w:rFonts w:ascii="Symbol" w:hAnsi="Symbol" w:cs="Wingdings"/>
       </w:rPr>
     </w:lvl>
     <w:lvl w:ilvl="4">
@@ -3418,7 +4539,7 @@
       <w:lvlText w:val=""/>
       <w:lvlJc w:val="left"/>
       <w:rPr>
-        <w:rFonts w:ascii="Symbol" w:hAnsi="Symbol" w:cs="OpenSymbol, 'Arial Unicode MS'"/>
+        <w:rFonts w:ascii="Symbol" w:hAnsi="Symbol" w:cs="Wingdings"/>
       </w:rPr>
     </w:lvl>
     <w:lvl w:ilvl="5">
@@ -3426,7 +4547,7 @@
       <w:lvlText w:val=""/>
       <w:lvlJc w:val="left"/>
       <w:rPr>
-        <w:rFonts w:ascii="Symbol" w:hAnsi="Symbol" w:cs="OpenSymbol, 'Arial Unicode MS'"/>
+        <w:rFonts w:ascii="Symbol" w:hAnsi="Symbol" w:cs="Wingdings"/>
       </w:rPr>
     </w:lvl>
     <w:lvl w:ilvl="6">
@@ -3434,7 +4555,7 @@
       <w:lvlText w:val=""/>
       <w:lvlJc w:val="left"/>
       <w:rPr>
-        <w:rFonts w:ascii="Symbol" w:hAnsi="Symbol" w:cs="OpenSymbol, 'Arial Unicode MS'"/>
+        <w:rFonts w:ascii="Symbol" w:hAnsi="Symbol" w:cs="Wingdings"/>
       </w:rPr>
     </w:lvl>
     <w:lvl w:ilvl="7">
@@ -3442,7 +4563,7 @@
       <w:lvlText w:val=""/>
       <w:lvlJc w:val="left"/>
       <w:rPr>
-        <w:rFonts w:ascii="Symbol" w:hAnsi="Symbol" w:cs="OpenSymbol, 'Arial Unicode MS'"/>
+        <w:rFonts w:ascii="Symbol" w:hAnsi="Symbol" w:cs="Wingdings"/>
       </w:rPr>
     </w:lvl>
     <w:lvl w:ilvl="8">
@@ -3450,7 +4571,7 @@
       <w:lvlText w:val=""/>
       <w:lvlJc w:val="left"/>
       <w:rPr>
-        <w:rFonts w:ascii="Symbol" w:hAnsi="Symbol" w:cs="OpenSymbol, 'Arial Unicode MS'"/>
+        <w:rFonts w:ascii="Symbol" w:hAnsi="Symbol" w:cs="Wingdings"/>
       </w:rPr>
     </w:lvl>
   </w:abstractNum>
@@ -3467,7 +4588,7 @@
         <w:ind w:left="720" w:hanging="360"/>
       </w:pPr>
       <w:rPr>
-        <w:rFonts w:ascii="Symbol" w:hAnsi="Symbol" w:cs="Symbol" w:hint="default"/>
+        <w:rFonts w:ascii="Symbol" w:hAnsi="Symbol" w:cs="Courier New" w:hint="default"/>
       </w:rPr>
     </w:lvl>
     <w:lvl w:ilvl="1">
@@ -3479,7 +4600,7 @@
         <w:ind w:left="1080" w:hanging="360"/>
       </w:pPr>
       <w:rPr>
-        <w:rFonts w:ascii="Symbol" w:hAnsi="Symbol" w:cs="Symbol" w:hint="default"/>
+        <w:rFonts w:ascii="Symbol" w:hAnsi="Symbol" w:cs="Courier New" w:hint="default"/>
       </w:rPr>
     </w:lvl>
     <w:lvl w:ilvl="2">
@@ -3491,7 +4612,7 @@
         <w:ind w:left="1440" w:hanging="360"/>
       </w:pPr>
       <w:rPr>
-        <w:rFonts w:ascii="Symbol" w:hAnsi="Symbol" w:cs="Symbol" w:hint="default"/>
+        <w:rFonts w:ascii="Symbol" w:hAnsi="Symbol" w:cs="Courier New" w:hint="default"/>
       </w:rPr>
     </w:lvl>
     <w:lvl w:ilvl="3">
@@ -3503,7 +4624,7 @@
         <w:ind w:left="1800" w:hanging="360"/>
       </w:pPr>
       <w:rPr>
-        <w:rFonts w:ascii="Symbol" w:hAnsi="Symbol" w:cs="Symbol" w:hint="default"/>
+        <w:rFonts w:ascii="Symbol" w:hAnsi="Symbol" w:cs="Courier New" w:hint="default"/>
       </w:rPr>
     </w:lvl>
     <w:lvl w:ilvl="4">
@@ -3515,7 +4636,7 @@
         <w:ind w:left="2160" w:hanging="360"/>
       </w:pPr>
       <w:rPr>
-        <w:rFonts w:ascii="Symbol" w:hAnsi="Symbol" w:cs="Symbol" w:hint="default"/>
+        <w:rFonts w:ascii="Symbol" w:hAnsi="Symbol" w:cs="Courier New" w:hint="default"/>
       </w:rPr>
     </w:lvl>
     <w:lvl w:ilvl="5">
@@ -3527,7 +4648,7 @@
         <w:ind w:left="2520" w:hanging="360"/>
       </w:pPr>
       <w:rPr>
-        <w:rFonts w:ascii="Symbol" w:hAnsi="Symbol" w:cs="Symbol" w:hint="default"/>
+        <w:rFonts w:ascii="Symbol" w:hAnsi="Symbol" w:cs="Courier New" w:hint="default"/>
       </w:rPr>
     </w:lvl>
     <w:lvl w:ilvl="6">
@@ -3539,7 +4660,7 @@
         <w:ind w:left="2880" w:hanging="360"/>
       </w:pPr>
       <w:rPr>
-        <w:rFonts w:ascii="Symbol" w:hAnsi="Symbol" w:cs="Symbol" w:hint="default"/>
+        <w:rFonts w:ascii="Symbol" w:hAnsi="Symbol" w:cs="Courier New" w:hint="default"/>
       </w:rPr>
     </w:lvl>
     <w:lvl w:ilvl="7">
@@ -3551,7 +4672,7 @@
         <w:ind w:left="3240" w:hanging="360"/>
       </w:pPr>
       <w:rPr>
-        <w:rFonts w:ascii="Symbol" w:hAnsi="Symbol" w:cs="Symbol" w:hint="default"/>
+        <w:rFonts w:ascii="Symbol" w:hAnsi="Symbol" w:cs="Courier New" w:hint="default"/>
       </w:rPr>
     </w:lvl>
     <w:lvl w:ilvl="8">
@@ -3563,7 +4684,7 @@
         <w:ind w:left="3600" w:hanging="360"/>
       </w:pPr>
       <w:rPr>
-        <w:rFonts w:ascii="Symbol" w:hAnsi="Symbol" w:cs="Symbol" w:hint="default"/>
+        <w:rFonts w:ascii="Symbol" w:hAnsi="Symbol" w:cs="Courier New" w:hint="default"/>
       </w:rPr>
     </w:lvl>
   </w:abstractNum>
@@ -3580,7 +4701,7 @@
         <w:ind w:left="720" w:hanging="360"/>
       </w:pPr>
       <w:rPr>
-        <w:rFonts w:ascii="Symbol" w:hAnsi="Symbol" w:cs="Symbol" w:hint="default"/>
+        <w:rFonts w:ascii="Symbol" w:hAnsi="Symbol" w:cs="Courier New" w:hint="default"/>
       </w:rPr>
     </w:lvl>
     <w:lvl w:ilvl="1">
@@ -3592,7 +4713,7 @@
         <w:ind w:left="1080" w:hanging="360"/>
       </w:pPr>
       <w:rPr>
-        <w:rFonts w:ascii="Symbol" w:hAnsi="Symbol" w:cs="Symbol" w:hint="default"/>
+        <w:rFonts w:ascii="Symbol" w:hAnsi="Symbol" w:cs="Courier New" w:hint="default"/>
       </w:rPr>
     </w:lvl>
     <w:lvl w:ilvl="2">
@@ -3604,7 +4725,7 @@
         <w:ind w:left="1440" w:hanging="360"/>
       </w:pPr>
       <w:rPr>
-        <w:rFonts w:ascii="Symbol" w:hAnsi="Symbol" w:cs="Symbol" w:hint="default"/>
+        <w:rFonts w:ascii="Symbol" w:hAnsi="Symbol" w:cs="Courier New" w:hint="default"/>
       </w:rPr>
     </w:lvl>
     <w:lvl w:ilvl="3">
@@ -3616,7 +4737,7 @@
         <w:ind w:left="1800" w:hanging="360"/>
       </w:pPr>
       <w:rPr>
-        <w:rFonts w:ascii="Symbol" w:hAnsi="Symbol" w:cs="Symbol" w:hint="default"/>
+        <w:rFonts w:ascii="Symbol" w:hAnsi="Symbol" w:cs="Courier New" w:hint="default"/>
       </w:rPr>
     </w:lvl>
     <w:lvl w:ilvl="4">
@@ -3628,7 +4749,7 @@
         <w:ind w:left="2160" w:hanging="360"/>
       </w:pPr>
       <w:rPr>
-        <w:rFonts w:ascii="Symbol" w:hAnsi="Symbol" w:cs="Symbol" w:hint="default"/>
+        <w:rFonts w:ascii="Symbol" w:hAnsi="Symbol" w:cs="Courier New" w:hint="default"/>
       </w:rPr>
     </w:lvl>
     <w:lvl w:ilvl="5">
@@ -3640,7 +4761,7 @@
         <w:ind w:left="2520" w:hanging="360"/>
       </w:pPr>
       <w:rPr>
-        <w:rFonts w:ascii="Symbol" w:hAnsi="Symbol" w:cs="Symbol" w:hint="default"/>
+        <w:rFonts w:ascii="Symbol" w:hAnsi="Symbol" w:cs="Courier New" w:hint="default"/>
       </w:rPr>
     </w:lvl>
     <w:lvl w:ilvl="6">
@@ -3652,7 +4773,7 @@
         <w:ind w:left="2880" w:hanging="360"/>
       </w:pPr>
       <w:rPr>
-        <w:rFonts w:ascii="Symbol" w:hAnsi="Symbol" w:cs="Symbol" w:hint="default"/>
+        <w:rFonts w:ascii="Symbol" w:hAnsi="Symbol" w:cs="Courier New" w:hint="default"/>
       </w:rPr>
     </w:lvl>
     <w:lvl w:ilvl="7">
@@ -3664,7 +4785,7 @@
         <w:ind w:left="3240" w:hanging="360"/>
       </w:pPr>
       <w:rPr>
-        <w:rFonts w:ascii="Symbol" w:hAnsi="Symbol" w:cs="Symbol" w:hint="default"/>
+        <w:rFonts w:ascii="Symbol" w:hAnsi="Symbol" w:cs="Courier New" w:hint="default"/>
       </w:rPr>
     </w:lvl>
     <w:lvl w:ilvl="8">
@@ -3676,7 +4797,7 @@
         <w:ind w:left="3600" w:hanging="360"/>
       </w:pPr>
       <w:rPr>
-        <w:rFonts w:ascii="Symbol" w:hAnsi="Symbol" w:cs="Symbol" w:hint="default"/>
+        <w:rFonts w:ascii="Symbol" w:hAnsi="Symbol" w:cs="Courier New" w:hint="default"/>
       </w:rPr>
     </w:lvl>
   </w:abstractNum>
@@ -3693,7 +4814,7 @@
         <w:ind w:left="720" w:hanging="360"/>
       </w:pPr>
       <w:rPr>
-        <w:rFonts w:ascii="Symbol" w:hAnsi="Symbol" w:cs="Symbol" w:hint="default"/>
+        <w:rFonts w:ascii="Symbol" w:hAnsi="Symbol" w:cs="Courier New" w:hint="default"/>
       </w:rPr>
     </w:lvl>
     <w:lvl w:ilvl="1">
@@ -3705,7 +4826,7 @@
         <w:ind w:left="1440" w:hanging="360"/>
       </w:pPr>
       <w:rPr>
-        <w:rFonts w:ascii="Courier New" w:hAnsi="Courier New" w:cs="Courier New" w:hint="default"/>
+        <w:rFonts w:ascii="Courier New" w:hAnsi="Courier New" w:cs="Arial" w:hint="default"/>
       </w:rPr>
     </w:lvl>
     <w:lvl w:ilvl="2">
@@ -3729,7 +4850,7 @@
         <w:ind w:left="2880" w:hanging="360"/>
       </w:pPr>
       <w:rPr>
-        <w:rFonts w:ascii="Symbol" w:hAnsi="Symbol" w:cs="Symbol" w:hint="default"/>
+        <w:rFonts w:ascii="Symbol" w:hAnsi="Symbol" w:cs="Courier New" w:hint="default"/>
       </w:rPr>
     </w:lvl>
     <w:lvl w:ilvl="4">
@@ -3741,7 +4862,7 @@
         <w:ind w:left="3600" w:hanging="360"/>
       </w:pPr>
       <w:rPr>
-        <w:rFonts w:ascii="Courier New" w:hAnsi="Courier New" w:cs="Courier New" w:hint="default"/>
+        <w:rFonts w:ascii="Courier New" w:hAnsi="Courier New" w:cs="Arial" w:hint="default"/>
       </w:rPr>
     </w:lvl>
     <w:lvl w:ilvl="5">
@@ -3765,7 +4886,7 @@
         <w:ind w:left="5040" w:hanging="360"/>
       </w:pPr>
       <w:rPr>
-        <w:rFonts w:ascii="Symbol" w:hAnsi="Symbol" w:cs="Symbol" w:hint="default"/>
+        <w:rFonts w:ascii="Symbol" w:hAnsi="Symbol" w:cs="Courier New" w:hint="default"/>
       </w:rPr>
     </w:lvl>
     <w:lvl w:ilvl="7">
@@ -3777,7 +4898,7 @@
         <w:ind w:left="5760" w:hanging="360"/>
       </w:pPr>
       <w:rPr>
-        <w:rFonts w:ascii="Courier New" w:hAnsi="Courier New" w:cs="Courier New" w:hint="default"/>
+        <w:rFonts w:ascii="Courier New" w:hAnsi="Courier New" w:cs="Arial" w:hint="default"/>
       </w:rPr>
     </w:lvl>
     <w:lvl w:ilvl="8">
@@ -3803,7 +4924,7 @@
       <w:lvlText w:val=""/>
       <w:lvlJc w:val="left"/>
       <w:rPr>
-        <w:rFonts w:ascii="Symbol" w:hAnsi="Symbol" w:cs="OpenSymbol, 'Arial Unicode MS'"/>
+        <w:rFonts w:ascii="Symbol" w:hAnsi="Symbol" w:cs="Wingdings"/>
       </w:rPr>
     </w:lvl>
     <w:lvl w:ilvl="1">
@@ -3811,7 +4932,7 @@
       <w:lvlText w:val=""/>
       <w:lvlJc w:val="left"/>
       <w:rPr>
-        <w:rFonts w:ascii="Symbol" w:hAnsi="Symbol" w:cs="OpenSymbol, 'Arial Unicode MS'"/>
+        <w:rFonts w:ascii="Symbol" w:hAnsi="Symbol" w:cs="Wingdings"/>
       </w:rPr>
     </w:lvl>
     <w:lvl w:ilvl="2">
@@ -3819,7 +4940,7 @@
       <w:lvlText w:val=""/>
       <w:lvlJc w:val="left"/>
       <w:rPr>
-        <w:rFonts w:ascii="Symbol" w:hAnsi="Symbol" w:cs="OpenSymbol, 'Arial Unicode MS'"/>
+        <w:rFonts w:ascii="Symbol" w:hAnsi="Symbol" w:cs="Wingdings"/>
       </w:rPr>
     </w:lvl>
     <w:lvl w:ilvl="3">
@@ -3827,7 +4948,7 @@
       <w:lvlText w:val=""/>
       <w:lvlJc w:val="left"/>
       <w:rPr>
-        <w:rFonts w:ascii="Symbol" w:hAnsi="Symbol" w:cs="OpenSymbol, 'Arial Unicode MS'"/>
+        <w:rFonts w:ascii="Symbol" w:hAnsi="Symbol" w:cs="Wingdings"/>
       </w:rPr>
     </w:lvl>
     <w:lvl w:ilvl="4">
@@ -3835,7 +4956,7 @@
       <w:lvlText w:val=""/>
       <w:lvlJc w:val="left"/>
       <w:rPr>
-        <w:rFonts w:ascii="Symbol" w:hAnsi="Symbol" w:cs="OpenSymbol, 'Arial Unicode MS'"/>
+        <w:rFonts w:ascii="Symbol" w:hAnsi="Symbol" w:cs="Wingdings"/>
       </w:rPr>
     </w:lvl>
     <w:lvl w:ilvl="5">
@@ -3843,7 +4964,7 @@
       <w:lvlText w:val=""/>
       <w:lvlJc w:val="left"/>
       <w:rPr>
-        <w:rFonts w:ascii="Symbol" w:hAnsi="Symbol" w:cs="OpenSymbol, 'Arial Unicode MS'"/>
+        <w:rFonts w:ascii="Symbol" w:hAnsi="Symbol" w:cs="Wingdings"/>
       </w:rPr>
     </w:lvl>
     <w:lvl w:ilvl="6">
@@ -3851,7 +4972,7 @@
       <w:lvlText w:val=""/>
       <w:lvlJc w:val="left"/>
       <w:rPr>
-        <w:rFonts w:ascii="Symbol" w:hAnsi="Symbol" w:cs="OpenSymbol, 'Arial Unicode MS'"/>
+        <w:rFonts w:ascii="Symbol" w:hAnsi="Symbol" w:cs="Wingdings"/>
       </w:rPr>
     </w:lvl>
     <w:lvl w:ilvl="7">
@@ -3859,7 +4980,7 @@
       <w:lvlText w:val=""/>
       <w:lvlJc w:val="left"/>
       <w:rPr>
-        <w:rFonts w:ascii="Symbol" w:hAnsi="Symbol" w:cs="OpenSymbol, 'Arial Unicode MS'"/>
+        <w:rFonts w:ascii="Symbol" w:hAnsi="Symbol" w:cs="Wingdings"/>
       </w:rPr>
     </w:lvl>
     <w:lvl w:ilvl="8">
@@ -3867,7 +4988,7 @@
       <w:lvlText w:val=""/>
       <w:lvlJc w:val="left"/>
       <w:rPr>
-        <w:rFonts w:ascii="Symbol" w:hAnsi="Symbol" w:cs="OpenSymbol, 'Arial Unicode MS'"/>
+        <w:rFonts w:ascii="Symbol" w:hAnsi="Symbol" w:cs="Wingdings"/>
       </w:rPr>
     </w:lvl>
   </w:abstractNum>
@@ -3881,7 +5002,7 @@
       <w:lvlText w:val=""/>
       <w:lvlJc w:val="left"/>
       <w:rPr>
-        <w:rFonts w:ascii="Symbol" w:hAnsi="Symbol" w:cs="OpenSymbol, 'Arial Unicode MS'"/>
+        <w:rFonts w:ascii="Symbol" w:hAnsi="Symbol" w:cs="Wingdings"/>
       </w:rPr>
     </w:lvl>
     <w:lvl w:ilvl="1">
@@ -3889,7 +5010,7 @@
       <w:lvlText w:val=""/>
       <w:lvlJc w:val="left"/>
       <w:rPr>
-        <w:rFonts w:ascii="Symbol" w:hAnsi="Symbol" w:cs="OpenSymbol, 'Arial Unicode MS'"/>
+        <w:rFonts w:ascii="Symbol" w:hAnsi="Symbol" w:cs="Wingdings"/>
       </w:rPr>
     </w:lvl>
     <w:lvl w:ilvl="2">
@@ -3897,7 +5018,7 @@
       <w:lvlText w:val=""/>
       <w:lvlJc w:val="left"/>
       <w:rPr>
-        <w:rFonts w:ascii="Symbol" w:hAnsi="Symbol" w:cs="OpenSymbol, 'Arial Unicode MS'"/>
+        <w:rFonts w:ascii="Symbol" w:hAnsi="Symbol" w:cs="Wingdings"/>
       </w:rPr>
     </w:lvl>
     <w:lvl w:ilvl="3">
@@ -3905,7 +5026,7 @@
       <w:lvlText w:val=""/>
       <w:lvlJc w:val="left"/>
       <w:rPr>
-        <w:rFonts w:ascii="Symbol" w:hAnsi="Symbol" w:cs="OpenSymbol, 'Arial Unicode MS'"/>
+        <w:rFonts w:ascii="Symbol" w:hAnsi="Symbol" w:cs="Wingdings"/>
       </w:rPr>
     </w:lvl>
     <w:lvl w:ilvl="4">
@@ -3913,7 +5034,7 @@
       <w:lvlText w:val=""/>
       <w:lvlJc w:val="left"/>
       <w:rPr>
-        <w:rFonts w:ascii="Symbol" w:hAnsi="Symbol" w:cs="OpenSymbol, 'Arial Unicode MS'"/>
+        <w:rFonts w:ascii="Symbol" w:hAnsi="Symbol" w:cs="Wingdings"/>
       </w:rPr>
     </w:lvl>
     <w:lvl w:ilvl="5">
@@ -3921,7 +5042,7 @@
       <w:lvlText w:val=""/>
       <w:lvlJc w:val="left"/>
       <w:rPr>
-        <w:rFonts w:ascii="Symbol" w:hAnsi="Symbol" w:cs="OpenSymbol, 'Arial Unicode MS'"/>
+        <w:rFonts w:ascii="Symbol" w:hAnsi="Symbol" w:cs="Wingdings"/>
       </w:rPr>
     </w:lvl>
     <w:lvl w:ilvl="6">
@@ -3929,7 +5050,7 @@
       <w:lvlText w:val=""/>
       <w:lvlJc w:val="left"/>
       <w:rPr>
-        <w:rFonts w:ascii="Symbol" w:hAnsi="Symbol" w:cs="OpenSymbol, 'Arial Unicode MS'"/>
+        <w:rFonts w:ascii="Symbol" w:hAnsi="Symbol" w:cs="Wingdings"/>
       </w:rPr>
     </w:lvl>
     <w:lvl w:ilvl="7">
@@ -3937,7 +5058,7 @@
       <w:lvlText w:val=""/>
       <w:lvlJc w:val="left"/>
       <w:rPr>
-        <w:rFonts w:ascii="Symbol" w:hAnsi="Symbol" w:cs="OpenSymbol, 'Arial Unicode MS'"/>
+        <w:rFonts w:ascii="Symbol" w:hAnsi="Symbol" w:cs="Wingdings"/>
       </w:rPr>
     </w:lvl>
     <w:lvl w:ilvl="8">
@@ -3945,7 +5066,7 @@
       <w:lvlText w:val=""/>
       <w:lvlJc w:val="left"/>
       <w:rPr>
-        <w:rFonts w:ascii="Symbol" w:hAnsi="Symbol" w:cs="OpenSymbol, 'Arial Unicode MS'"/>
+        <w:rFonts w:ascii="Symbol" w:hAnsi="Symbol" w:cs="Wingdings"/>
       </w:rPr>
     </w:lvl>
   </w:abstractNum>
@@ -3959,7 +5080,7 @@
       <w:lvlText w:val=""/>
       <w:lvlJc w:val="left"/>
       <w:rPr>
-        <w:rFonts w:ascii="Symbol" w:hAnsi="Symbol" w:cs="OpenSymbol, 'Arial Unicode MS'"/>
+        <w:rFonts w:ascii="Symbol" w:hAnsi="Symbol" w:cs="Wingdings"/>
       </w:rPr>
     </w:lvl>
     <w:lvl w:ilvl="1">
@@ -3967,7 +5088,7 @@
       <w:lvlText w:val=""/>
       <w:lvlJc w:val="left"/>
       <w:rPr>
-        <w:rFonts w:ascii="Symbol" w:hAnsi="Symbol" w:cs="OpenSymbol, 'Arial Unicode MS'"/>
+        <w:rFonts w:ascii="Symbol" w:hAnsi="Symbol" w:cs="Wingdings"/>
       </w:rPr>
     </w:lvl>
     <w:lvl w:ilvl="2">
@@ -3975,7 +5096,7 @@
       <w:lvlText w:val=""/>
       <w:lvlJc w:val="left"/>
       <w:rPr>
-        <w:rFonts w:ascii="Symbol" w:hAnsi="Symbol" w:cs="OpenSymbol, 'Arial Unicode MS'"/>
+        <w:rFonts w:ascii="Symbol" w:hAnsi="Symbol" w:cs="Wingdings"/>
       </w:rPr>
     </w:lvl>
     <w:lvl w:ilvl="3">
@@ -3983,7 +5104,7 @@
       <w:lvlText w:val=""/>
       <w:lvlJc w:val="left"/>
       <w:rPr>
-        <w:rFonts w:ascii="Symbol" w:hAnsi="Symbol" w:cs="OpenSymbol, 'Arial Unicode MS'"/>
+        <w:rFonts w:ascii="Symbol" w:hAnsi="Symbol" w:cs="Wingdings"/>
       </w:rPr>
     </w:lvl>
     <w:lvl w:ilvl="4">
@@ -3991,7 +5112,7 @@
       <w:lvlText w:val=""/>
       <w:lvlJc w:val="left"/>
       <w:rPr>
-        <w:rFonts w:ascii="Symbol" w:hAnsi="Symbol" w:cs="OpenSymbol, 'Arial Unicode MS'"/>
+        <w:rFonts w:ascii="Symbol" w:hAnsi="Symbol" w:cs="Wingdings"/>
       </w:rPr>
     </w:lvl>
     <w:lvl w:ilvl="5">
@@ -3999,7 +5120,7 @@
       <w:lvlText w:val=""/>
       <w:lvlJc w:val="left"/>
       <w:rPr>
-        <w:rFonts w:ascii="Symbol" w:hAnsi="Symbol" w:cs="OpenSymbol, 'Arial Unicode MS'"/>
+        <w:rFonts w:ascii="Symbol" w:hAnsi="Symbol" w:cs="Wingdings"/>
       </w:rPr>
     </w:lvl>
     <w:lvl w:ilvl="6">
@@ -4007,7 +5128,7 @@
       <w:lvlText w:val=""/>
       <w:lvlJc w:val="left"/>
       <w:rPr>
-        <w:rFonts w:ascii="Symbol" w:hAnsi="Symbol" w:cs="OpenSymbol, 'Arial Unicode MS'"/>
+        <w:rFonts w:ascii="Symbol" w:hAnsi="Symbol" w:cs="Wingdings"/>
       </w:rPr>
     </w:lvl>
     <w:lvl w:ilvl="7">
@@ -4015,7 +5136,7 @@
       <w:lvlText w:val=""/>
       <w:lvlJc w:val="left"/>
       <w:rPr>
-        <w:rFonts w:ascii="Symbol" w:hAnsi="Symbol" w:cs="OpenSymbol, 'Arial Unicode MS'"/>
+        <w:rFonts w:ascii="Symbol" w:hAnsi="Symbol" w:cs="Wingdings"/>
       </w:rPr>
     </w:lvl>
     <w:lvl w:ilvl="8">
@@ -4023,7 +5144,7 @@
       <w:lvlText w:val=""/>
       <w:lvlJc w:val="left"/>
       <w:rPr>
-        <w:rFonts w:ascii="Symbol" w:hAnsi="Symbol" w:cs="OpenSymbol, 'Arial Unicode MS'"/>
+        <w:rFonts w:ascii="Symbol" w:hAnsi="Symbol" w:cs="Wingdings"/>
       </w:rPr>
     </w:lvl>
   </w:abstractNum>
@@ -4037,7 +5158,7 @@
       <w:lvlText w:val=""/>
       <w:lvlJc w:val="left"/>
       <w:rPr>
-        <w:rFonts w:ascii="Symbol" w:hAnsi="Symbol" w:cs="OpenSymbol, 'Arial Unicode MS'"/>
+        <w:rFonts w:ascii="Symbol" w:hAnsi="Symbol" w:cs="Wingdings"/>
       </w:rPr>
     </w:lvl>
     <w:lvl w:ilvl="1">
@@ -4045,7 +5166,7 @@
       <w:lvlText w:val=""/>
       <w:lvlJc w:val="left"/>
       <w:rPr>
-        <w:rFonts w:ascii="Symbol" w:hAnsi="Symbol" w:cs="OpenSymbol, 'Arial Unicode MS'"/>
+        <w:rFonts w:ascii="Symbol" w:hAnsi="Symbol" w:cs="Wingdings"/>
       </w:rPr>
     </w:lvl>
     <w:lvl w:ilvl="2">
@@ -4053,7 +5174,7 @@
       <w:lvlText w:val=""/>
       <w:lvlJc w:val="left"/>
       <w:rPr>
-        <w:rFonts w:ascii="Symbol" w:hAnsi="Symbol" w:cs="OpenSymbol, 'Arial Unicode MS'"/>
+        <w:rFonts w:ascii="Symbol" w:hAnsi="Symbol" w:cs="Wingdings"/>
       </w:rPr>
     </w:lvl>
     <w:lvl w:ilvl="3">
@@ -4061,7 +5182,7 @@
       <w:lvlText w:val=""/>
       <w:lvlJc w:val="left"/>
       <w:rPr>
-        <w:rFonts w:ascii="Symbol" w:hAnsi="Symbol" w:cs="OpenSymbol, 'Arial Unicode MS'"/>
+        <w:rFonts w:ascii="Symbol" w:hAnsi="Symbol" w:cs="Wingdings"/>
       </w:rPr>
     </w:lvl>
     <w:lvl w:ilvl="4">
@@ -4069,7 +5190,7 @@
       <w:lvlText w:val=""/>
       <w:lvlJc w:val="left"/>
       <w:rPr>
-        <w:rFonts w:ascii="Symbol" w:hAnsi="Symbol" w:cs="OpenSymbol, 'Arial Unicode MS'"/>
+        <w:rFonts w:ascii="Symbol" w:hAnsi="Symbol" w:cs="Wingdings"/>
       </w:rPr>
     </w:lvl>
     <w:lvl w:ilvl="5">
@@ -4077,7 +5198,7 @@
       <w:lvlText w:val=""/>
       <w:lvlJc w:val="left"/>
       <w:rPr>
-        <w:rFonts w:ascii="Symbol" w:hAnsi="Symbol" w:cs="OpenSymbol, 'Arial Unicode MS'"/>
+        <w:rFonts w:ascii="Symbol" w:hAnsi="Symbol" w:cs="Wingdings"/>
       </w:rPr>
     </w:lvl>
     <w:lvl w:ilvl="6">
@@ -4085,7 +5206,7 @@
       <w:lvlText w:val=""/>
       <w:lvlJc w:val="left"/>
       <w:rPr>
-        <w:rFonts w:ascii="Symbol" w:hAnsi="Symbol" w:cs="OpenSymbol, 'Arial Unicode MS'"/>
+        <w:rFonts w:ascii="Symbol" w:hAnsi="Symbol" w:cs="Wingdings"/>
       </w:rPr>
     </w:lvl>
     <w:lvl w:ilvl="7">
@@ -4093,7 +5214,7 @@
       <w:lvlText w:val=""/>
       <w:lvlJc w:val="left"/>
       <w:rPr>
-        <w:rFonts w:ascii="Symbol" w:hAnsi="Symbol" w:cs="OpenSymbol, 'Arial Unicode MS'"/>
+        <w:rFonts w:ascii="Symbol" w:hAnsi="Symbol" w:cs="Wingdings"/>
       </w:rPr>
     </w:lvl>
     <w:lvl w:ilvl="8">
@@ -4101,7 +5222,7 @@
       <w:lvlText w:val=""/>
       <w:lvlJc w:val="left"/>
       <w:rPr>
-        <w:rFonts w:ascii="Symbol" w:hAnsi="Symbol" w:cs="OpenSymbol, 'Arial Unicode MS'"/>
+        <w:rFonts w:ascii="Symbol" w:hAnsi="Symbol" w:cs="Wingdings"/>
       </w:rPr>
     </w:lvl>
   </w:abstractNum>
@@ -4130,7 +5251,7 @@
         <w:ind w:left="1440" w:hanging="360"/>
       </w:pPr>
       <w:rPr>
-        <w:rFonts w:ascii="Courier New" w:hAnsi="Courier New" w:cs="Courier New" w:hint="default"/>
+        <w:rFonts w:ascii="Courier New" w:hAnsi="Courier New" w:cs="Arial" w:hint="default"/>
       </w:rPr>
     </w:lvl>
     <w:lvl w:ilvl="2" w:tplc="04090005" w:tentative="1">
@@ -4166,7 +5287,7 @@
         <w:ind w:left="3600" w:hanging="360"/>
       </w:pPr>
       <w:rPr>
-        <w:rFonts w:ascii="Courier New" w:hAnsi="Courier New" w:cs="Courier New" w:hint="default"/>
+        <w:rFonts w:ascii="Courier New" w:hAnsi="Courier New" w:cs="Arial" w:hint="default"/>
       </w:rPr>
     </w:lvl>
     <w:lvl w:ilvl="5" w:tplc="04090005" w:tentative="1">
@@ -4202,7 +5323,7 @@
         <w:ind w:left="5760" w:hanging="360"/>
       </w:pPr>
       <w:rPr>
-        <w:rFonts w:ascii="Courier New" w:hAnsi="Courier New" w:cs="Courier New" w:hint="default"/>
+        <w:rFonts w:ascii="Courier New" w:hAnsi="Courier New" w:cs="Arial" w:hint="default"/>
       </w:rPr>
     </w:lvl>
     <w:lvl w:ilvl="8" w:tplc="04090005" w:tentative="1">
@@ -4328,7 +5449,7 @@
         <w:ind w:left="720" w:hanging="360"/>
       </w:pPr>
       <w:rPr>
-        <w:rFonts w:ascii="Symbol" w:hAnsi="Symbol" w:cs="Symbol" w:hint="default"/>
+        <w:rFonts w:ascii="Symbol" w:hAnsi="Symbol" w:cs="Courier New" w:hint="default"/>
       </w:rPr>
     </w:lvl>
     <w:lvl w:ilvl="1">
@@ -4340,7 +5461,7 @@
         <w:ind w:left="1080" w:hanging="360"/>
       </w:pPr>
       <w:rPr>
-        <w:rFonts w:ascii="Symbol" w:hAnsi="Symbol" w:cs="Symbol" w:hint="default"/>
+        <w:rFonts w:ascii="Symbol" w:hAnsi="Symbol" w:cs="Courier New" w:hint="default"/>
       </w:rPr>
     </w:lvl>
     <w:lvl w:ilvl="2">
@@ -4352,7 +5473,7 @@
         <w:ind w:left="1440" w:hanging="360"/>
       </w:pPr>
       <w:rPr>
-        <w:rFonts w:ascii="Symbol" w:hAnsi="Symbol" w:cs="Symbol" w:hint="default"/>
+        <w:rFonts w:ascii="Symbol" w:hAnsi="Symbol" w:cs="Courier New" w:hint="default"/>
       </w:rPr>
     </w:lvl>
     <w:lvl w:ilvl="3">
@@ -4364,7 +5485,7 @@
         <w:ind w:left="1800" w:hanging="360"/>
       </w:pPr>
       <w:rPr>
-        <w:rFonts w:ascii="Symbol" w:hAnsi="Symbol" w:cs="Symbol" w:hint="default"/>
+        <w:rFonts w:ascii="Symbol" w:hAnsi="Symbol" w:cs="Courier New" w:hint="default"/>
       </w:rPr>
     </w:lvl>
     <w:lvl w:ilvl="4">
@@ -4376,7 +5497,7 @@
         <w:ind w:left="2160" w:hanging="360"/>
       </w:pPr>
       <w:rPr>
-        <w:rFonts w:ascii="Symbol" w:hAnsi="Symbol" w:cs="Symbol" w:hint="default"/>
+        <w:rFonts w:ascii="Symbol" w:hAnsi="Symbol" w:cs="Courier New" w:hint="default"/>
       </w:rPr>
     </w:lvl>
     <w:lvl w:ilvl="5">
@@ -4388,7 +5509,7 @@
         <w:ind w:left="2520" w:hanging="360"/>
       </w:pPr>
       <w:rPr>
-        <w:rFonts w:ascii="Symbol" w:hAnsi="Symbol" w:cs="Symbol" w:hint="default"/>
+        <w:rFonts w:ascii="Symbol" w:hAnsi="Symbol" w:cs="Courier New" w:hint="default"/>
       </w:rPr>
     </w:lvl>
     <w:lvl w:ilvl="6">
@@ -4400,7 +5521,7 @@
         <w:ind w:left="2880" w:hanging="360"/>
       </w:pPr>
       <w:rPr>
-        <w:rFonts w:ascii="Symbol" w:hAnsi="Symbol" w:cs="Symbol" w:hint="default"/>
+        <w:rFonts w:ascii="Symbol" w:hAnsi="Symbol" w:cs="Courier New" w:hint="default"/>
       </w:rPr>
     </w:lvl>
     <w:lvl w:ilvl="7">
@@ -4412,7 +5533,7 @@
         <w:ind w:left="3240" w:hanging="360"/>
       </w:pPr>
       <w:rPr>
-        <w:rFonts w:ascii="Symbol" w:hAnsi="Symbol" w:cs="Symbol" w:hint="default"/>
+        <w:rFonts w:ascii="Symbol" w:hAnsi="Symbol" w:cs="Courier New" w:hint="default"/>
       </w:rPr>
     </w:lvl>
     <w:lvl w:ilvl="8">
@@ -4424,7 +5545,7 @@
         <w:ind w:left="3600" w:hanging="360"/>
       </w:pPr>
       <w:rPr>
-        <w:rFonts w:ascii="Symbol" w:hAnsi="Symbol" w:cs="Symbol" w:hint="default"/>
+        <w:rFonts w:ascii="Symbol" w:hAnsi="Symbol" w:cs="Courier New" w:hint="default"/>
       </w:rPr>
     </w:lvl>
   </w:abstractNum>
@@ -4441,7 +5562,7 @@
         <w:ind w:left="720" w:hanging="360"/>
       </w:pPr>
       <w:rPr>
-        <w:rFonts w:ascii="Symbol" w:hAnsi="Symbol" w:cs="Symbol" w:hint="default"/>
+        <w:rFonts w:ascii="Symbol" w:hAnsi="Symbol" w:cs="Courier New" w:hint="default"/>
       </w:rPr>
     </w:lvl>
     <w:lvl w:ilvl="1">
@@ -4453,7 +5574,7 @@
         <w:ind w:left="1080" w:hanging="360"/>
       </w:pPr>
       <w:rPr>
-        <w:rFonts w:ascii="Symbol" w:hAnsi="Symbol" w:cs="Symbol" w:hint="default"/>
+        <w:rFonts w:ascii="Symbol" w:hAnsi="Symbol" w:cs="Courier New" w:hint="default"/>
       </w:rPr>
     </w:lvl>
     <w:lvl w:ilvl="2">
@@ -4465,7 +5586,7 @@
         <w:ind w:left="1440" w:hanging="360"/>
       </w:pPr>
       <w:rPr>
-        <w:rFonts w:ascii="Symbol" w:hAnsi="Symbol" w:cs="Symbol" w:hint="default"/>
+        <w:rFonts w:ascii="Symbol" w:hAnsi="Symbol" w:cs="Courier New" w:hint="default"/>
       </w:rPr>
     </w:lvl>
     <w:lvl w:ilvl="3">
@@ -4477,7 +5598,7 @@
         <w:ind w:left="1800" w:hanging="360"/>
       </w:pPr>
       <w:rPr>
-        <w:rFonts w:ascii="Symbol" w:hAnsi="Symbol" w:cs="Symbol" w:hint="default"/>
+        <w:rFonts w:ascii="Symbol" w:hAnsi="Symbol" w:cs="Courier New" w:hint="default"/>
       </w:rPr>
     </w:lvl>
     <w:lvl w:ilvl="4">
@@ -4489,7 +5610,7 @@
         <w:ind w:left="2160" w:hanging="360"/>
       </w:pPr>
       <w:rPr>
-        <w:rFonts w:ascii="Symbol" w:hAnsi="Symbol" w:cs="Symbol" w:hint="default"/>
+        <w:rFonts w:ascii="Symbol" w:hAnsi="Symbol" w:cs="Courier New" w:hint="default"/>
       </w:rPr>
     </w:lvl>
     <w:lvl w:ilvl="5">
@@ -4501,7 +5622,7 @@
         <w:ind w:left="2520" w:hanging="360"/>
       </w:pPr>
       <w:rPr>
-        <w:rFonts w:ascii="Symbol" w:hAnsi="Symbol" w:cs="Symbol" w:hint="default"/>
+        <w:rFonts w:ascii="Symbol" w:hAnsi="Symbol" w:cs="Courier New" w:hint="default"/>
       </w:rPr>
     </w:lvl>
     <w:lvl w:ilvl="6">
@@ -4513,7 +5634,7 @@
         <w:ind w:left="2880" w:hanging="360"/>
       </w:pPr>
       <w:rPr>
-        <w:rFonts w:ascii="Symbol" w:hAnsi="Symbol" w:cs="Symbol" w:hint="default"/>
+        <w:rFonts w:ascii="Symbol" w:hAnsi="Symbol" w:cs="Courier New" w:hint="default"/>
       </w:rPr>
     </w:lvl>
     <w:lvl w:ilvl="7">
@@ -4525,7 +5646,7 @@
         <w:ind w:left="3240" w:hanging="360"/>
       </w:pPr>
       <w:rPr>
-        <w:rFonts w:ascii="Symbol" w:hAnsi="Symbol" w:cs="Symbol" w:hint="default"/>
+        <w:rFonts w:ascii="Symbol" w:hAnsi="Symbol" w:cs="Courier New" w:hint="default"/>
       </w:rPr>
     </w:lvl>
     <w:lvl w:ilvl="8">
@@ -4537,7 +5658,7 @@
         <w:ind w:left="3600" w:hanging="360"/>
       </w:pPr>
       <w:rPr>
-        <w:rFonts w:ascii="Symbol" w:hAnsi="Symbol" w:cs="Symbol" w:hint="default"/>
+        <w:rFonts w:ascii="Symbol" w:hAnsi="Symbol" w:cs="Courier New" w:hint="default"/>
       </w:rPr>
     </w:lvl>
   </w:abstractNum>
@@ -4551,7 +5672,7 @@
       <w:lvlText w:val=""/>
       <w:lvlJc w:val="left"/>
       <w:rPr>
-        <w:rFonts w:ascii="Symbol" w:hAnsi="Symbol" w:cs="OpenSymbol, 'Arial Unicode MS'"/>
+        <w:rFonts w:ascii="Symbol" w:hAnsi="Symbol" w:cs="Wingdings"/>
       </w:rPr>
     </w:lvl>
     <w:lvl w:ilvl="1">
@@ -4559,7 +5680,7 @@
       <w:lvlText w:val=""/>
       <w:lvlJc w:val="left"/>
       <w:rPr>
-        <w:rFonts w:ascii="Symbol" w:hAnsi="Symbol" w:cs="OpenSymbol, 'Arial Unicode MS'"/>
+        <w:rFonts w:ascii="Symbol" w:hAnsi="Symbol" w:cs="Wingdings"/>
       </w:rPr>
     </w:lvl>
     <w:lvl w:ilvl="2">
@@ -4567,7 +5688,7 @@
       <w:lvlText w:val=""/>
       <w:lvlJc w:val="left"/>
       <w:rPr>
-        <w:rFonts w:ascii="Symbol" w:hAnsi="Symbol" w:cs="OpenSymbol, 'Arial Unicode MS'"/>
+        <w:rFonts w:ascii="Symbol" w:hAnsi="Symbol" w:cs="Wingdings"/>
       </w:rPr>
     </w:lvl>
     <w:lvl w:ilvl="3">
@@ -4575,7 +5696,7 @@
       <w:lvlText w:val=""/>
       <w:lvlJc w:val="left"/>
       <w:rPr>
-        <w:rFonts w:ascii="Symbol" w:hAnsi="Symbol" w:cs="OpenSymbol, 'Arial Unicode MS'"/>
+        <w:rFonts w:ascii="Symbol" w:hAnsi="Symbol" w:cs="Wingdings"/>
       </w:rPr>
     </w:lvl>
     <w:lvl w:ilvl="4">
@@ -4583,7 +5704,7 @@
       <w:lvlText w:val=""/>
       <w:lvlJc w:val="left"/>
       <w:rPr>
-        <w:rFonts w:ascii="Symbol" w:hAnsi="Symbol" w:cs="OpenSymbol, 'Arial Unicode MS'"/>
+        <w:rFonts w:ascii="Symbol" w:hAnsi="Symbol" w:cs="Wingdings"/>
       </w:rPr>
     </w:lvl>
     <w:lvl w:ilvl="5">
@@ -4591,7 +5712,7 @@
       <w:lvlText w:val=""/>
       <w:lvlJc w:val="left"/>
       <w:rPr>
-        <w:rFonts w:ascii="Symbol" w:hAnsi="Symbol" w:cs="OpenSymbol, 'Arial Unicode MS'"/>
+        <w:rFonts w:ascii="Symbol" w:hAnsi="Symbol" w:cs="Wingdings"/>
       </w:rPr>
     </w:lvl>
     <w:lvl w:ilvl="6">
@@ -4599,7 +5720,7 @@
       <w:lvlText w:val=""/>
       <w:lvlJc w:val="left"/>
       <w:rPr>
-        <w:rFonts w:ascii="Symbol" w:hAnsi="Symbol" w:cs="OpenSymbol, 'Arial Unicode MS'"/>
+        <w:rFonts w:ascii="Symbol" w:hAnsi="Symbol" w:cs="Wingdings"/>
       </w:rPr>
     </w:lvl>
     <w:lvl w:ilvl="7">
@@ -4607,7 +5728,7 @@
       <w:lvlText w:val=""/>
       <w:lvlJc w:val="left"/>
       <w:rPr>
-        <w:rFonts w:ascii="Symbol" w:hAnsi="Symbol" w:cs="OpenSymbol, 'Arial Unicode MS'"/>
+        <w:rFonts w:ascii="Symbol" w:hAnsi="Symbol" w:cs="Wingdings"/>
       </w:rPr>
     </w:lvl>
     <w:lvl w:ilvl="8">
@@ -4615,7 +5736,7 @@
       <w:lvlText w:val=""/>
       <w:lvlJc w:val="left"/>
       <w:rPr>
-        <w:rFonts w:ascii="Symbol" w:hAnsi="Symbol" w:cs="OpenSymbol, 'Arial Unicode MS'"/>
+        <w:rFonts w:ascii="Symbol" w:hAnsi="Symbol" w:cs="Wingdings"/>
       </w:rPr>
     </w:lvl>
   </w:abstractNum>
@@ -4632,7 +5753,7 @@
         <w:ind w:left="720" w:hanging="360"/>
       </w:pPr>
       <w:rPr>
-        <w:rFonts w:ascii="Symbol" w:hAnsi="Symbol" w:cs="Symbol" w:hint="default"/>
+        <w:rFonts w:ascii="Symbol" w:hAnsi="Symbol" w:cs="Courier New" w:hint="default"/>
       </w:rPr>
     </w:lvl>
     <w:lvl w:ilvl="1">
@@ -4644,7 +5765,7 @@
         <w:ind w:left="1080" w:hanging="360"/>
       </w:pPr>
       <w:rPr>
-        <w:rFonts w:ascii="Symbol" w:hAnsi="Symbol" w:cs="Symbol" w:hint="default"/>
+        <w:rFonts w:ascii="Symbol" w:hAnsi="Symbol" w:cs="Courier New" w:hint="default"/>
       </w:rPr>
     </w:lvl>
     <w:lvl w:ilvl="2">
@@ -4656,7 +5777,7 @@
         <w:ind w:left="1440" w:hanging="360"/>
       </w:pPr>
       <w:rPr>
-        <w:rFonts w:ascii="Symbol" w:hAnsi="Symbol" w:cs="Symbol" w:hint="default"/>
+        <w:rFonts w:ascii="Symbol" w:hAnsi="Symbol" w:cs="Courier New" w:hint="default"/>
       </w:rPr>
     </w:lvl>
     <w:lvl w:ilvl="3">
@@ -4668,7 +5789,7 @@
         <w:ind w:left="1800" w:hanging="360"/>
       </w:pPr>
       <w:rPr>
-        <w:rFonts w:ascii="Symbol" w:hAnsi="Symbol" w:cs="Symbol" w:hint="default"/>
+        <w:rFonts w:ascii="Symbol" w:hAnsi="Symbol" w:cs="Courier New" w:hint="default"/>
       </w:rPr>
     </w:lvl>
     <w:lvl w:ilvl="4">
@@ -4680,7 +5801,7 @@
         <w:ind w:left="2160" w:hanging="360"/>
       </w:pPr>
       <w:rPr>
-        <w:rFonts w:ascii="Symbol" w:hAnsi="Symbol" w:cs="Symbol" w:hint="default"/>
+        <w:rFonts w:ascii="Symbol" w:hAnsi="Symbol" w:cs="Courier New" w:hint="default"/>
       </w:rPr>
     </w:lvl>
     <w:lvl w:ilvl="5">
@@ -4692,7 +5813,7 @@
         <w:ind w:left="2520" w:hanging="360"/>
       </w:pPr>
       <w:rPr>
-        <w:rFonts w:ascii="Symbol" w:hAnsi="Symbol" w:cs="Symbol" w:hint="default"/>
+        <w:rFonts w:ascii="Symbol" w:hAnsi="Symbol" w:cs="Courier New" w:hint="default"/>
       </w:rPr>
     </w:lvl>
     <w:lvl w:ilvl="6">
@@ -4704,7 +5825,7 @@
         <w:ind w:left="2880" w:hanging="360"/>
       </w:pPr>
       <w:rPr>
-        <w:rFonts w:ascii="Symbol" w:hAnsi="Symbol" w:cs="Symbol" w:hint="default"/>
+        <w:rFonts w:ascii="Symbol" w:hAnsi="Symbol" w:cs="Courier New" w:hint="default"/>
       </w:rPr>
     </w:lvl>
     <w:lvl w:ilvl="7">
@@ -4716,7 +5837,7 @@
         <w:ind w:left="3240" w:hanging="360"/>
       </w:pPr>
       <w:rPr>
-        <w:rFonts w:ascii="Symbol" w:hAnsi="Symbol" w:cs="Symbol" w:hint="default"/>
+        <w:rFonts w:ascii="Symbol" w:hAnsi="Symbol" w:cs="Courier New" w:hint="default"/>
       </w:rPr>
     </w:lvl>
     <w:lvl w:ilvl="8">
@@ -4728,7 +5849,7 @@
         <w:ind w:left="3600" w:hanging="360"/>
       </w:pPr>
       <w:rPr>
-        <w:rFonts w:ascii="Symbol" w:hAnsi="Symbol" w:cs="Symbol" w:hint="default"/>
+        <w:rFonts w:ascii="Symbol" w:hAnsi="Symbol" w:cs="Courier New" w:hint="default"/>
       </w:rPr>
     </w:lvl>
   </w:abstractNum>
@@ -4745,7 +5866,7 @@
         <w:ind w:left="720" w:hanging="360"/>
       </w:pPr>
       <w:rPr>
-        <w:rFonts w:ascii="Symbol" w:hAnsi="Symbol" w:cs="Symbol" w:hint="default"/>
+        <w:rFonts w:ascii="Symbol" w:hAnsi="Symbol" w:cs="Courier New" w:hint="default"/>
       </w:rPr>
     </w:lvl>
     <w:lvl w:ilvl="1">
@@ -4757,7 +5878,7 @@
         <w:ind w:left="1080" w:hanging="360"/>
       </w:pPr>
       <w:rPr>
-        <w:rFonts w:ascii="Symbol" w:hAnsi="Symbol" w:cs="Symbol" w:hint="default"/>
+        <w:rFonts w:ascii="Symbol" w:hAnsi="Symbol" w:cs="Courier New" w:hint="default"/>
       </w:rPr>
     </w:lvl>
     <w:lvl w:ilvl="2">
@@ -4769,7 +5890,7 @@
         <w:ind w:left="1440" w:hanging="360"/>
       </w:pPr>
       <w:rPr>
-        <w:rFonts w:ascii="Symbol" w:hAnsi="Symbol" w:cs="Symbol" w:hint="default"/>
+        <w:rFonts w:ascii="Symbol" w:hAnsi="Symbol" w:cs="Courier New" w:hint="default"/>
       </w:rPr>
     </w:lvl>
     <w:lvl w:ilvl="3">
@@ -4781,7 +5902,7 @@
         <w:ind w:left="1800" w:hanging="360"/>
       </w:pPr>
       <w:rPr>
-        <w:rFonts w:ascii="Symbol" w:hAnsi="Symbol" w:cs="Symbol" w:hint="default"/>
+        <w:rFonts w:ascii="Symbol" w:hAnsi="Symbol" w:cs="Courier New" w:hint="default"/>
       </w:rPr>
     </w:lvl>
     <w:lvl w:ilvl="4">
@@ -4793,7 +5914,7 @@
         <w:ind w:left="2160" w:hanging="360"/>
       </w:pPr>
       <w:rPr>
-        <w:rFonts w:ascii="Symbol" w:hAnsi="Symbol" w:cs="Symbol" w:hint="default"/>
+        <w:rFonts w:ascii="Symbol" w:hAnsi="Symbol" w:cs="Courier New" w:hint="default"/>
       </w:rPr>
     </w:lvl>
     <w:lvl w:ilvl="5">
@@ -4805,7 +5926,7 @@
         <w:ind w:left="2520" w:hanging="360"/>
       </w:pPr>
       <w:rPr>
-        <w:rFonts w:ascii="Symbol" w:hAnsi="Symbol" w:cs="Symbol" w:hint="default"/>
+        <w:rFonts w:ascii="Symbol" w:hAnsi="Symbol" w:cs="Courier New" w:hint="default"/>
       </w:rPr>
     </w:lvl>
     <w:lvl w:ilvl="6">
@@ -4817,7 +5938,7 @@
         <w:ind w:left="2880" w:hanging="360"/>
       </w:pPr>
       <w:rPr>
-        <w:rFonts w:ascii="Symbol" w:hAnsi="Symbol" w:cs="Symbol" w:hint="default"/>
+        <w:rFonts w:ascii="Symbol" w:hAnsi="Symbol" w:cs="Courier New" w:hint="default"/>
       </w:rPr>
     </w:lvl>
     <w:lvl w:ilvl="7">
@@ -4829,7 +5950,7 @@
         <w:ind w:left="3240" w:hanging="360"/>
       </w:pPr>
       <w:rPr>
-        <w:rFonts w:ascii="Symbol" w:hAnsi="Symbol" w:cs="Symbol" w:hint="default"/>
+        <w:rFonts w:ascii="Symbol" w:hAnsi="Symbol" w:cs="Courier New" w:hint="default"/>
       </w:rPr>
     </w:lvl>
     <w:lvl w:ilvl="8">
@@ -4841,7 +5962,7 @@
         <w:ind w:left="3600" w:hanging="360"/>
       </w:pPr>
       <w:rPr>
-        <w:rFonts w:ascii="Symbol" w:hAnsi="Symbol" w:cs="Symbol" w:hint="default"/>
+        <w:rFonts w:ascii="Symbol" w:hAnsi="Symbol" w:cs="Courier New" w:hint="default"/>
       </w:rPr>
     </w:lvl>
   </w:abstractNum>
@@ -4858,7 +5979,7 @@
         <w:ind w:left="720" w:hanging="360"/>
       </w:pPr>
       <w:rPr>
-        <w:rFonts w:ascii="Symbol" w:hAnsi="Symbol" w:cs="Symbol" w:hint="default"/>
+        <w:rFonts w:ascii="Symbol" w:hAnsi="Symbol" w:cs="Courier New" w:hint="default"/>
       </w:rPr>
     </w:lvl>
     <w:lvl w:ilvl="1">
@@ -4870,7 +5991,7 @@
         <w:ind w:left="1080" w:hanging="360"/>
       </w:pPr>
       <w:rPr>
-        <w:rFonts w:ascii="Symbol" w:hAnsi="Symbol" w:cs="Symbol" w:hint="default"/>
+        <w:rFonts w:ascii="Symbol" w:hAnsi="Symbol" w:cs="Courier New" w:hint="default"/>
       </w:rPr>
     </w:lvl>
     <w:lvl w:ilvl="2">
@@ -4882,7 +6003,7 @@
         <w:ind w:left="1440" w:hanging="360"/>
       </w:pPr>
       <w:rPr>
-        <w:rFonts w:ascii="Symbol" w:hAnsi="Symbol" w:cs="Symbol" w:hint="default"/>
+        <w:rFonts w:ascii="Symbol" w:hAnsi="Symbol" w:cs="Courier New" w:hint="default"/>
       </w:rPr>
     </w:lvl>
     <w:lvl w:ilvl="3">
@@ -4894,7 +6015,7 @@
         <w:ind w:left="1800" w:hanging="360"/>
       </w:pPr>
       <w:rPr>
-        <w:rFonts w:ascii="Symbol" w:hAnsi="Symbol" w:cs="Symbol" w:hint="default"/>
+        <w:rFonts w:ascii="Symbol" w:hAnsi="Symbol" w:cs="Courier New" w:hint="default"/>
       </w:rPr>
     </w:lvl>
     <w:lvl w:ilvl="4">
@@ -4906,7 +6027,7 @@
         <w:ind w:left="2160" w:hanging="360"/>
       </w:pPr>
       <w:rPr>
-        <w:rFonts w:ascii="Symbol" w:hAnsi="Symbol" w:cs="Symbol" w:hint="default"/>
+        <w:rFonts w:ascii="Symbol" w:hAnsi="Symbol" w:cs="Courier New" w:hint="default"/>
       </w:rPr>
     </w:lvl>
     <w:lvl w:ilvl="5">
@@ -4918,7 +6039,7 @@
         <w:ind w:left="2520" w:hanging="360"/>
       </w:pPr>
       <w:rPr>
-        <w:rFonts w:ascii="Symbol" w:hAnsi="Symbol" w:cs="Symbol" w:hint="default"/>
+        <w:rFonts w:ascii="Symbol" w:hAnsi="Symbol" w:cs="Courier New" w:hint="default"/>
       </w:rPr>
     </w:lvl>
     <w:lvl w:ilvl="6">
@@ -4930,7 +6051,7 @@
         <w:ind w:left="2880" w:hanging="360"/>
       </w:pPr>
       <w:rPr>
-        <w:rFonts w:ascii="Symbol" w:hAnsi="Symbol" w:cs="Symbol" w:hint="default"/>
+        <w:rFonts w:ascii="Symbol" w:hAnsi="Symbol" w:cs="Courier New" w:hint="default"/>
       </w:rPr>
     </w:lvl>
     <w:lvl w:ilvl="7">
@@ -4942,7 +6063,7 @@
         <w:ind w:left="3240" w:hanging="360"/>
       </w:pPr>
       <w:rPr>
-        <w:rFonts w:ascii="Symbol" w:hAnsi="Symbol" w:cs="Symbol" w:hint="default"/>
+        <w:rFonts w:ascii="Symbol" w:hAnsi="Symbol" w:cs="Courier New" w:hint="default"/>
       </w:rPr>
     </w:lvl>
     <w:lvl w:ilvl="8">
@@ -4954,7 +6075,7 @@
         <w:ind w:left="3600" w:hanging="360"/>
       </w:pPr>
       <w:rPr>
-        <w:rFonts w:ascii="Symbol" w:hAnsi="Symbol" w:cs="Symbol" w:hint="default"/>
+        <w:rFonts w:ascii="Symbol" w:hAnsi="Symbol" w:cs="Courier New" w:hint="default"/>
       </w:rPr>
     </w:lvl>
   </w:abstractNum>
@@ -4971,7 +6092,7 @@
         <w:ind w:left="720" w:hanging="360"/>
       </w:pPr>
       <w:rPr>
-        <w:rFonts w:ascii="Symbol" w:hAnsi="Symbol" w:cs="Symbol" w:hint="default"/>
+        <w:rFonts w:ascii="Symbol" w:hAnsi="Symbol" w:cs="Courier New" w:hint="default"/>
       </w:rPr>
     </w:lvl>
     <w:lvl w:ilvl="1">
@@ -4983,7 +6104,7 @@
         <w:ind w:left="1080" w:hanging="360"/>
       </w:pPr>
       <w:rPr>
-        <w:rFonts w:ascii="Symbol" w:hAnsi="Symbol" w:cs="Symbol" w:hint="default"/>
+        <w:rFonts w:ascii="Symbol" w:hAnsi="Symbol" w:cs="Courier New" w:hint="default"/>
       </w:rPr>
     </w:lvl>
     <w:lvl w:ilvl="2">
@@ -4995,7 +6116,7 @@
         <w:ind w:left="1440" w:hanging="360"/>
       </w:pPr>
       <w:rPr>
-        <w:rFonts w:ascii="Symbol" w:hAnsi="Symbol" w:cs="Symbol" w:hint="default"/>
+        <w:rFonts w:ascii="Symbol" w:hAnsi="Symbol" w:cs="Courier New" w:hint="default"/>
       </w:rPr>
     </w:lvl>
     <w:lvl w:ilvl="3">
@@ -5007,7 +6128,7 @@
         <w:ind w:left="1800" w:hanging="360"/>
       </w:pPr>
       <w:rPr>
-        <w:rFonts w:ascii="Symbol" w:hAnsi="Symbol" w:cs="Symbol" w:hint="default"/>
+        <w:rFonts w:ascii="Symbol" w:hAnsi="Symbol" w:cs="Courier New" w:hint="default"/>
       </w:rPr>
     </w:lvl>
     <w:lvl w:ilvl="4">
@@ -5019,7 +6140,7 @@
         <w:ind w:left="2160" w:hanging="360"/>
       </w:pPr>
       <w:rPr>
-        <w:rFonts w:ascii="Symbol" w:hAnsi="Symbol" w:cs="Symbol" w:hint="default"/>
+        <w:rFonts w:ascii="Symbol" w:hAnsi="Symbol" w:cs="Courier New" w:hint="default"/>
       </w:rPr>
     </w:lvl>
     <w:lvl w:ilvl="5">
@@ -5031,7 +6152,7 @@
         <w:ind w:left="2520" w:hanging="360"/>
       </w:pPr>
       <w:rPr>
-        <w:rFonts w:ascii="Symbol" w:hAnsi="Symbol" w:cs="Symbol" w:hint="default"/>
+        <w:rFonts w:ascii="Symbol" w:hAnsi="Symbol" w:cs="Courier New" w:hint="default"/>
       </w:rPr>
     </w:lvl>
     <w:lvl w:ilvl="6">
@@ -5043,7 +6164,7 @@
         <w:ind w:left="2880" w:hanging="360"/>
       </w:pPr>
       <w:rPr>
-        <w:rFonts w:ascii="Symbol" w:hAnsi="Symbol" w:cs="Symbol" w:hint="default"/>
+        <w:rFonts w:ascii="Symbol" w:hAnsi="Symbol" w:cs="Courier New" w:hint="default"/>
       </w:rPr>
     </w:lvl>
     <w:lvl w:ilvl="7">
@@ -5055,7 +6176,7 @@
         <w:ind w:left="3240" w:hanging="360"/>
       </w:pPr>
       <w:rPr>
-        <w:rFonts w:ascii="Symbol" w:hAnsi="Symbol" w:cs="Symbol" w:hint="default"/>
+        <w:rFonts w:ascii="Symbol" w:hAnsi="Symbol" w:cs="Courier New" w:hint="default"/>
       </w:rPr>
     </w:lvl>
     <w:lvl w:ilvl="8">
@@ -5067,7 +6188,7 @@
         <w:ind w:left="3600" w:hanging="360"/>
       </w:pPr>
       <w:rPr>
-        <w:rFonts w:ascii="Symbol" w:hAnsi="Symbol" w:cs="Symbol" w:hint="default"/>
+        <w:rFonts w:ascii="Symbol" w:hAnsi="Symbol" w:cs="Courier New" w:hint="default"/>
       </w:rPr>
     </w:lvl>
   </w:abstractNum>
@@ -5141,7 +6262,7 @@
       <w:lvlText w:val=""/>
       <w:lvlJc w:val="left"/>
       <w:rPr>
-        <w:rFonts w:ascii="Symbol" w:hAnsi="Symbol" w:cs="OpenSymbol, 'Arial Unicode MS'"/>
+        <w:rFonts w:ascii="Symbol" w:hAnsi="Symbol" w:cs="Wingdings"/>
       </w:rPr>
     </w:lvl>
     <w:lvl w:ilvl="1">
@@ -5149,7 +6270,7 @@
       <w:lvlText w:val=""/>
       <w:lvlJc w:val="left"/>
       <w:rPr>
-        <w:rFonts w:ascii="Symbol" w:hAnsi="Symbol" w:cs="OpenSymbol, 'Arial Unicode MS'"/>
+        <w:rFonts w:ascii="Symbol" w:hAnsi="Symbol" w:cs="Wingdings"/>
       </w:rPr>
     </w:lvl>
     <w:lvl w:ilvl="2">
@@ -5157,7 +6278,7 @@
       <w:lvlText w:val=""/>
       <w:lvlJc w:val="left"/>
       <w:rPr>
-        <w:rFonts w:ascii="Symbol" w:hAnsi="Symbol" w:cs="OpenSymbol, 'Arial Unicode MS'"/>
+        <w:rFonts w:ascii="Symbol" w:hAnsi="Symbol" w:cs="Wingdings"/>
       </w:rPr>
     </w:lvl>
     <w:lvl w:ilvl="3">
@@ -5165,7 +6286,7 @@
       <w:lvlText w:val=""/>
       <w:lvlJc w:val="left"/>
       <w:rPr>
-        <w:rFonts w:ascii="Symbol" w:hAnsi="Symbol" w:cs="OpenSymbol, 'Arial Unicode MS'"/>
+        <w:rFonts w:ascii="Symbol" w:hAnsi="Symbol" w:cs="Wingdings"/>
       </w:rPr>
     </w:lvl>
     <w:lvl w:ilvl="4">
@@ -5173,7 +6294,7 @@
       <w:lvlText w:val=""/>
       <w:lvlJc w:val="left"/>
       <w:rPr>
-        <w:rFonts w:ascii="Symbol" w:hAnsi="Symbol" w:cs="OpenSymbol, 'Arial Unicode MS'"/>
+        <w:rFonts w:ascii="Symbol" w:hAnsi="Symbol" w:cs="Wingdings"/>
       </w:rPr>
     </w:lvl>
     <w:lvl w:ilvl="5">
@@ -5181,7 +6302,7 @@
       <w:lvlText w:val=""/>
       <w:lvlJc w:val="left"/>
       <w:rPr>
-        <w:rFonts w:ascii="Symbol" w:hAnsi="Symbol" w:cs="OpenSymbol, 'Arial Unicode MS'"/>
+        <w:rFonts w:ascii="Symbol" w:hAnsi="Symbol" w:cs="Wingdings"/>
       </w:rPr>
     </w:lvl>
     <w:lvl w:ilvl="6">
@@ -5189,7 +6310,7 @@
       <w:lvlText w:val=""/>
       <w:lvlJc w:val="left"/>
       <w:rPr>
-        <w:rFonts w:ascii="Symbol" w:hAnsi="Symbol" w:cs="OpenSymbol, 'Arial Unicode MS'"/>
+        <w:rFonts w:ascii="Symbol" w:hAnsi="Symbol" w:cs="Wingdings"/>
       </w:rPr>
     </w:lvl>
     <w:lvl w:ilvl="7">
@@ -5197,7 +6318,7 @@
       <w:lvlText w:val=""/>
       <w:lvlJc w:val="left"/>
       <w:rPr>
-        <w:rFonts w:ascii="Symbol" w:hAnsi="Symbol" w:cs="OpenSymbol, 'Arial Unicode MS'"/>
+        <w:rFonts w:ascii="Symbol" w:hAnsi="Symbol" w:cs="Wingdings"/>
       </w:rPr>
     </w:lvl>
     <w:lvl w:ilvl="8">
@@ -5205,7 +6326,7 @@
       <w:lvlText w:val=""/>
       <w:lvlJc w:val="left"/>
       <w:rPr>
-        <w:rFonts w:ascii="Symbol" w:hAnsi="Symbol" w:cs="OpenSymbol, 'Arial Unicode MS'"/>
+        <w:rFonts w:ascii="Symbol" w:hAnsi="Symbol" w:cs="Wingdings"/>
       </w:rPr>
     </w:lvl>
   </w:abstractNum>
@@ -5222,7 +6343,7 @@
         <w:ind w:left="720" w:hanging="360"/>
       </w:pPr>
       <w:rPr>
-        <w:rFonts w:ascii="Symbol" w:hAnsi="Symbol" w:cs="Symbol" w:hint="default"/>
+        <w:rFonts w:ascii="Symbol" w:hAnsi="Symbol" w:cs="Courier New" w:hint="default"/>
       </w:rPr>
     </w:lvl>
     <w:lvl w:ilvl="1">
@@ -5234,7 +6355,7 @@
         <w:ind w:left="1080" w:hanging="360"/>
       </w:pPr>
       <w:rPr>
-        <w:rFonts w:ascii="Symbol" w:hAnsi="Symbol" w:cs="Symbol" w:hint="default"/>
+        <w:rFonts w:ascii="Symbol" w:hAnsi="Symbol" w:cs="Courier New" w:hint="default"/>
       </w:rPr>
     </w:lvl>
     <w:lvl w:ilvl="2">
@@ -5246,7 +6367,7 @@
         <w:ind w:left="1440" w:hanging="360"/>
       </w:pPr>
       <w:rPr>
-        <w:rFonts w:ascii="Symbol" w:hAnsi="Symbol" w:cs="Symbol" w:hint="default"/>
+        <w:rFonts w:ascii="Symbol" w:hAnsi="Symbol" w:cs="Courier New" w:hint="default"/>
       </w:rPr>
     </w:lvl>
     <w:lvl w:ilvl="3">
@@ -5258,7 +6379,7 @@
         <w:ind w:left="1800" w:hanging="360"/>
       </w:pPr>
       <w:rPr>
-        <w:rFonts w:ascii="Symbol" w:hAnsi="Symbol" w:cs="Symbol" w:hint="default"/>
+        <w:rFonts w:ascii="Symbol" w:hAnsi="Symbol" w:cs="Courier New" w:hint="default"/>
       </w:rPr>
     </w:lvl>
     <w:lvl w:ilvl="4">
@@ -5270,7 +6391,7 @@
         <w:ind w:left="2160" w:hanging="360"/>
       </w:pPr>
       <w:rPr>
-        <w:rFonts w:ascii="Symbol" w:hAnsi="Symbol" w:cs="Symbol" w:hint="default"/>
+        <w:rFonts w:ascii="Symbol" w:hAnsi="Symbol" w:cs="Courier New" w:hint="default"/>
       </w:rPr>
     </w:lvl>
     <w:lvl w:ilvl="5">
@@ -5282,7 +6403,7 @@
         <w:ind w:left="2520" w:hanging="360"/>
       </w:pPr>
       <w:rPr>
-        <w:rFonts w:ascii="Symbol" w:hAnsi="Symbol" w:cs="Symbol" w:hint="default"/>
+        <w:rFonts w:ascii="Symbol" w:hAnsi="Symbol" w:cs="Courier New" w:hint="default"/>
       </w:rPr>
     </w:lvl>
     <w:lvl w:ilvl="6">
@@ -5294,7 +6415,7 @@
         <w:ind w:left="2880" w:hanging="360"/>
       </w:pPr>
       <w:rPr>
-        <w:rFonts w:ascii="Symbol" w:hAnsi="Symbol" w:cs="Symbol" w:hint="default"/>
+        <w:rFonts w:ascii="Symbol" w:hAnsi="Symbol" w:cs="Courier New" w:hint="default"/>
       </w:rPr>
     </w:lvl>
     <w:lvl w:ilvl="7">
@@ -5306,7 +6427,7 @@
         <w:ind w:left="3240" w:hanging="360"/>
       </w:pPr>
       <w:rPr>
-        <w:rFonts w:ascii="Symbol" w:hAnsi="Symbol" w:cs="Symbol" w:hint="default"/>
+        <w:rFonts w:ascii="Symbol" w:hAnsi="Symbol" w:cs="Courier New" w:hint="default"/>
       </w:rPr>
     </w:lvl>
     <w:lvl w:ilvl="8">
@@ -5318,7 +6439,7 @@
         <w:ind w:left="3600" w:hanging="360"/>
       </w:pPr>
       <w:rPr>
-        <w:rFonts w:ascii="Symbol" w:hAnsi="Symbol" w:cs="Symbol" w:hint="default"/>
+        <w:rFonts w:ascii="Symbol" w:hAnsi="Symbol" w:cs="Courier New" w:hint="default"/>
       </w:rPr>
     </w:lvl>
   </w:abstractNum>
@@ -5332,7 +6453,7 @@
       <w:lvlText w:val=""/>
       <w:lvlJc w:val="left"/>
       <w:rPr>
-        <w:rFonts w:ascii="Symbol" w:hAnsi="Symbol" w:cs="OpenSymbol, 'Arial Unicode MS'"/>
+        <w:rFonts w:ascii="Symbol" w:hAnsi="Symbol" w:cs="Wingdings"/>
       </w:rPr>
     </w:lvl>
     <w:lvl w:ilvl="1">
@@ -5340,7 +6461,7 @@
       <w:lvlText w:val=""/>
       <w:lvlJc w:val="left"/>
       <w:rPr>
-        <w:rFonts w:ascii="Symbol" w:hAnsi="Symbol" w:cs="OpenSymbol, 'Arial Unicode MS'"/>
+        <w:rFonts w:ascii="Symbol" w:hAnsi="Symbol" w:cs="Wingdings"/>
       </w:rPr>
     </w:lvl>
     <w:lvl w:ilvl="2">
@@ -5348,7 +6469,7 @@
       <w:lvlText w:val=""/>
       <w:lvlJc w:val="left"/>
       <w:rPr>
-        <w:rFonts w:ascii="Symbol" w:hAnsi="Symbol" w:cs="OpenSymbol, 'Arial Unicode MS'"/>
+        <w:rFonts w:ascii="Symbol" w:hAnsi="Symbol" w:cs="Wingdings"/>
       </w:rPr>
     </w:lvl>
     <w:lvl w:ilvl="3">
@@ -5356,7 +6477,7 @@
       <w:lvlText w:val=""/>
       <w:lvlJc w:val="left"/>
       <w:rPr>
-        <w:rFonts w:ascii="Symbol" w:hAnsi="Symbol" w:cs="OpenSymbol, 'Arial Unicode MS'"/>
+        <w:rFonts w:ascii="Symbol" w:hAnsi="Symbol" w:cs="Wingdings"/>
       </w:rPr>
     </w:lvl>
     <w:lvl w:ilvl="4">
@@ -5364,7 +6485,7 @@
       <w:lvlText w:val=""/>
       <w:lvlJc w:val="left"/>
       <w:rPr>
-        <w:rFonts w:ascii="Symbol" w:hAnsi="Symbol" w:cs="OpenSymbol, 'Arial Unicode MS'"/>
+        <w:rFonts w:ascii="Symbol" w:hAnsi="Symbol" w:cs="Wingdings"/>
       </w:rPr>
     </w:lvl>
     <w:lvl w:ilvl="5">
@@ -5372,7 +6493,7 @@
       <w:lvlText w:val=""/>
       <w:lvlJc w:val="left"/>
       <w:rPr>
-        <w:rFonts w:ascii="Symbol" w:hAnsi="Symbol" w:cs="OpenSymbol, 'Arial Unicode MS'"/>
+        <w:rFonts w:ascii="Symbol" w:hAnsi="Symbol" w:cs="Wingdings"/>
       </w:rPr>
     </w:lvl>
     <w:lvl w:ilvl="6">
@@ -5380,7 +6501,7 @@
       <w:lvlText w:val=""/>
       <w:lvlJc w:val="left"/>
       <w:rPr>
-        <w:rFonts w:ascii="Symbol" w:hAnsi="Symbol" w:cs="OpenSymbol, 'Arial Unicode MS'"/>
+        <w:rFonts w:ascii="Symbol" w:hAnsi="Symbol" w:cs="Wingdings"/>
       </w:rPr>
     </w:lvl>
     <w:lvl w:ilvl="7">
@@ -5388,7 +6509,7 @@
       <w:lvlText w:val=""/>
       <w:lvlJc w:val="left"/>
       <w:rPr>
-        <w:rFonts w:ascii="Symbol" w:hAnsi="Symbol" w:cs="OpenSymbol, 'Arial Unicode MS'"/>
+        <w:rFonts w:ascii="Symbol" w:hAnsi="Symbol" w:cs="Wingdings"/>
       </w:rPr>
     </w:lvl>
     <w:lvl w:ilvl="8">
@@ -5396,7 +6517,7 @@
       <w:lvlText w:val=""/>
       <w:lvlJc w:val="left"/>
       <w:rPr>
-        <w:rFonts w:ascii="Symbol" w:hAnsi="Symbol" w:cs="OpenSymbol, 'Arial Unicode MS'"/>
+        <w:rFonts w:ascii="Symbol" w:hAnsi="Symbol" w:cs="Wingdings"/>
       </w:rPr>
     </w:lvl>
   </w:abstractNum>
@@ -5413,7 +6534,7 @@
         <w:ind w:left="720" w:hanging="360"/>
       </w:pPr>
       <w:rPr>
-        <w:rFonts w:ascii="Symbol" w:hAnsi="Symbol" w:cs="Symbol" w:hint="default"/>
+        <w:rFonts w:ascii="Symbol" w:hAnsi="Symbol" w:cs="Courier New" w:hint="default"/>
       </w:rPr>
     </w:lvl>
     <w:lvl w:ilvl="1">
@@ -5425,7 +6546,7 @@
         <w:ind w:left="1080" w:hanging="360"/>
       </w:pPr>
       <w:rPr>
-        <w:rFonts w:ascii="Symbol" w:hAnsi="Symbol" w:cs="Symbol" w:hint="default"/>
+        <w:rFonts w:ascii="Symbol" w:hAnsi="Symbol" w:cs="Courier New" w:hint="default"/>
       </w:rPr>
     </w:lvl>
     <w:lvl w:ilvl="2">
@@ -5437,7 +6558,7 @@
         <w:ind w:left="1440" w:hanging="360"/>
       </w:pPr>
       <w:rPr>
-        <w:rFonts w:ascii="Symbol" w:hAnsi="Symbol" w:cs="Symbol" w:hint="default"/>
+        <w:rFonts w:ascii="Symbol" w:hAnsi="Symbol" w:cs="Courier New" w:hint="default"/>
       </w:rPr>
     </w:lvl>
     <w:lvl w:ilvl="3">
@@ -5449,7 +6570,7 @@
         <w:ind w:left="1800" w:hanging="360"/>
       </w:pPr>
       <w:rPr>
-        <w:rFonts w:ascii="Symbol" w:hAnsi="Symbol" w:cs="Symbol" w:hint="default"/>
+        <w:rFonts w:ascii="Symbol" w:hAnsi="Symbol" w:cs="Courier New" w:hint="default"/>
       </w:rPr>
     </w:lvl>
     <w:lvl w:ilvl="4">
@@ -5461,7 +6582,7 @@
         <w:ind w:left="2160" w:hanging="360"/>
       </w:pPr>
       <w:rPr>
-        <w:rFonts w:ascii="Symbol" w:hAnsi="Symbol" w:cs="Symbol" w:hint="default"/>
+        <w:rFonts w:ascii="Symbol" w:hAnsi="Symbol" w:cs="Courier New" w:hint="default"/>
       </w:rPr>
     </w:lvl>
     <w:lvl w:ilvl="5">
@@ -5473,7 +6594,7 @@
         <w:ind w:left="2520" w:hanging="360"/>
       </w:pPr>
       <w:rPr>
-        <w:rFonts w:ascii="Symbol" w:hAnsi="Symbol" w:cs="Symbol" w:hint="default"/>
+        <w:rFonts w:ascii="Symbol" w:hAnsi="Symbol" w:cs="Courier New" w:hint="default"/>
       </w:rPr>
     </w:lvl>
     <w:lvl w:ilvl="6">
@@ -5485,7 +6606,7 @@
         <w:ind w:left="2880" w:hanging="360"/>
       </w:pPr>
       <w:rPr>
-        <w:rFonts w:ascii="Symbol" w:hAnsi="Symbol" w:cs="Symbol" w:hint="default"/>
+        <w:rFonts w:ascii="Symbol" w:hAnsi="Symbol" w:cs="Courier New" w:hint="default"/>
       </w:rPr>
     </w:lvl>
     <w:lvl w:ilvl="7">
@@ -5497,7 +6618,7 @@
         <w:ind w:left="3240" w:hanging="360"/>
       </w:pPr>
       <w:rPr>
-        <w:rFonts w:ascii="Symbol" w:hAnsi="Symbol" w:cs="Symbol" w:hint="default"/>
+        <w:rFonts w:ascii="Symbol" w:hAnsi="Symbol" w:cs="Courier New" w:hint="default"/>
       </w:rPr>
     </w:lvl>
     <w:lvl w:ilvl="8">
@@ -5509,7 +6630,7 @@
         <w:ind w:left="3600" w:hanging="360"/>
       </w:pPr>
       <w:rPr>
-        <w:rFonts w:ascii="Symbol" w:hAnsi="Symbol" w:cs="Symbol" w:hint="default"/>
+        <w:rFonts w:ascii="Symbol" w:hAnsi="Symbol" w:cs="Courier New" w:hint="default"/>
       </w:rPr>
     </w:lvl>
   </w:abstractNum>
@@ -5623,7 +6744,7 @@
       </w:pPr>
     </w:pPrDefault>
   </w:docDefaults>
-  <w:latentStyles w:defLockedState="0" w:defUIPriority="99" w:defSemiHidden="1" w:defUnhideWhenUsed="1" w:defQFormat="0" w:count="267">
+  <w:latentStyles w:defLockedState="0" w:defUIPriority="99" w:defSemiHidden="1" w:defUnhideWhenUsed="1" w:defQFormat="0" w:count="276">
     <w:lsdException w:name="Normal" w:semiHidden="0" w:uiPriority="0" w:unhideWhenUsed="0" w:qFormat="1"/>
     <w:lsdException w:name="heading 1" w:semiHidden="0" w:uiPriority="9" w:unhideWhenUsed="0" w:qFormat="1"/>
     <w:lsdException w:name="heading 2" w:uiPriority="9" w:qFormat="1"/>
@@ -5834,13 +6955,11 @@
   </w:style>
   <w:style w:type="character" w:default="1" w:styleId="DefaultParagraphFont">
     <w:name w:val="Default Paragraph Font"/>
-    <w:uiPriority w:val="1"/>
     <w:semiHidden/>
     <w:unhideWhenUsed/>
   </w:style>
   <w:style w:type="table" w:default="1" w:styleId="TableNormal">
     <w:name w:val="Normal Table"/>
-    <w:uiPriority w:val="99"/>
     <w:semiHidden/>
     <w:unhideWhenUsed/>
     <w:qFormat/>
@@ -5856,7 +6975,6 @@
   </w:style>
   <w:style w:type="numbering" w:default="1" w:styleId="NoList">
     <w:name w:val="No List"/>
-    <w:uiPriority w:val="99"/>
     <w:semiHidden/>
     <w:unhideWhenUsed/>
   </w:style>
@@ -6143,6 +7261,85 @@
       </w:numPr>
     </w:pPr>
   </w:style>
+  <w:style w:type="paragraph" w:styleId="ListParagraph">
+    <w:name w:val="List Paragraph"/>
+    <w:basedOn w:val="Normal"/>
+    <w:uiPriority w:val="34"/>
+    <w:qFormat/>
+    <w:rsid w:val="00C63A7B"/>
+    <w:pPr>
+      <w:ind w:left="720"/>
+      <w:contextualSpacing/>
+    </w:pPr>
+  </w:style>
+  <w:style w:type="character" w:styleId="CommentReference">
+    <w:name w:val="annotation reference"/>
+    <w:basedOn w:val="DefaultParagraphFont"/>
+    <w:uiPriority w:val="99"/>
+    <w:semiHidden/>
+    <w:unhideWhenUsed/>
+    <w:rsid w:val="00E72D79"/>
+    <w:rPr>
+      <w:sz w:val="18"/>
+      <w:szCs w:val="18"/>
+    </w:rPr>
+  </w:style>
+  <w:style w:type="paragraph" w:styleId="CommentText">
+    <w:name w:val="annotation text"/>
+    <w:basedOn w:val="Normal"/>
+    <w:link w:val="CommentTextChar"/>
+    <w:uiPriority w:val="99"/>
+    <w:semiHidden/>
+    <w:unhideWhenUsed/>
+    <w:rsid w:val="00E72D79"/>
+    <w:pPr>
+      <w:spacing w:line="240" w:lineRule="auto"/>
+    </w:pPr>
+  </w:style>
+  <w:style w:type="character" w:customStyle="1" w:styleId="CommentTextChar">
+    <w:name w:val="Comment Text Char"/>
+    <w:basedOn w:val="DefaultParagraphFont"/>
+    <w:link w:val="CommentText"/>
+    <w:uiPriority w:val="99"/>
+    <w:semiHidden/>
+    <w:rsid w:val="00E72D79"/>
+    <w:rPr>
+      <w:rFonts w:ascii="Liberation Serif" w:eastAsia="DejaVu Sans" w:hAnsi="Liberation Serif" w:cs="Lohit Hindi"/>
+      <w:sz w:val="24"/>
+      <w:szCs w:val="24"/>
+      <w:lang w:eastAsia="zh-CN" w:bidi="hi-IN"/>
+    </w:rPr>
+  </w:style>
+  <w:style w:type="paragraph" w:styleId="CommentSubject">
+    <w:name w:val="annotation subject"/>
+    <w:basedOn w:val="CommentText"/>
+    <w:next w:val="CommentText"/>
+    <w:link w:val="CommentSubjectChar"/>
+    <w:uiPriority w:val="99"/>
+    <w:semiHidden/>
+    <w:unhideWhenUsed/>
+    <w:rsid w:val="00E72D79"/>
+    <w:rPr>
+      <w:b/>
+      <w:bCs/>
+      <w:sz w:val="20"/>
+      <w:szCs w:val="20"/>
+    </w:rPr>
+  </w:style>
+  <w:style w:type="character" w:customStyle="1" w:styleId="CommentSubjectChar">
+    <w:name w:val="Comment Subject Char"/>
+    <w:basedOn w:val="CommentTextChar"/>
+    <w:link w:val="CommentSubject"/>
+    <w:uiPriority w:val="99"/>
+    <w:semiHidden/>
+    <w:rsid w:val="00E72D79"/>
+    <w:rPr>
+      <w:b/>
+      <w:bCs/>
+      <w:sz w:val="20"/>
+      <w:szCs w:val="20"/>
+    </w:rPr>
+  </w:style>
 </w:styles>
 </file>
 

</xml_diff>

<commit_message>
Added additional comments that were discussed during meeting
git-svn-id: https://subversion.assembla.com/svn/mdss@5604 e0e46c49-be69-4f5a-ad62-21024a331aea

Former-commit-id: 5c267b3479c6b1bc2c140ca572284476e540e99e [formerly 821e77af50c67229ec67baa415f25708143dd738]
Former-commit-id: aa35107baa1587a7d0649e5d919e7ba9db51c5ac
</commit_message>
<xml_diff>
--- a/standalone/doc/manual/manual.docx
+++ b/standalone/doc/manual/manual.docx
@@ -101,15 +101,7 @@
         </w:rPr>
       </w:pPr>
       <w:r>
-        <w:t xml:space="preserve">Each installation of DDMS tracks all of its transactions, which can then be sent to other installations using the synchronization feature.  Examples of tracked transactions include data entry through the web </w:t>
-      </w:r>
-      <w:proofErr w:type="gramStart"/>
-      <w:r>
-        <w:t>interface,</w:t>
-      </w:r>
-      <w:proofErr w:type="gramEnd"/>
-      <w:r>
-        <w:t xml:space="preserve"> excel imports, and synchronization data imported from other installations.  Each transaction record is a self-contained unit, containing all information required to duplicate itself on other computers.  Since records are created locally when importing transaction data from other installation, multiple updates can be easily combined into a single export file.  For example, if computer A exports data to computer B, and computer B then exports its data to computer C, C will get the data of both A and B.</w:t>
+        <w:t>Each installation of DDMS tracks all of its transactions, which can then be sent to other installations using the synchronization feature.  Examples of tracked transactions include data entry through the web interface, excel imports, and synchronization data imported from other installations.  Each transaction record is a self-contained unit, containing all information required to duplicate itself on other computers.  Since records are created locally when importing transaction data from other installation, multiple updates can be easily combined into a single export file.  For example, if computer A exports data to computer B, and computer B then exports its data to computer C, C will get the data of both A and B.</w:t>
       </w:r>
       <w:ins w:id="14" w:author="Nathan Mceachen" w:date="2010-11-16T21:07:00Z">
         <w:r>
@@ -491,6 +483,101 @@
           <w:ins w:id="70" w:author="Nathan Mceachen" w:date="2010-11-16T21:48:00Z"/>
         </w:numPr>
         <w:spacing w:after="0"/>
+        <w:rPr>
+          <w:ins w:id="71" w:author="Nathan Mceachen" w:date="2010-11-17T22:03:00Z"/>
+          <w:b/>
+          <w:sz w:val="48"/>
+          <w:rPrChange w:id="72" w:author="Nathan Mceachen" w:date="2010-11-17T22:04:00Z">
+            <w:rPr>
+              <w:ins w:id="73" w:author="Nathan Mceachen" w:date="2010-11-17T22:03:00Z"/>
+            </w:rPr>
+          </w:rPrChange>
+        </w:rPr>
+      </w:pPr>
+      <w:ins w:id="74" w:author="Nathan Mceachen" w:date="2010-11-17T22:03:00Z">
+        <w:r>
+          <w:rPr>
+            <w:b/>
+            <w:sz w:val="48"/>
+            <w:rPrChange w:id="75" w:author="Nathan Mceachen" w:date="2010-11-17T22:04:00Z">
+              <w:rPr/>
+            </w:rPrChange>
+          </w:rPr>
+          <w:t>Synch Resolving Control Flow</w:t>
+        </w:r>
+      </w:ins>
+    </w:p>
+    <w:p>
+      <w:pPr>
+        <w:numPr>
+          <w:ins w:id="76" w:author="Nathan Mceachen" w:date="2010-11-17T22:04:00Z"/>
+        </w:numPr>
+        <w:spacing w:after="0"/>
+        <w:rPr>
+          <w:ins w:id="77" w:author="Nathan Mceachen" w:date="2010-11-17T22:04:00Z"/>
+        </w:rPr>
+      </w:pPr>
+    </w:p>
+    <w:p>
+      <w:pPr>
+        <w:numPr>
+          <w:ins w:id="78" w:author="Nathan Mceachen" w:date="2010-11-17T22:04:00Z"/>
+        </w:numPr>
+        <w:spacing w:after="0"/>
+        <w:rPr>
+          <w:ins w:id="79" w:author="Nathan Mceachen" w:date="2010-11-17T22:04:00Z"/>
+        </w:rPr>
+      </w:pPr>
+    </w:p>
+    <w:p>
+      <w:pPr>
+        <w:numPr>
+          <w:ins w:id="80" w:author="Nathan Mceachen" w:date="2010-11-17T22:04:00Z"/>
+        </w:numPr>
+        <w:spacing w:after="0"/>
+        <w:rPr>
+          <w:ins w:id="81" w:author="Nathan Mceachen" w:date="2010-11-17T22:04:00Z"/>
+        </w:rPr>
+      </w:pPr>
+      <w:ins w:id="82" w:author="Nathan Mceachen" w:date="2010-11-17T22:04:00Z">
+        <w:r>
+          <w:t xml:space="preserve">Modify any Type of object what so ever </w:t>
+        </w:r>
+        <w:r>
+          <w:t>–</w:t>
+        </w:r>
+        <w:r>
+          <w:t xml:space="preserve"> </w:t>
+        </w:r>
+      </w:ins>
+      <w:ins w:id="83" w:author="Nathan Mceachen" w:date="2010-11-17T22:05:00Z">
+        <w:r>
+          <w:t>describe</w:t>
+        </w:r>
+      </w:ins>
+      <w:ins w:id="84" w:author="Nathan Mceachen" w:date="2010-11-17T22:04:00Z">
+        <w:r>
+          <w:t xml:space="preserve"> ramifications.</w:t>
+        </w:r>
+      </w:ins>
+    </w:p>
+    <w:p>
+      <w:pPr>
+        <w:numPr>
+          <w:ins w:id="85" w:author="Nathan Mceachen" w:date="2010-11-17T22:04:00Z"/>
+        </w:numPr>
+        <w:spacing w:after="0"/>
+        <w:rPr>
+          <w:ins w:id="86" w:author="Nathan Mceachen" w:date="2010-11-17T22:04:00Z"/>
+        </w:rPr>
+      </w:pPr>
+    </w:p>
+    <w:p>
+      <w:pPr>
+        <w:numPr>
+          <w:ins w:id="87" w:author="Nathan Mceachen" w:date="2010-11-17T22:04:00Z"/>
+        </w:numPr>
+        <w:spacing w:after="0"/>
       </w:pPr>
       <w:r>
         <w:br w:type="page"/>
@@ -518,13 +605,13 @@
       <w:pPr>
         <w:pStyle w:val="Heading2"/>
         <w:numPr>
-          <w:numberingChange w:id="71" w:author="Nathan Mceachen" w:date="2010-11-16T21:00:00Z" w:original=""/>
+          <w:numberingChange w:id="88" w:author="Nathan Mceachen" w:date="2010-11-16T21:00:00Z" w:original=""/>
         </w:numPr>
         <w:spacing w:before="0" w:after="0"/>
       </w:pPr>
-      <w:bookmarkStart w:id="72" w:name="Viewing_existing_data"/>
-      <w:bookmarkEnd w:id="72"/>
-      <w:commentRangeStart w:id="73"/>
+      <w:bookmarkStart w:id="89" w:name="Viewing_existing_data"/>
+      <w:bookmarkEnd w:id="89"/>
+      <w:commentRangeStart w:id="90"/>
       <w:r>
         <w:rPr>
           <w:noProof/>
@@ -574,7 +661,7 @@
           </wp:anchor>
         </w:drawing>
       </w:r>
-      <w:commentRangeEnd w:id="73"/>
+      <w:commentRangeEnd w:id="90"/>
       <w:r>
         <w:rPr>
           <w:rStyle w:val="CommentReference"/>
@@ -582,7 +669,7 @@
           <w:bCs w:val="0"/>
           <w:vanish/>
         </w:rPr>
-        <w:commentReference w:id="73"/>
+        <w:commentReference w:id="90"/>
       </w:r>
       <w:r>
         <w:t>View existing data</w:t>
@@ -595,7 +682,7 @@
         <w:numPr>
           <w:ilvl w:val="0"/>
           <w:numId w:val="20"/>
-          <w:numberingChange w:id="74" w:author="Nathan Mceachen" w:date="2010-11-16T21:00:00Z" w:original=""/>
+          <w:numberingChange w:id="91" w:author="Nathan Mceachen" w:date="2010-11-16T21:00:00Z" w:original=""/>
         </w:numPr>
         <w:tabs>
           <w:tab w:val="clear" w:pos="709"/>
@@ -617,7 +704,7 @@
         <w:numPr>
           <w:ilvl w:val="0"/>
           <w:numId w:val="20"/>
-          <w:numberingChange w:id="75" w:author="Nathan Mceachen" w:date="2010-11-16T21:00:00Z" w:original=""/>
+          <w:numberingChange w:id="92" w:author="Nathan Mceachen" w:date="2010-11-16T21:00:00Z" w:original=""/>
         </w:numPr>
         <w:tabs>
           <w:tab w:val="clear" w:pos="709"/>
@@ -628,37 +715,37 @@
         <w:ind w:left="707" w:hanging="283"/>
         <w:textAlignment w:val="baseline"/>
       </w:pPr>
-      <w:commentRangeStart w:id="76"/>
+      <w:commentRangeStart w:id="93"/>
       <w:r>
         <w:t xml:space="preserve">Double click </w:t>
       </w:r>
-      <w:commentRangeEnd w:id="76"/>
+      <w:commentRangeEnd w:id="93"/>
       <w:r>
         <w:rPr>
           <w:rStyle w:val="CommentReference"/>
           <w:vanish/>
         </w:rPr>
-        <w:commentReference w:id="76"/>
+        <w:commentReference w:id="93"/>
       </w:r>
       <w:r>
         <w:t xml:space="preserve">the </w:t>
       </w:r>
-      <w:commentRangeStart w:id="77"/>
+      <w:commentRangeStart w:id="94"/>
       <w:r>
         <w:t xml:space="preserve">data type </w:t>
       </w:r>
-      <w:commentRangeEnd w:id="77"/>
+      <w:commentRangeEnd w:id="94"/>
       <w:r>
         <w:rPr>
           <w:rStyle w:val="CommentReference"/>
           <w:vanish/>
         </w:rPr>
-        <w:commentReference w:id="77"/>
+        <w:commentReference w:id="94"/>
       </w:r>
       <w:r>
         <w:t>to search</w:t>
       </w:r>
-      <w:ins w:id="78" w:author="Nathan Mceachen" w:date="2010-11-16T22:02:00Z">
+      <w:ins w:id="95" w:author="Nathan Mceachen" w:date="2010-11-16T22:02:00Z">
         <w:r>
           <w:t xml:space="preserve"> for records of that type</w:t>
         </w:r>
@@ -671,7 +758,7 @@
         <w:numPr>
           <w:ilvl w:val="0"/>
           <w:numId w:val="20"/>
-          <w:numberingChange w:id="79" w:author="Nathan Mceachen" w:date="2010-11-16T21:00:00Z" w:original=""/>
+          <w:numberingChange w:id="96" w:author="Nathan Mceachen" w:date="2010-11-16T21:00:00Z" w:original=""/>
         </w:numPr>
         <w:tabs>
           <w:tab w:val="clear" w:pos="709"/>
@@ -693,7 +780,7 @@
         <w:numPr>
           <w:ilvl w:val="0"/>
           <w:numId w:val="20"/>
-          <w:numberingChange w:id="80" w:author="Nathan Mceachen" w:date="2010-11-16T21:00:00Z" w:original=""/>
+          <w:numberingChange w:id="97" w:author="Nathan Mceachen" w:date="2010-11-16T21:00:00Z" w:original=""/>
         </w:numPr>
         <w:tabs>
           <w:tab w:val="clear" w:pos="709"/>
@@ -715,7 +802,7 @@
         <w:numPr>
           <w:ilvl w:val="0"/>
           <w:numId w:val="20"/>
-          <w:numberingChange w:id="81" w:author="Nathan Mceachen" w:date="2010-11-16T21:00:00Z" w:original=""/>
+          <w:numberingChange w:id="98" w:author="Nathan Mceachen" w:date="2010-11-16T21:00:00Z" w:original=""/>
         </w:numPr>
         <w:tabs>
           <w:tab w:val="clear" w:pos="709"/>
@@ -737,7 +824,7 @@
         <w:numPr>
           <w:ilvl w:val="0"/>
           <w:numId w:val="20"/>
-          <w:numberingChange w:id="82" w:author="Nathan Mceachen" w:date="2010-11-16T21:00:00Z" w:original=""/>
+          <w:numberingChange w:id="99" w:author="Nathan Mceachen" w:date="2010-11-16T21:00:00Z" w:original=""/>
         </w:numPr>
         <w:tabs>
           <w:tab w:val="clear" w:pos="709"/>
@@ -759,7 +846,7 @@
         <w:numPr>
           <w:ilvl w:val="0"/>
           <w:numId w:val="20"/>
-          <w:numberingChange w:id="83" w:author="Nathan Mceachen" w:date="2010-11-16T21:00:00Z" w:original=""/>
+          <w:numberingChange w:id="100" w:author="Nathan Mceachen" w:date="2010-11-16T21:00:00Z" w:original=""/>
         </w:numPr>
         <w:tabs>
           <w:tab w:val="clear" w:pos="709"/>
@@ -781,7 +868,7 @@
         <w:numPr>
           <w:ilvl w:val="0"/>
           <w:numId w:val="20"/>
-          <w:numberingChange w:id="84" w:author="Nathan Mceachen" w:date="2010-11-16T21:00:00Z" w:original=""/>
+          <w:numberingChange w:id="101" w:author="Nathan Mceachen" w:date="2010-11-16T21:00:00Z" w:original=""/>
         </w:numPr>
         <w:tabs>
           <w:tab w:val="clear" w:pos="709"/>
@@ -800,13 +887,13 @@
       <w:pPr>
         <w:pStyle w:val="Heading2"/>
         <w:numPr>
-          <w:numberingChange w:id="85" w:author="Nathan Mceachen" w:date="2010-11-16T21:00:00Z" w:original=""/>
+          <w:numberingChange w:id="102" w:author="Nathan Mceachen" w:date="2010-11-16T21:00:00Z" w:original=""/>
         </w:numPr>
         <w:spacing w:before="0" w:after="0"/>
       </w:pPr>
-      <w:bookmarkStart w:id="86" w:name="Create_new_data"/>
-      <w:bookmarkEnd w:id="86"/>
-      <w:commentRangeStart w:id="87"/>
+      <w:bookmarkStart w:id="103" w:name="Create_new_data"/>
+      <w:bookmarkEnd w:id="103"/>
+      <w:commentRangeStart w:id="104"/>
       <w:r>
         <w:rPr>
           <w:noProof/>
@@ -859,7 +946,7 @@
       <w:r>
         <w:t>Create new data</w:t>
       </w:r>
-      <w:commentRangeEnd w:id="87"/>
+      <w:commentRangeEnd w:id="104"/>
       <w:r>
         <w:rPr>
           <w:rStyle w:val="CommentReference"/>
@@ -867,7 +954,7 @@
           <w:bCs w:val="0"/>
           <w:vanish/>
         </w:rPr>
-        <w:commentReference w:id="87"/>
+        <w:commentReference w:id="104"/>
       </w:r>
     </w:p>
     <w:p>
@@ -877,7 +964,7 @@
         <w:numPr>
           <w:ilvl w:val="0"/>
           <w:numId w:val="21"/>
-          <w:numberingChange w:id="88" w:author="Nathan Mceachen" w:date="2010-11-16T21:00:00Z" w:original=""/>
+          <w:numberingChange w:id="105" w:author="Nathan Mceachen" w:date="2010-11-16T21:00:00Z" w:original=""/>
         </w:numPr>
         <w:tabs>
           <w:tab w:val="clear" w:pos="709"/>
@@ -899,7 +986,7 @@
         <w:numPr>
           <w:ilvl w:val="0"/>
           <w:numId w:val="21"/>
-          <w:numberingChange w:id="89" w:author="Nathan Mceachen" w:date="2010-11-16T21:00:00Z" w:original=""/>
+          <w:numberingChange w:id="106" w:author="Nathan Mceachen" w:date="2010-11-16T21:00:00Z" w:original=""/>
         </w:numPr>
         <w:tabs>
           <w:tab w:val="clear" w:pos="709"/>
@@ -921,7 +1008,7 @@
         <w:numPr>
           <w:ilvl w:val="0"/>
           <w:numId w:val="21"/>
-          <w:numberingChange w:id="90" w:author="Nathan Mceachen" w:date="2010-11-16T21:00:00Z" w:original=""/>
+          <w:numberingChange w:id="107" w:author="Nathan Mceachen" w:date="2010-11-16T21:00:00Z" w:original=""/>
         </w:numPr>
         <w:tabs>
           <w:tab w:val="clear" w:pos="709"/>
@@ -943,7 +1030,7 @@
         <w:numPr>
           <w:ilvl w:val="0"/>
           <w:numId w:val="21"/>
-          <w:numberingChange w:id="91" w:author="Nathan Mceachen" w:date="2010-11-16T21:00:00Z" w:original=""/>
+          <w:numberingChange w:id="108" w:author="Nathan Mceachen" w:date="2010-11-16T21:00:00Z" w:original=""/>
         </w:numPr>
         <w:tabs>
           <w:tab w:val="clear" w:pos="709"/>
@@ -965,7 +1052,7 @@
         <w:numPr>
           <w:ilvl w:val="0"/>
           <w:numId w:val="21"/>
-          <w:numberingChange w:id="92" w:author="Nathan Mceachen" w:date="2010-11-16T21:00:00Z" w:original=""/>
+          <w:numberingChange w:id="109" w:author="Nathan Mceachen" w:date="2010-11-16T21:00:00Z" w:original=""/>
         </w:numPr>
         <w:tabs>
           <w:tab w:val="clear" w:pos="709"/>
@@ -991,7 +1078,7 @@
       <w:pPr>
         <w:spacing w:after="0"/>
       </w:pPr>
-      <w:commentRangeStart w:id="93"/>
+      <w:commentRangeStart w:id="110"/>
       <w:r>
         <w:rPr>
           <w:noProof/>
@@ -1041,13 +1128,13 @@
           </wp:anchor>
         </w:drawing>
       </w:r>
-      <w:commentRangeEnd w:id="93"/>
+      <w:commentRangeEnd w:id="110"/>
       <w:r>
         <w:rPr>
           <w:rStyle w:val="CommentReference"/>
           <w:vanish/>
         </w:rPr>
-        <w:commentReference w:id="93"/>
+        <w:commentReference w:id="110"/>
       </w:r>
       <w:r>
         <w:br w:type="page"/>
@@ -1057,12 +1144,12 @@
       <w:pPr>
         <w:pStyle w:val="Heading2"/>
         <w:numPr>
-          <w:numberingChange w:id="94" w:author="Nathan Mceachen" w:date="2010-11-16T21:00:00Z" w:original=""/>
+          <w:numberingChange w:id="111" w:author="Nathan Mceachen" w:date="2010-11-16T21:00:00Z" w:original=""/>
         </w:numPr>
         <w:spacing w:before="0" w:after="0"/>
       </w:pPr>
-      <w:bookmarkStart w:id="95" w:name="Edit_existing_data"/>
-      <w:bookmarkEnd w:id="95"/>
+      <w:bookmarkStart w:id="112" w:name="Edit_existing_data"/>
+      <w:bookmarkEnd w:id="112"/>
       <w:r>
         <w:t>Edit existing data</w:t>
       </w:r>
@@ -1074,7 +1161,7 @@
         <w:numPr>
           <w:ilvl w:val="0"/>
           <w:numId w:val="22"/>
-          <w:numberingChange w:id="96" w:author="Nathan Mceachen" w:date="2010-11-16T21:00:00Z" w:original=""/>
+          <w:numberingChange w:id="113" w:author="Nathan Mceachen" w:date="2010-11-16T21:00:00Z" w:original=""/>
         </w:numPr>
         <w:tabs>
           <w:tab w:val="clear" w:pos="709"/>
@@ -1096,7 +1183,7 @@
         <w:numPr>
           <w:ilvl w:val="0"/>
           <w:numId w:val="22"/>
-          <w:numberingChange w:id="97" w:author="Nathan Mceachen" w:date="2010-11-16T21:00:00Z" w:original=""/>
+          <w:numberingChange w:id="114" w:author="Nathan Mceachen" w:date="2010-11-16T21:00:00Z" w:original=""/>
         </w:numPr>
         <w:tabs>
           <w:tab w:val="clear" w:pos="709"/>
@@ -1107,17 +1194,17 @@
         <w:ind w:left="706" w:hanging="288"/>
         <w:textAlignment w:val="baseline"/>
       </w:pPr>
-      <w:commentRangeStart w:id="98"/>
+      <w:commentRangeStart w:id="115"/>
       <w:r>
         <w:t>Click “Edit” at the bottom of the form</w:t>
       </w:r>
-      <w:commentRangeEnd w:id="98"/>
+      <w:commentRangeEnd w:id="115"/>
       <w:r>
         <w:rPr>
           <w:rStyle w:val="CommentReference"/>
           <w:vanish/>
         </w:rPr>
-        <w:commentReference w:id="98"/>
+        <w:commentReference w:id="115"/>
       </w:r>
     </w:p>
     <w:p>
@@ -1127,7 +1214,7 @@
         <w:numPr>
           <w:ilvl w:val="0"/>
           <w:numId w:val="22"/>
-          <w:numberingChange w:id="99" w:author="Nathan Mceachen" w:date="2010-11-16T21:00:00Z" w:original=""/>
+          <w:numberingChange w:id="116" w:author="Nathan Mceachen" w:date="2010-11-16T21:00:00Z" w:original=""/>
         </w:numPr>
         <w:tabs>
           <w:tab w:val="clear" w:pos="709"/>
@@ -1149,7 +1236,7 @@
         <w:numPr>
           <w:ilvl w:val="0"/>
           <w:numId w:val="22"/>
-          <w:numberingChange w:id="100" w:author="Nathan Mceachen" w:date="2010-11-16T21:00:00Z" w:original=""/>
+          <w:numberingChange w:id="117" w:author="Nathan Mceachen" w:date="2010-11-16T21:00:00Z" w:original=""/>
         </w:numPr>
         <w:tabs>
           <w:tab w:val="clear" w:pos="709"/>
@@ -1160,6 +1247,7 @@
         <w:ind w:left="706" w:hanging="288"/>
         <w:textAlignment w:val="baseline"/>
       </w:pPr>
+      <w:commentRangeStart w:id="118"/>
       <w:r>
         <w:rPr>
           <w:noProof/>
@@ -1212,20 +1300,39 @@
       <w:r>
         <w:t>Click "Apply"</w:t>
       </w:r>
+      <w:commentRangeEnd w:id="118"/>
+      <w:r>
+        <w:rPr>
+          <w:rStyle w:val="CommentReference"/>
+          <w:vanish/>
+        </w:rPr>
+        <w:commentReference w:id="118"/>
+      </w:r>
     </w:p>
     <w:p>
       <w:pPr>
         <w:pStyle w:val="Heading2"/>
         <w:numPr>
-          <w:numberingChange w:id="101" w:author="Nathan Mceachen" w:date="2010-11-16T21:00:00Z" w:original=""/>
+          <w:numberingChange w:id="119" w:author="Nathan Mceachen" w:date="2010-11-16T21:00:00Z" w:original=""/>
         </w:numPr>
         <w:spacing w:before="0" w:after="0"/>
       </w:pPr>
+      <w:commentRangeStart w:id="120"/>
       <w:r>
         <w:t>Delete existing object</w:t>
       </w:r>
       <w:r>
         <w:t xml:space="preserve"> </w:t>
+      </w:r>
+      <w:commentRangeEnd w:id="120"/>
+      <w:r>
+        <w:rPr>
+          <w:rStyle w:val="CommentReference"/>
+          <w:b w:val="0"/>
+          <w:bCs w:val="0"/>
+          <w:vanish/>
+        </w:rPr>
+        <w:commentReference w:id="120"/>
       </w:r>
     </w:p>
     <w:p>
@@ -1235,7 +1342,7 @@
         <w:numPr>
           <w:ilvl w:val="0"/>
           <w:numId w:val="22"/>
-          <w:numberingChange w:id="102" w:author="Nathan Mceachen" w:date="2010-11-16T21:00:00Z" w:original=""/>
+          <w:numberingChange w:id="121" w:author="Nathan Mceachen" w:date="2010-11-16T21:00:00Z" w:original=""/>
         </w:numPr>
         <w:tabs>
           <w:tab w:val="clear" w:pos="709"/>
@@ -1257,7 +1364,7 @@
         <w:numPr>
           <w:ilvl w:val="0"/>
           <w:numId w:val="22"/>
-          <w:numberingChange w:id="103" w:author="Nathan Mceachen" w:date="2010-11-16T21:00:00Z" w:original=""/>
+          <w:numberingChange w:id="122" w:author="Nathan Mceachen" w:date="2010-11-16T21:00:00Z" w:original=""/>
         </w:numPr>
         <w:tabs>
           <w:tab w:val="clear" w:pos="709"/>
@@ -1268,17 +1375,17 @@
         <w:ind w:left="706" w:hanging="288"/>
         <w:textAlignment w:val="baseline"/>
       </w:pPr>
-      <w:commentRangeStart w:id="104"/>
+      <w:commentRangeStart w:id="123"/>
       <w:r>
         <w:t>Click “Edit” at the bottom of the form</w:t>
       </w:r>
-      <w:commentRangeEnd w:id="104"/>
+      <w:commentRangeEnd w:id="123"/>
       <w:r>
         <w:rPr>
           <w:rStyle w:val="CommentReference"/>
           <w:vanish/>
         </w:rPr>
-        <w:commentReference w:id="104"/>
+        <w:commentReference w:id="123"/>
       </w:r>
     </w:p>
     <w:p>
@@ -1288,7 +1395,7 @@
         <w:numPr>
           <w:ilvl w:val="0"/>
           <w:numId w:val="22"/>
-          <w:numberingChange w:id="105" w:author="Nathan Mceachen" w:date="2010-11-16T21:00:00Z" w:original=""/>
+          <w:numberingChange w:id="124" w:author="Nathan Mceachen" w:date="2010-11-16T21:00:00Z" w:original=""/>
         </w:numPr>
         <w:tabs>
           <w:tab w:val="clear" w:pos="709"/>
@@ -1310,7 +1417,7 @@
         <w:numPr>
           <w:ilvl w:val="0"/>
           <w:numId w:val="22"/>
-          <w:numberingChange w:id="106" w:author="Nathan Mceachen" w:date="2010-11-16T21:00:00Z" w:original=""/>
+          <w:numberingChange w:id="125" w:author="Nathan Mceachen" w:date="2010-11-16T21:00:00Z" w:original=""/>
         </w:numPr>
         <w:tabs>
           <w:tab w:val="clear" w:pos="709"/>
@@ -1383,7 +1490,7 @@
         <w:numPr>
           <w:ilvl w:val="0"/>
           <w:numId w:val="22"/>
-          <w:numberingChange w:id="107" w:author="Nathan Mceachen" w:date="2010-11-16T21:00:00Z" w:original=""/>
+          <w:numberingChange w:id="126" w:author="Nathan Mceachen" w:date="2010-11-16T21:00:00Z" w:original=""/>
         </w:numPr>
         <w:tabs>
           <w:tab w:val="clear" w:pos="709"/>
@@ -1394,7 +1501,7 @@
         <w:ind w:left="706" w:hanging="288"/>
         <w:textAlignment w:val="baseline"/>
       </w:pPr>
-      <w:commentRangeStart w:id="108"/>
+      <w:commentRangeStart w:id="127"/>
       <w:r>
         <w:rPr>
           <w:noProof/>
@@ -1447,13 +1554,13 @@
       <w:r>
         <w:t>Click “Search” next to the reference attribute</w:t>
       </w:r>
-      <w:commentRangeEnd w:id="108"/>
+      <w:commentRangeEnd w:id="127"/>
       <w:r>
         <w:rPr>
           <w:rStyle w:val="CommentReference"/>
           <w:vanish/>
         </w:rPr>
-        <w:commentReference w:id="108"/>
+        <w:commentReference w:id="127"/>
       </w:r>
     </w:p>
     <w:p>
@@ -1463,7 +1570,7 @@
         <w:numPr>
           <w:ilvl w:val="0"/>
           <w:numId w:val="22"/>
-          <w:numberingChange w:id="109" w:author="Nathan Mceachen" w:date="2010-11-16T21:00:00Z" w:original=""/>
+          <w:numberingChange w:id="128" w:author="Nathan Mceachen" w:date="2010-11-16T21:00:00Z" w:original=""/>
         </w:numPr>
         <w:tabs>
           <w:tab w:val="clear" w:pos="709"/>
@@ -1485,7 +1592,7 @@
         <w:numPr>
           <w:ilvl w:val="0"/>
           <w:numId w:val="22"/>
-          <w:numberingChange w:id="110" w:author="Nathan Mceachen" w:date="2010-11-16T21:00:00Z" w:original=""/>
+          <w:numberingChange w:id="129" w:author="Nathan Mceachen" w:date="2010-11-16T21:00:00Z" w:original=""/>
         </w:numPr>
         <w:tabs>
           <w:tab w:val="clear" w:pos="709"/>
@@ -1507,7 +1614,7 @@
         <w:numPr>
           <w:ilvl w:val="0"/>
           <w:numId w:val="22"/>
-          <w:numberingChange w:id="111" w:author="Nathan Mceachen" w:date="2010-11-16T21:00:00Z" w:original=""/>
+          <w:numberingChange w:id="130" w:author="Nathan Mceachen" w:date="2010-11-16T21:00:00Z" w:original=""/>
         </w:numPr>
         <w:tabs>
           <w:tab w:val="clear" w:pos="709"/>
@@ -1529,7 +1636,7 @@
         <w:numPr>
           <w:ilvl w:val="0"/>
           <w:numId w:val="22"/>
-          <w:numberingChange w:id="112" w:author="Nathan Mceachen" w:date="2010-11-16T21:00:00Z" w:original=""/>
+          <w:numberingChange w:id="131" w:author="Nathan Mceachen" w:date="2010-11-16T21:00:00Z" w:original=""/>
         </w:numPr>
         <w:tabs>
           <w:tab w:val="clear" w:pos="709"/>
@@ -1647,7 +1754,7 @@
           </wp:anchor>
         </w:drawing>
       </w:r>
-      <w:commentRangeStart w:id="113"/>
+      <w:commentRangeStart w:id="132"/>
       <w:r>
         <w:rPr>
           <w:noProof/>
@@ -1697,24 +1804,16 @@
           </wp:anchor>
         </w:drawing>
       </w:r>
-      <w:commentRangeEnd w:id="113"/>
+      <w:commentRangeEnd w:id="132"/>
       <w:r>
         <w:rPr>
           <w:rStyle w:val="CommentReference"/>
           <w:vanish/>
         </w:rPr>
-        <w:commentReference w:id="113"/>
-      </w:r>
-      <w:r>
-        <w:t xml:space="preserve">The pop-up closes, and the reference field </w:t>
-      </w:r>
-      <w:proofErr w:type="gramStart"/>
-      <w:r>
-        <w:t>contains</w:t>
-      </w:r>
-      <w:proofErr w:type="gramEnd"/>
-      <w:r>
-        <w:t xml:space="preserve"> the key of the selected object.</w:t>
+        <w:commentReference w:id="132"/>
+      </w:r>
+      <w:r>
+        <w:t>The pop-up closes, and the reference field contains the key of the selected object.</w:t>
       </w:r>
       <w:r>
         <w:br w:type="page"/>
@@ -1724,13 +1823,13 @@
       <w:pPr>
         <w:pStyle w:val="Heading2"/>
         <w:numPr>
-          <w:numberingChange w:id="114" w:author="Nathan Mceachen" w:date="2010-11-16T21:00:00Z" w:original=""/>
+          <w:numberingChange w:id="133" w:author="Nathan Mceachen" w:date="2010-11-16T21:00:00Z" w:original=""/>
         </w:numPr>
         <w:spacing w:before="0" w:after="0"/>
       </w:pPr>
-      <w:bookmarkStart w:id="115" w:name="Examining_relationship_data"/>
-      <w:bookmarkEnd w:id="115"/>
-      <w:commentRangeStart w:id="116"/>
+      <w:bookmarkStart w:id="134" w:name="Examining_relationship_data"/>
+      <w:bookmarkEnd w:id="134"/>
+      <w:commentRangeStart w:id="135"/>
       <w:r>
         <w:rPr>
           <w:noProof/>
@@ -1783,7 +1882,7 @@
       <w:r>
         <w:t xml:space="preserve">View a relationship </w:t>
       </w:r>
-      <w:commentRangeEnd w:id="116"/>
+      <w:commentRangeEnd w:id="135"/>
       <w:r>
         <w:rPr>
           <w:rStyle w:val="CommentReference"/>
@@ -1791,7 +1890,7 @@
           <w:bCs w:val="0"/>
           <w:vanish/>
         </w:rPr>
-        <w:commentReference w:id="116"/>
+        <w:commentReference w:id="135"/>
       </w:r>
       <w:r>
         <w:t>tree</w:t>
@@ -1804,7 +1903,7 @@
         <w:numPr>
           <w:ilvl w:val="0"/>
           <w:numId w:val="22"/>
-          <w:numberingChange w:id="117" w:author="Nathan Mceachen" w:date="2010-11-16T21:00:00Z" w:original=""/>
+          <w:numberingChange w:id="136" w:author="Nathan Mceachen" w:date="2010-11-16T21:00:00Z" w:original=""/>
         </w:numPr>
         <w:tabs>
           <w:tab w:val="clear" w:pos="709"/>
@@ -1826,7 +1925,7 @@
         <w:numPr>
           <w:ilvl w:val="0"/>
           <w:numId w:val="22"/>
-          <w:numberingChange w:id="118" w:author="Nathan Mceachen" w:date="2010-11-16T21:00:00Z" w:original=""/>
+          <w:numberingChange w:id="137" w:author="Nathan Mceachen" w:date="2010-11-16T21:00:00Z" w:original=""/>
         </w:numPr>
         <w:tabs>
           <w:tab w:val="clear" w:pos="709"/>
@@ -1840,17 +1939,17 @@
       <w:r>
         <w:t xml:space="preserve">The bottom panel contains tabs for each type of relationship the object participates in.  </w:t>
       </w:r>
-      <w:commentRangeStart w:id="119"/>
+      <w:commentRangeStart w:id="138"/>
       <w:r>
         <w:t>The tab also indicates the direction (parent or child) of the relationship.</w:t>
       </w:r>
-      <w:commentRangeEnd w:id="119"/>
+      <w:commentRangeEnd w:id="138"/>
       <w:r>
         <w:rPr>
           <w:rStyle w:val="CommentReference"/>
           <w:vanish/>
         </w:rPr>
-        <w:commentReference w:id="119"/>
+        <w:commentReference w:id="138"/>
       </w:r>
     </w:p>
     <w:p>
@@ -1860,7 +1959,7 @@
         <w:numPr>
           <w:ilvl w:val="0"/>
           <w:numId w:val="23"/>
-          <w:numberingChange w:id="120" w:author="Nathan Mceachen" w:date="2010-11-16T21:00:00Z" w:original=""/>
+          <w:numberingChange w:id="139" w:author="Nathan Mceachen" w:date="2010-11-16T21:00:00Z" w:original=""/>
         </w:numPr>
         <w:tabs>
           <w:tab w:val="clear" w:pos="709"/>
@@ -1882,7 +1981,7 @@
         <w:numPr>
           <w:ilvl w:val="0"/>
           <w:numId w:val="23"/>
-          <w:numberingChange w:id="121" w:author="Nathan Mceachen" w:date="2010-11-16T21:00:00Z" w:original=""/>
+          <w:numberingChange w:id="140" w:author="Nathan Mceachen" w:date="2010-11-16T21:00:00Z" w:original=""/>
         </w:numPr>
         <w:tabs>
           <w:tab w:val="clear" w:pos="709"/>
@@ -1904,7 +2003,7 @@
         <w:numPr>
           <w:ilvl w:val="0"/>
           <w:numId w:val="23"/>
-          <w:numberingChange w:id="122" w:author="Nathan Mceachen" w:date="2010-11-16T21:00:00Z" w:original=""/>
+          <w:numberingChange w:id="141" w:author="Nathan Mceachen" w:date="2010-11-16T21:00:00Z" w:original=""/>
         </w:numPr>
         <w:tabs>
           <w:tab w:val="clear" w:pos="709"/>
@@ -1915,17 +2014,17 @@
         <w:ind w:left="707" w:hanging="283"/>
         <w:textAlignment w:val="baseline"/>
       </w:pPr>
-      <w:commentRangeStart w:id="123"/>
+      <w:commentRangeStart w:id="142"/>
       <w:r>
         <w:t xml:space="preserve">Expand a node to see any objects the node is related to.  </w:t>
       </w:r>
-      <w:commentRangeEnd w:id="123"/>
+      <w:commentRangeEnd w:id="142"/>
       <w:r>
         <w:rPr>
           <w:rStyle w:val="CommentReference"/>
           <w:vanish/>
         </w:rPr>
-        <w:commentReference w:id="123"/>
+        <w:commentReference w:id="142"/>
       </w:r>
       <w:r>
         <w:t>Repeat as desired.</w:t>
@@ -1935,13 +2034,13 @@
       <w:pPr>
         <w:pStyle w:val="Heading3"/>
         <w:numPr>
-          <w:numberingChange w:id="124" w:author="Nathan Mceachen" w:date="2010-11-16T21:00:00Z" w:original=""/>
+          <w:numberingChange w:id="143" w:author="Nathan Mceachen" w:date="2010-11-16T21:00:00Z" w:original=""/>
         </w:numPr>
         <w:spacing w:before="0" w:after="0"/>
       </w:pPr>
-      <w:bookmarkStart w:id="125" w:name="Add_a_new_relationship"/>
-      <w:bookmarkEnd w:id="125"/>
-      <w:commentRangeStart w:id="126"/>
+      <w:bookmarkStart w:id="144" w:name="Add_a_new_relationship"/>
+      <w:bookmarkEnd w:id="144"/>
+      <w:commentRangeStart w:id="145"/>
       <w:r>
         <w:rPr>
           <w:noProof/>
@@ -1995,7 +2094,7 @@
           </wp:anchor>
         </w:drawing>
       </w:r>
-      <w:commentRangeEnd w:id="126"/>
+      <w:commentRangeEnd w:id="145"/>
       <w:r>
         <w:rPr>
           <w:rStyle w:val="CommentReference"/>
@@ -2003,7 +2102,7 @@
           <w:bCs w:val="0"/>
           <w:vanish/>
         </w:rPr>
-        <w:commentReference w:id="126"/>
+        <w:commentReference w:id="145"/>
       </w:r>
       <w:r>
         <w:t>Add a new relationship</w:t>
@@ -2016,7 +2115,7 @@
         <w:numPr>
           <w:ilvl w:val="0"/>
           <w:numId w:val="24"/>
-          <w:numberingChange w:id="127" w:author="Nathan Mceachen" w:date="2010-11-16T21:00:00Z" w:original=""/>
+          <w:numberingChange w:id="146" w:author="Nathan Mceachen" w:date="2010-11-16T21:00:00Z" w:original=""/>
         </w:numPr>
         <w:tabs>
           <w:tab w:val="clear" w:pos="709"/>
@@ -2038,7 +2137,7 @@
         <w:numPr>
           <w:ilvl w:val="0"/>
           <w:numId w:val="24"/>
-          <w:numberingChange w:id="128" w:author="Nathan Mceachen" w:date="2010-11-16T21:00:00Z" w:original=""/>
+          <w:numberingChange w:id="147" w:author="Nathan Mceachen" w:date="2010-11-16T21:00:00Z" w:original=""/>
         </w:numPr>
         <w:tabs>
           <w:tab w:val="clear" w:pos="709"/>
@@ -2060,7 +2159,7 @@
         <w:numPr>
           <w:ilvl w:val="0"/>
           <w:numId w:val="24"/>
-          <w:numberingChange w:id="129" w:author="Nathan Mceachen" w:date="2010-11-16T21:00:00Z" w:original=""/>
+          <w:numberingChange w:id="148" w:author="Nathan Mceachen" w:date="2010-11-16T21:00:00Z" w:original=""/>
         </w:numPr>
         <w:tabs>
           <w:tab w:val="clear" w:pos="709"/>
@@ -2074,17 +2173,17 @@
       <w:r>
         <w:t xml:space="preserve">A pop-up window opens to select the target object </w:t>
       </w:r>
-      <w:commentRangeStart w:id="130"/>
+      <w:commentRangeStart w:id="149"/>
       <w:r>
         <w:t>[See “Edit a reference attribute” for similar behavior]</w:t>
       </w:r>
-      <w:commentRangeEnd w:id="130"/>
+      <w:commentRangeEnd w:id="149"/>
       <w:r>
         <w:rPr>
           <w:rStyle w:val="CommentReference"/>
           <w:vanish/>
         </w:rPr>
-        <w:commentReference w:id="130"/>
+        <w:commentReference w:id="149"/>
       </w:r>
     </w:p>
     <w:p>
@@ -2094,7 +2193,7 @@
         <w:numPr>
           <w:ilvl w:val="0"/>
           <w:numId w:val="24"/>
-          <w:numberingChange w:id="131" w:author="Nathan Mceachen" w:date="2010-11-16T21:00:00Z" w:original=""/>
+          <w:numberingChange w:id="150" w:author="Nathan Mceachen" w:date="2010-11-16T21:00:00Z" w:original=""/>
         </w:numPr>
         <w:tabs>
           <w:tab w:val="clear" w:pos="709"/>
@@ -2116,7 +2215,7 @@
         <w:numPr>
           <w:ilvl w:val="0"/>
           <w:numId w:val="24"/>
-          <w:numberingChange w:id="132" w:author="Nathan Mceachen" w:date="2010-11-16T21:00:00Z" w:original=""/>
+          <w:numberingChange w:id="151" w:author="Nathan Mceachen" w:date="2010-11-16T21:00:00Z" w:original=""/>
         </w:numPr>
         <w:tabs>
           <w:tab w:val="clear" w:pos="709"/>
@@ -2127,29 +2226,29 @@
         <w:ind w:left="706" w:hanging="288"/>
         <w:textAlignment w:val="baseline"/>
       </w:pPr>
-      <w:commentRangeStart w:id="133"/>
+      <w:commentRangeStart w:id="152"/>
       <w:r>
         <w:t>Fill in the form and click “Apply”</w:t>
       </w:r>
-      <w:commentRangeEnd w:id="133"/>
+      <w:commentRangeEnd w:id="152"/>
       <w:r>
         <w:rPr>
           <w:rStyle w:val="CommentReference"/>
           <w:vanish/>
         </w:rPr>
-        <w:commentReference w:id="133"/>
+        <w:commentReference w:id="152"/>
       </w:r>
     </w:p>
     <w:p>
       <w:pPr>
         <w:pStyle w:val="Heading3"/>
         <w:numPr>
-          <w:numberingChange w:id="134" w:author="Nathan Mceachen" w:date="2010-11-16T21:00:00Z" w:original=""/>
+          <w:numberingChange w:id="153" w:author="Nathan Mceachen" w:date="2010-11-16T21:00:00Z" w:original=""/>
         </w:numPr>
         <w:spacing w:before="0" w:after="0"/>
       </w:pPr>
-      <w:bookmarkStart w:id="135" w:name="View_the_participating_object"/>
-      <w:bookmarkEnd w:id="135"/>
+      <w:bookmarkStart w:id="154" w:name="View_the_participating_object"/>
+      <w:bookmarkEnd w:id="154"/>
       <w:r>
         <w:t>View the participating object</w:t>
       </w:r>
@@ -2161,7 +2260,7 @@
         <w:numPr>
           <w:ilvl w:val="0"/>
           <w:numId w:val="25"/>
-          <w:numberingChange w:id="136" w:author="Nathan Mceachen" w:date="2010-11-16T21:00:00Z" w:original=""/>
+          <w:numberingChange w:id="155" w:author="Nathan Mceachen" w:date="2010-11-16T21:00:00Z" w:original=""/>
         </w:numPr>
         <w:tabs>
           <w:tab w:val="clear" w:pos="709"/>
@@ -2183,7 +2282,7 @@
         <w:numPr>
           <w:ilvl w:val="0"/>
           <w:numId w:val="25"/>
-          <w:numberingChange w:id="137" w:author="Nathan Mceachen" w:date="2010-11-16T21:00:00Z" w:original=""/>
+          <w:numberingChange w:id="156" w:author="Nathan Mceachen" w:date="2010-11-16T21:00:00Z" w:original=""/>
         </w:numPr>
         <w:tabs>
           <w:tab w:val="clear" w:pos="709"/>
@@ -2194,7 +2293,7 @@
         <w:ind w:left="706" w:hanging="288"/>
         <w:textAlignment w:val="baseline"/>
       </w:pPr>
-      <w:commentRangeStart w:id="138"/>
+      <w:commentRangeStart w:id="157"/>
       <w:r>
         <w:rPr>
           <w:noProof/>
@@ -2251,25 +2350,25 @@
       <w:r>
         <w:t>Double-click the desired row or Right-click and select "Edit"</w:t>
       </w:r>
-      <w:commentRangeEnd w:id="138"/>
+      <w:commentRangeEnd w:id="157"/>
       <w:r>
         <w:rPr>
           <w:rStyle w:val="CommentReference"/>
           <w:vanish/>
         </w:rPr>
-        <w:commentReference w:id="138"/>
+        <w:commentReference w:id="157"/>
       </w:r>
     </w:p>
     <w:p>
       <w:pPr>
         <w:pStyle w:val="Heading3"/>
         <w:numPr>
-          <w:numberingChange w:id="139" w:author="Nathan Mceachen" w:date="2010-11-16T21:00:00Z" w:original=""/>
+          <w:numberingChange w:id="158" w:author="Nathan Mceachen" w:date="2010-11-16T21:00:00Z" w:original=""/>
         </w:numPr>
         <w:spacing w:before="0" w:after="0"/>
       </w:pPr>
-      <w:bookmarkStart w:id="140" w:name="Edit_an_existing_relationship"/>
-      <w:bookmarkEnd w:id="140"/>
+      <w:bookmarkStart w:id="159" w:name="Edit_an_existing_relationship"/>
+      <w:bookmarkEnd w:id="159"/>
       <w:r>
         <w:t>Edit an existing relationship</w:t>
       </w:r>
@@ -2281,7 +2380,7 @@
         <w:numPr>
           <w:ilvl w:val="0"/>
           <w:numId w:val="26"/>
-          <w:numberingChange w:id="141" w:author="Nathan Mceachen" w:date="2010-11-16T21:00:00Z" w:original=""/>
+          <w:numberingChange w:id="160" w:author="Nathan Mceachen" w:date="2010-11-16T21:00:00Z" w:original=""/>
         </w:numPr>
         <w:tabs>
           <w:tab w:val="clear" w:pos="709"/>
@@ -2303,7 +2402,7 @@
         <w:numPr>
           <w:ilvl w:val="0"/>
           <w:numId w:val="26"/>
-          <w:numberingChange w:id="142" w:author="Nathan Mceachen" w:date="2010-11-16T21:00:00Z" w:original=""/>
+          <w:numberingChange w:id="161" w:author="Nathan Mceachen" w:date="2010-11-16T21:00:00Z" w:original=""/>
         </w:numPr>
         <w:tabs>
           <w:tab w:val="clear" w:pos="709"/>
@@ -2314,17 +2413,17 @@
         <w:ind w:left="706" w:hanging="288"/>
         <w:textAlignment w:val="baseline"/>
       </w:pPr>
-      <w:commentRangeStart w:id="143"/>
+      <w:commentRangeStart w:id="162"/>
       <w:r>
         <w:t>Right-click the relationship tab and click “Edit Relationship”</w:t>
       </w:r>
-      <w:commentRangeEnd w:id="143"/>
+      <w:commentRangeEnd w:id="162"/>
       <w:r>
         <w:rPr>
           <w:rStyle w:val="CommentReference"/>
           <w:vanish/>
         </w:rPr>
-        <w:commentReference w:id="143"/>
+        <w:commentReference w:id="162"/>
       </w:r>
     </w:p>
     <w:p>
@@ -2334,7 +2433,7 @@
         <w:numPr>
           <w:ilvl w:val="0"/>
           <w:numId w:val="26"/>
-          <w:numberingChange w:id="144" w:author="Nathan Mceachen" w:date="2010-11-16T21:00:00Z" w:original=""/>
+          <w:numberingChange w:id="163" w:author="Nathan Mceachen" w:date="2010-11-16T21:00:00Z" w:original=""/>
         </w:numPr>
         <w:tabs>
           <w:tab w:val="clear" w:pos="709"/>
@@ -2356,7 +2455,7 @@
         <w:numPr>
           <w:ilvl w:val="0"/>
           <w:numId w:val="26"/>
-          <w:numberingChange w:id="145" w:author="Nathan Mceachen" w:date="2010-11-16T21:00:00Z" w:original=""/>
+          <w:numberingChange w:id="164" w:author="Nathan Mceachen" w:date="2010-11-16T21:00:00Z" w:original=""/>
         </w:numPr>
         <w:tabs>
           <w:tab w:val="clear" w:pos="709"/>
@@ -2376,8 +2475,8 @@
         <w:pStyle w:val="Heading1"/>
         <w:spacing w:before="0" w:after="0"/>
       </w:pPr>
-      <w:bookmarkStart w:id="146" w:name="Transactions"/>
-      <w:bookmarkEnd w:id="146"/>
+      <w:bookmarkStart w:id="165" w:name="Transactions"/>
+      <w:bookmarkEnd w:id="165"/>
       <w:r>
         <w:t>Transactions</w:t>
       </w:r>
@@ -2395,12 +2494,12 @@
       <w:pPr>
         <w:pStyle w:val="Heading2"/>
         <w:numPr>
-          <w:numberingChange w:id="147" w:author="Nathan Mceachen" w:date="2010-11-16T21:00:00Z" w:original=""/>
+          <w:numberingChange w:id="166" w:author="Nathan Mceachen" w:date="2010-11-16T21:00:00Z" w:original=""/>
         </w:numPr>
         <w:spacing w:before="0" w:after="0"/>
       </w:pPr>
-      <w:bookmarkStart w:id="148" w:name="View_Transaction_Records"/>
-      <w:bookmarkEnd w:id="148"/>
+      <w:bookmarkStart w:id="167" w:name="View_Transaction_Records"/>
+      <w:bookmarkEnd w:id="167"/>
       <w:r>
         <w:rPr>
           <w:noProof/>
@@ -2457,11 +2556,11 @@
       <w:r>
         <w:t xml:space="preserve">View </w:t>
       </w:r>
-      <w:commentRangeStart w:id="149"/>
+      <w:commentRangeStart w:id="168"/>
       <w:r>
         <w:t xml:space="preserve">Transaction </w:t>
       </w:r>
-      <w:commentRangeEnd w:id="149"/>
+      <w:commentRangeEnd w:id="168"/>
       <w:r>
         <w:rPr>
           <w:rStyle w:val="CommentReference"/>
@@ -2469,7 +2568,7 @@
           <w:bCs w:val="0"/>
           <w:vanish/>
         </w:rPr>
-        <w:commentReference w:id="149"/>
+        <w:commentReference w:id="168"/>
       </w:r>
       <w:r>
         <w:t>Records</w:t>
@@ -2482,7 +2581,7 @@
         <w:numPr>
           <w:ilvl w:val="0"/>
           <w:numId w:val="27"/>
-          <w:numberingChange w:id="150" w:author="Nathan Mceachen" w:date="2010-11-16T21:00:00Z" w:original=""/>
+          <w:numberingChange w:id="169" w:author="Nathan Mceachen" w:date="2010-11-16T21:00:00Z" w:original=""/>
         </w:numPr>
         <w:tabs>
           <w:tab w:val="clear" w:pos="709"/>
@@ -2504,7 +2603,7 @@
         <w:numPr>
           <w:ilvl w:val="0"/>
           <w:numId w:val="27"/>
-          <w:numberingChange w:id="151" w:author="Nathan Mceachen" w:date="2010-11-16T21:00:00Z" w:original=""/>
+          <w:numberingChange w:id="170" w:author="Nathan Mceachen" w:date="2010-11-16T21:00:00Z" w:original=""/>
         </w:numPr>
         <w:tabs>
           <w:tab w:val="clear" w:pos="709"/>
@@ -2526,7 +2625,7 @@
         <w:numPr>
           <w:ilvl w:val="0"/>
           <w:numId w:val="27"/>
-          <w:numberingChange w:id="152" w:author="Nathan Mceachen" w:date="2010-11-16T21:00:00Z" w:original=""/>
+          <w:numberingChange w:id="171" w:author="Nathan Mceachen" w:date="2010-11-16T21:00:00Z" w:original=""/>
         </w:numPr>
         <w:tabs>
           <w:tab w:val="clear" w:pos="709"/>
@@ -2548,7 +2647,7 @@
         <w:numPr>
           <w:ilvl w:val="0"/>
           <w:numId w:val="27"/>
-          <w:numberingChange w:id="153" w:author="Nathan Mceachen" w:date="2010-11-16T21:00:00Z" w:original=""/>
+          <w:numberingChange w:id="172" w:author="Nathan Mceachen" w:date="2010-11-16T21:00:00Z" w:original=""/>
         </w:numPr>
         <w:tabs>
           <w:tab w:val="clear" w:pos="709"/>
@@ -2570,7 +2669,7 @@
         <w:numPr>
           <w:ilvl w:val="0"/>
           <w:numId w:val="27"/>
-          <w:numberingChange w:id="154" w:author="Nathan Mceachen" w:date="2010-11-16T21:00:00Z" w:original=""/>
+          <w:numberingChange w:id="173" w:author="Nathan Mceachen" w:date="2010-11-16T21:00:00Z" w:original=""/>
         </w:numPr>
         <w:tabs>
           <w:tab w:val="clear" w:pos="709"/>
@@ -2589,12 +2688,12 @@
       <w:pPr>
         <w:pStyle w:val="Heading2"/>
         <w:numPr>
-          <w:numberingChange w:id="155" w:author="Nathan Mceachen" w:date="2010-11-16T21:00:00Z" w:original=""/>
+          <w:numberingChange w:id="174" w:author="Nathan Mceachen" w:date="2010-11-16T21:00:00Z" w:original=""/>
         </w:numPr>
         <w:spacing w:before="0" w:after="0"/>
       </w:pPr>
-      <w:bookmarkStart w:id="156" w:name="Export_Transaction"/>
-      <w:bookmarkEnd w:id="156"/>
+      <w:bookmarkStart w:id="175" w:name="Export_Transaction"/>
+      <w:bookmarkEnd w:id="175"/>
       <w:r>
         <w:t>Export Transaction</w:t>
       </w:r>
@@ -2606,7 +2705,7 @@
         <w:numPr>
           <w:ilvl w:val="0"/>
           <w:numId w:val="28"/>
-          <w:numberingChange w:id="157" w:author="Nathan Mceachen" w:date="2010-11-16T21:00:00Z" w:original=""/>
+          <w:numberingChange w:id="176" w:author="Nathan Mceachen" w:date="2010-11-16T21:00:00Z" w:original=""/>
         </w:numPr>
         <w:tabs>
           <w:tab w:val="clear" w:pos="709"/>
@@ -2628,7 +2727,7 @@
         <w:numPr>
           <w:ilvl w:val="0"/>
           <w:numId w:val="28"/>
-          <w:numberingChange w:id="158" w:author="Nathan Mceachen" w:date="2010-11-16T21:00:00Z" w:original=""/>
+          <w:numberingChange w:id="177" w:author="Nathan Mceachen" w:date="2010-11-16T21:00:00Z" w:original=""/>
         </w:numPr>
         <w:tabs>
           <w:tab w:val="clear" w:pos="709"/>
@@ -2650,7 +2749,7 @@
         <w:numPr>
           <w:ilvl w:val="0"/>
           <w:numId w:val="28"/>
-          <w:numberingChange w:id="159" w:author="Nathan Mceachen" w:date="2010-11-16T21:00:00Z" w:original=""/>
+          <w:numberingChange w:id="178" w:author="Nathan Mceachen" w:date="2010-11-16T21:00:00Z" w:original=""/>
         </w:numPr>
         <w:tabs>
           <w:tab w:val="clear" w:pos="709"/>
@@ -2672,7 +2771,7 @@
         <w:numPr>
           <w:ilvl w:val="1"/>
           <w:numId w:val="28"/>
-          <w:numberingChange w:id="160" w:author="Nathan Mceachen" w:date="2010-11-16T21:00:00Z" w:original=""/>
+          <w:numberingChange w:id="179" w:author="Nathan Mceachen" w:date="2010-11-16T21:00:00Z" w:original=""/>
         </w:numPr>
         <w:tabs>
           <w:tab w:val="clear" w:pos="709"/>
@@ -2694,7 +2793,7 @@
         <w:numPr>
           <w:ilvl w:val="1"/>
           <w:numId w:val="28"/>
-          <w:numberingChange w:id="161" w:author="Nathan Mceachen" w:date="2010-11-16T21:00:00Z" w:original=""/>
+          <w:numberingChange w:id="180" w:author="Nathan Mceachen" w:date="2010-11-16T21:00:00Z" w:original=""/>
         </w:numPr>
         <w:tabs>
           <w:tab w:val="clear" w:pos="709"/>
@@ -2716,7 +2815,7 @@
         <w:numPr>
           <w:ilvl w:val="1"/>
           <w:numId w:val="28"/>
-          <w:numberingChange w:id="162" w:author="Nathan Mceachen" w:date="2010-11-16T21:00:00Z" w:original=""/>
+          <w:numberingChange w:id="181" w:author="Nathan Mceachen" w:date="2010-11-16T21:00:00Z" w:original=""/>
         </w:numPr>
         <w:tabs>
           <w:tab w:val="clear" w:pos="709"/>
@@ -2738,7 +2837,7 @@
         <w:numPr>
           <w:ilvl w:val="0"/>
           <w:numId w:val="28"/>
-          <w:numberingChange w:id="163" w:author="Nathan Mceachen" w:date="2010-11-16T21:00:00Z" w:original=""/>
+          <w:numberingChange w:id="182" w:author="Nathan Mceachen" w:date="2010-11-16T21:00:00Z" w:original=""/>
         </w:numPr>
         <w:tabs>
           <w:tab w:val="clear" w:pos="709"/>
@@ -2760,7 +2859,7 @@
         <w:numPr>
           <w:ilvl w:val="0"/>
           <w:numId w:val="28"/>
-          <w:numberingChange w:id="164" w:author="Nathan Mceachen" w:date="2010-11-16T21:00:00Z" w:original=""/>
+          <w:numberingChange w:id="183" w:author="Nathan Mceachen" w:date="2010-11-16T21:00:00Z" w:original=""/>
         </w:numPr>
         <w:tabs>
           <w:tab w:val="clear" w:pos="709"/>
@@ -2782,7 +2881,7 @@
         <w:numPr>
           <w:ilvl w:val="0"/>
           <w:numId w:val="28"/>
-          <w:numberingChange w:id="165" w:author="Nathan Mceachen" w:date="2010-11-16T21:00:00Z" w:original=""/>
+          <w:numberingChange w:id="184" w:author="Nathan Mceachen" w:date="2010-11-16T21:00:00Z" w:original=""/>
         </w:numPr>
         <w:tabs>
           <w:tab w:val="clear" w:pos="709"/>
@@ -2801,12 +2900,12 @@
       <w:pPr>
         <w:pStyle w:val="Heading2"/>
         <w:numPr>
-          <w:numberingChange w:id="166" w:author="Nathan Mceachen" w:date="2010-11-16T21:00:00Z" w:original=""/>
+          <w:numberingChange w:id="185" w:author="Nathan Mceachen" w:date="2010-11-16T21:00:00Z" w:original=""/>
         </w:numPr>
         <w:spacing w:before="0" w:after="0"/>
       </w:pPr>
-      <w:bookmarkStart w:id="167" w:name="Import_Transaction"/>
-      <w:bookmarkEnd w:id="167"/>
+      <w:bookmarkStart w:id="186" w:name="Import_Transaction"/>
+      <w:bookmarkEnd w:id="186"/>
       <w:r>
         <w:t>Import Transaction</w:t>
       </w:r>
@@ -2818,7 +2917,7 @@
         <w:numPr>
           <w:ilvl w:val="0"/>
           <w:numId w:val="29"/>
-          <w:numberingChange w:id="168" w:author="Nathan Mceachen" w:date="2010-11-16T21:00:00Z" w:original=""/>
+          <w:numberingChange w:id="187" w:author="Nathan Mceachen" w:date="2010-11-16T21:00:00Z" w:original=""/>
         </w:numPr>
         <w:tabs>
           <w:tab w:val="clear" w:pos="709"/>
@@ -2840,7 +2939,7 @@
         <w:numPr>
           <w:ilvl w:val="0"/>
           <w:numId w:val="29"/>
-          <w:numberingChange w:id="169" w:author="Nathan Mceachen" w:date="2010-11-16T21:00:00Z" w:original=""/>
+          <w:numberingChange w:id="188" w:author="Nathan Mceachen" w:date="2010-11-16T21:00:00Z" w:original=""/>
         </w:numPr>
         <w:tabs>
           <w:tab w:val="clear" w:pos="709"/>
@@ -2862,7 +2961,7 @@
         <w:numPr>
           <w:ilvl w:val="0"/>
           <w:numId w:val="29"/>
-          <w:numberingChange w:id="170" w:author="Nathan Mceachen" w:date="2010-11-16T21:00:00Z" w:original=""/>
+          <w:numberingChange w:id="189" w:author="Nathan Mceachen" w:date="2010-11-16T21:00:00Z" w:original=""/>
         </w:numPr>
         <w:tabs>
           <w:tab w:val="clear" w:pos="709"/>
@@ -2884,7 +2983,7 @@
         <w:numPr>
           <w:ilvl w:val="0"/>
           <w:numId w:val="29"/>
-          <w:numberingChange w:id="171" w:author="Nathan Mceachen" w:date="2010-11-16T21:00:00Z" w:original=""/>
+          <w:numberingChange w:id="190" w:author="Nathan Mceachen" w:date="2010-11-16T21:00:00Z" w:original=""/>
         </w:numPr>
         <w:tabs>
           <w:tab w:val="clear" w:pos="709"/>
@@ -2906,7 +3005,7 @@
         <w:numPr>
           <w:ilvl w:val="0"/>
           <w:numId w:val="29"/>
-          <w:numberingChange w:id="172" w:author="Nathan Mceachen" w:date="2010-11-16T21:00:00Z" w:original=""/>
+          <w:numberingChange w:id="191" w:author="Nathan Mceachen" w:date="2010-11-16T21:00:00Z" w:original=""/>
         </w:numPr>
         <w:tabs>
           <w:tab w:val="clear" w:pos="709"/>
@@ -2928,7 +3027,7 @@
         <w:numPr>
           <w:ilvl w:val="0"/>
           <w:numId w:val="29"/>
-          <w:numberingChange w:id="173" w:author="Nathan Mceachen" w:date="2010-11-16T21:00:00Z" w:original=""/>
+          <w:numberingChange w:id="192" w:author="Nathan Mceachen" w:date="2010-11-16T21:00:00Z" w:original=""/>
         </w:numPr>
         <w:tabs>
           <w:tab w:val="clear" w:pos="709"/>
@@ -2986,7 +3085,7 @@
         <w:numPr>
           <w:ilvl w:val="0"/>
           <w:numId w:val="29"/>
-          <w:numberingChange w:id="174" w:author="Nathan Mceachen" w:date="2010-11-16T21:00:00Z" w:original=""/>
+          <w:numberingChange w:id="193" w:author="Nathan Mceachen" w:date="2010-11-16T21:00:00Z" w:original=""/>
         </w:numPr>
         <w:tabs>
           <w:tab w:val="clear" w:pos="709"/>
@@ -3008,7 +3107,7 @@
         <w:numPr>
           <w:ilvl w:val="0"/>
           <w:numId w:val="29"/>
-          <w:numberingChange w:id="175" w:author="Nathan Mceachen" w:date="2010-11-16T21:00:00Z" w:original=""/>
+          <w:numberingChange w:id="194" w:author="Nathan Mceachen" w:date="2010-11-16T21:00:00Z" w:original=""/>
         </w:numPr>
         <w:tabs>
           <w:tab w:val="clear" w:pos="709"/>
@@ -3030,7 +3129,7 @@
         <w:numPr>
           <w:ilvl w:val="0"/>
           <w:numId w:val="29"/>
-          <w:numberingChange w:id="176" w:author="Nathan Mceachen" w:date="2010-11-16T21:00:00Z" w:original=""/>
+          <w:numberingChange w:id="195" w:author="Nathan Mceachen" w:date="2010-11-16T21:00:00Z" w:original=""/>
         </w:numPr>
         <w:tabs>
           <w:tab w:val="clear" w:pos="709"/>
@@ -3052,7 +3151,7 @@
         <w:numPr>
           <w:ilvl w:val="0"/>
           <w:numId w:val="29"/>
-          <w:numberingChange w:id="177" w:author="Nathan Mceachen" w:date="2010-11-16T21:00:00Z" w:original=""/>
+          <w:numberingChange w:id="196" w:author="Nathan Mceachen" w:date="2010-11-16T21:00:00Z" w:original=""/>
         </w:numPr>
         <w:tabs>
           <w:tab w:val="clear" w:pos="709"/>
@@ -3066,12 +3165,12 @@
       <w:r>
         <w:t xml:space="preserve">Resolve the conflict with the techniques described in the “Basic CRUD Operations” section.  The specific steps necessary for resolution differ on a </w:t>
       </w:r>
-      <w:del w:id="178" w:author="Nathan Mceachen" w:date="2010-11-16T22:45:00Z">
+      <w:del w:id="197" w:author="Nathan Mceachen" w:date="2010-11-16T22:45:00Z">
         <w:r>
           <w:delText>case by case</w:delText>
         </w:r>
       </w:del>
-      <w:ins w:id="179" w:author="Nathan Mceachen" w:date="2010-11-16T22:45:00Z">
+      <w:ins w:id="198" w:author="Nathan Mceachen" w:date="2010-11-16T22:45:00Z">
         <w:r>
           <w:t>case-by-case</w:t>
         </w:r>
@@ -3079,7 +3178,7 @@
       <w:r>
         <w:t xml:space="preserve"> basis, and may involve</w:t>
       </w:r>
-      <w:ins w:id="180" w:author="Nathan Mceachen" w:date="2010-11-16T22:59:00Z">
+      <w:ins w:id="199" w:author="Nathan Mceachen" w:date="2010-11-16T22:59:00Z">
         <w:r>
           <w:t xml:space="preserve"> modifying</w:t>
         </w:r>
@@ -3095,7 +3194,7 @@
         <w:numPr>
           <w:ilvl w:val="0"/>
           <w:numId w:val="29"/>
-          <w:numberingChange w:id="181" w:author="Nathan Mceachen" w:date="2010-11-16T21:00:00Z" w:original=""/>
+          <w:numberingChange w:id="200" w:author="Nathan Mceachen" w:date="2010-11-16T21:00:00Z" w:original=""/>
         </w:numPr>
         <w:tabs>
           <w:tab w:val="clear" w:pos="709"/>
@@ -3114,7 +3213,7 @@
       <w:pPr>
         <w:pStyle w:val="Heading2"/>
         <w:numPr>
-          <w:numberingChange w:id="182" w:author="Nathan Mceachen" w:date="2010-11-16T21:00:00Z" w:original=""/>
+          <w:numberingChange w:id="201" w:author="Nathan Mceachen" w:date="2010-11-16T21:00:00Z" w:original=""/>
         </w:numPr>
         <w:spacing w:before="0" w:after="0"/>
       </w:pPr>
@@ -3171,11 +3270,11 @@
           </wp:anchor>
         </w:drawing>
       </w:r>
-      <w:bookmarkStart w:id="183" w:name="Import_Transaction1"/>
+      <w:bookmarkStart w:id="202" w:name="Import_Transaction1"/>
       <w:r>
         <w:t>M</w:t>
       </w:r>
-      <w:bookmarkEnd w:id="183"/>
+      <w:bookmarkEnd w:id="202"/>
       <w:r>
         <w:t>odify Log Level</w:t>
       </w:r>
@@ -3185,17 +3284,17 @@
         <w:pStyle w:val="Textbody"/>
         <w:spacing w:after="0"/>
       </w:pPr>
-      <w:commentRangeStart w:id="184"/>
+      <w:commentRangeStart w:id="203"/>
       <w:r>
         <w:t>DDMS features a logging system with customizable levels of detail.  The logs provide information useful for debugging and troubleshooting problems.  Adjust the amount of information logged to accommodate different needs and circumstances.</w:t>
       </w:r>
-      <w:commentRangeEnd w:id="184"/>
+      <w:commentRangeEnd w:id="203"/>
       <w:r>
         <w:rPr>
           <w:rStyle w:val="CommentReference"/>
           <w:vanish/>
         </w:rPr>
-        <w:commentReference w:id="184"/>
+        <w:commentReference w:id="203"/>
       </w:r>
     </w:p>
     <w:p>
@@ -3205,7 +3304,7 @@
         <w:numPr>
           <w:ilvl w:val="0"/>
           <w:numId w:val="30"/>
-          <w:numberingChange w:id="185" w:author="Nathan Mceachen" w:date="2010-11-16T21:00:00Z" w:original=""/>
+          <w:numberingChange w:id="204" w:author="Nathan Mceachen" w:date="2010-11-16T21:00:00Z" w:original=""/>
         </w:numPr>
         <w:tabs>
           <w:tab w:val="clear" w:pos="709"/>
@@ -3225,7 +3324,7 @@
         <w:numPr>
           <w:ilvl w:val="0"/>
           <w:numId w:val="30"/>
-          <w:numberingChange w:id="186" w:author="Nathan Mceachen" w:date="2010-11-16T21:00:00Z" w:original=""/>
+          <w:numberingChange w:id="205" w:author="Nathan Mceachen" w:date="2010-11-16T21:00:00Z" w:original=""/>
         </w:numPr>
         <w:tabs>
           <w:tab w:val="clear" w:pos="709"/>
@@ -3245,7 +3344,7 @@
         <w:numPr>
           <w:ilvl w:val="0"/>
           <w:numId w:val="30"/>
-          <w:numberingChange w:id="187" w:author="Nathan Mceachen" w:date="2010-11-16T21:00:00Z" w:original=""/>
+          <w:numberingChange w:id="206" w:author="Nathan Mceachen" w:date="2010-11-16T21:00:00Z" w:original=""/>
         </w:numPr>
         <w:tabs>
           <w:tab w:val="clear" w:pos="709"/>
@@ -3265,7 +3364,7 @@
         <w:numPr>
           <w:ilvl w:val="0"/>
           <w:numId w:val="30"/>
-          <w:numberingChange w:id="188" w:author="Nathan Mceachen" w:date="2010-11-16T21:00:00Z" w:original=""/>
+          <w:numberingChange w:id="207" w:author="Nathan Mceachen" w:date="2010-11-16T21:00:00Z" w:original=""/>
         </w:numPr>
         <w:tabs>
           <w:tab w:val="clear" w:pos="709"/>
@@ -3341,7 +3440,7 @@
       </w:r>
     </w:p>
   </w:comment>
-  <w:comment w:id="73" w:author="Nathan Mceachen" w:date="2010-11-16T23:04:00Z" w:initials="NM">
+  <w:comment w:id="90" w:author="Nathan Mceachen" w:date="2010-11-16T23:04:00Z" w:initials="NM">
     <w:p>
       <w:pPr>
         <w:pStyle w:val="CommentText"/>
@@ -3354,54 +3453,6 @@
       </w:r>
       <w:r>
         <w:t>Is this image even readable when printed out?</w:t>
-      </w:r>
-    </w:p>
-  </w:comment>
-  <w:comment w:id="76" w:author="Nathan Mceachen" w:date="2010-11-16T23:04:00Z" w:initials="NM">
-    <w:p>
-      <w:pPr>
-        <w:pStyle w:val="CommentText"/>
-      </w:pPr>
-      <w:r>
-        <w:rPr>
-          <w:rStyle w:val="CommentReference"/>
-        </w:rPr>
-        <w:annotationRef/>
-      </w:r>
-      <w:r>
-        <w:t>Or do you right-click?  The image below shows a search option when you right-click.</w:t>
-      </w:r>
-    </w:p>
-  </w:comment>
-  <w:comment w:id="77" w:author="Nathan Mceachen" w:date="2010-11-16T23:04:00Z" w:initials="NM">
-    <w:p>
-      <w:pPr>
-        <w:pStyle w:val="CommentText"/>
-      </w:pPr>
-      <w:r>
-        <w:rPr>
-          <w:rStyle w:val="CommentReference"/>
-        </w:rPr>
-        <w:annotationRef/>
-      </w:r>
-      <w:r>
-        <w:t>Can you search on relationship types?</w:t>
-      </w:r>
-    </w:p>
-  </w:comment>
-  <w:comment w:id="87" w:author="Nathan Mceachen" w:date="2010-11-16T23:04:00Z" w:initials="NM">
-    <w:p>
-      <w:pPr>
-        <w:pStyle w:val="CommentText"/>
-      </w:pPr>
-      <w:r>
-        <w:rPr>
-          <w:rStyle w:val="CommentReference"/>
-        </w:rPr>
-        <w:annotationRef/>
-      </w:r>
-      <w:r>
-        <w:t>State that it is unlikely they will ever need to use this option.</w:t>
       </w:r>
     </w:p>
   </w:comment>
@@ -3417,11 +3468,11 @@
         <w:annotationRef/>
       </w:r>
       <w:r>
-        <w:t>You need to respect the page margins.  This image will get cut off when printed.</w:t>
+        <w:t>Or do you right-click?  The image below shows a search option when you right-click.</w:t>
       </w:r>
     </w:p>
   </w:comment>
-  <w:comment w:id="98" w:author="Nathan Mceachen" w:date="2010-11-16T23:04:00Z" w:initials="NM">
+  <w:comment w:id="94" w:author="Nathan Mceachen" w:date="2010-11-16T23:04:00Z" w:initials="NM">
     <w:p>
       <w:pPr>
         <w:pStyle w:val="CommentText"/>
@@ -3433,7 +3484,7 @@
         <w:annotationRef/>
       </w:r>
       <w:r>
-        <w:t>Show this!!</w:t>
+        <w:t>Can you search on relationship types?</w:t>
       </w:r>
     </w:p>
   </w:comment>
@@ -3449,11 +3500,43 @@
         <w:annotationRef/>
       </w:r>
       <w:r>
+        <w:t>State that it is unlikely they will ever need to use this option.</w:t>
+      </w:r>
+    </w:p>
+  </w:comment>
+  <w:comment w:id="110" w:author="Nathan Mceachen" w:date="2010-11-16T23:04:00Z" w:initials="NM">
+    <w:p>
+      <w:pPr>
+        <w:pStyle w:val="CommentText"/>
+      </w:pPr>
+      <w:r>
+        <w:rPr>
+          <w:rStyle w:val="CommentReference"/>
+        </w:rPr>
+        <w:annotationRef/>
+      </w:r>
+      <w:r>
+        <w:t>You need to respect the page margins.  This image will get cut off when printed.</w:t>
+      </w:r>
+    </w:p>
+  </w:comment>
+  <w:comment w:id="115" w:author="Nathan Mceachen" w:date="2010-11-16T23:04:00Z" w:initials="NM">
+    <w:p>
+      <w:pPr>
+        <w:pStyle w:val="CommentText"/>
+      </w:pPr>
+      <w:r>
+        <w:rPr>
+          <w:rStyle w:val="CommentReference"/>
+        </w:rPr>
+        <w:annotationRef/>
+      </w:r>
+      <w:r>
         <w:t>Show this!!</w:t>
       </w:r>
     </w:p>
   </w:comment>
-  <w:comment w:id="108" w:author="Nathan Mceachen" w:date="2010-11-16T23:04:00Z" w:initials="NM">
+  <w:comment w:id="118" w:author="Nathan Mceachen" w:date="2010-11-17T22:05:00Z" w:initials="NM">
     <w:p>
       <w:pPr>
         <w:pStyle w:val="CommentText"/>
@@ -3465,11 +3548,11 @@
         <w:annotationRef/>
       </w:r>
       <w:r>
-        <w:t>Describe a reference attribute.  What the heck is being described here?  Why would I ever need to modify a reference attribute.  How do I clear a reference attribute.</w:t>
+        <w:t>Need a cancel button</w:t>
       </w:r>
     </w:p>
   </w:comment>
-  <w:comment w:id="113" w:author="Nathan Mceachen" w:date="2010-11-16T23:04:00Z" w:initials="NM">
+  <w:comment w:id="120" w:author="Nathan Mceachen" w:date="2010-11-17T22:17:00Z" w:initials="NM">
     <w:p>
       <w:pPr>
         <w:pStyle w:val="CommentText"/>
@@ -3481,39 +3564,10 @@
         <w:annotationRef/>
       </w:r>
       <w:r>
-        <w:t>Images are too small.  Associate the text next to the corresponding image.</w:t>
-      </w:r>
-    </w:p>
-  </w:comment>
-  <w:comment w:id="116" w:author="Nathan Mceachen" w:date="2010-11-16T23:04:00Z" w:initials="NM">
-    <w:p>
-      <w:pPr>
-        <w:pStyle w:val="CommentText"/>
-      </w:pPr>
-      <w:r>
-        <w:rPr>
-          <w:rStyle w:val="CommentReference"/>
-        </w:rPr>
-        <w:annotationRef/>
-      </w:r>
-      <w:r>
-        <w:t>What is a relationship?   Provide an example: A spray-team uses spray-nozzles (or whatever example works).  Explain how relationships have attributes.</w:t>
-      </w:r>
-    </w:p>
-  </w:comment>
-  <w:comment w:id="119" w:author="Nathan Mceachen" w:date="2010-11-16T23:04:00Z" w:initials="NM">
-    <w:p>
-      <w:pPr>
-        <w:pStyle w:val="CommentText"/>
-      </w:pPr>
-      <w:r>
-        <w:rPr>
-          <w:rStyle w:val="CommentReference"/>
-        </w:rPr>
-        <w:annotationRef/>
-      </w:r>
-      <w:r>
-        <w:t>Explain “parent or child”.  Do we even need to mention this?  Does not the label on the direction of the relationship explain what the relationship means?</w:t>
+        <w:t>Describe how this will most likely not need to be used.</w:t>
+      </w:r>
+      <w:r>
+        <w:t xml:space="preserve">  Also list enforced constraints that can occur when deleting an object (e.g. reference, relationship).</w:t>
       </w:r>
     </w:p>
   </w:comment>
@@ -3529,11 +3583,11 @@
         <w:annotationRef/>
       </w:r>
       <w:r>
-        <w:t>Explain that you can click on a node (or right-click) and open up that object in view mode.</w:t>
+        <w:t>Show this!!</w:t>
       </w:r>
     </w:p>
   </w:comment>
-  <w:comment w:id="126" w:author="Nathan Mceachen" w:date="2010-11-16T23:04:00Z" w:initials="NM">
+  <w:comment w:id="127" w:author="Nathan Mceachen" w:date="2010-11-16T23:04:00Z" w:initials="NM">
     <w:p>
       <w:pPr>
         <w:pStyle w:val="CommentText"/>
@@ -3545,19 +3599,11 @@
         <w:annotationRef/>
       </w:r>
       <w:r>
-        <w:t>Options should be “</w:t>
-      </w:r>
-      <w:proofErr w:type="spellStart"/>
-      <w:r>
-        <w:t>Add”,“View</w:t>
-      </w:r>
-      <w:proofErr w:type="spellEnd"/>
-      <w:r>
-        <w:t xml:space="preserve"> Object”, and “View Relationship”.</w:t>
+        <w:t>Describe a reference attribute.  What the heck is being described here?  Why would I ever need to modify a reference attribute.  How do I clear a reference attribute.</w:t>
       </w:r>
     </w:p>
   </w:comment>
-  <w:comment w:id="130" w:author="Nathan Mceachen" w:date="2010-11-16T23:04:00Z" w:initials="NM">
+  <w:comment w:id="132" w:author="Nathan Mceachen" w:date="2010-11-16T23:04:00Z" w:initials="NM">
     <w:p>
       <w:pPr>
         <w:pStyle w:val="CommentText"/>
@@ -3569,11 +3615,11 @@
         <w:annotationRef/>
       </w:r>
       <w:r>
-        <w:t>Need to show it these steps explicitly.  Use a concrete DDMS data type example.  Otherwise, our customer won’t even understand what the heck this is all about.</w:t>
+        <w:t>Images are too small.  Associate the text next to the corresponding image.</w:t>
       </w:r>
     </w:p>
   </w:comment>
-  <w:comment w:id="133" w:author="Nathan Mceachen" w:date="2010-11-16T23:04:00Z" w:initials="NM">
+  <w:comment w:id="135" w:author="Nathan Mceachen" w:date="2010-11-16T23:04:00Z" w:initials="NM">
     <w:p>
       <w:pPr>
         <w:pStyle w:val="CommentText"/>
@@ -3585,7 +3631,7 @@
         <w:annotationRef/>
       </w:r>
       <w:r>
-        <w:t>Show this!  Show the added child node!</w:t>
+        <w:t>What is a relationship?   Provide an example: A spray-team uses spray-nozzles (or whatever example works).  Explain how relationships have attributes.</w:t>
       </w:r>
     </w:p>
   </w:comment>
@@ -3601,16 +3647,11 @@
         <w:annotationRef/>
       </w:r>
       <w:r>
-        <w:t>THEY NEED TO LOCK THE OBJECT BEFORE THEY CAN VIEW IT</w:t>
-      </w:r>
-      <w:proofErr w:type="gramStart"/>
-      <w:r>
-        <w:t>?????!!!!</w:t>
-      </w:r>
-      <w:proofErr w:type="gramEnd"/>
+        <w:t>Explain “parent or child”.  Do we even need to mention this?  Does not the label on the direction of the relationship explain what the relationship means?</w:t>
+      </w:r>
     </w:p>
   </w:comment>
-  <w:comment w:id="143" w:author="Nathan Mceachen" w:date="2010-11-16T23:04:00Z" w:initials="NM">
+  <w:comment w:id="142" w:author="Nathan Mceachen" w:date="2010-11-16T23:04:00Z" w:initials="NM">
     <w:p>
       <w:pPr>
         <w:pStyle w:val="CommentText"/>
@@ -3622,7 +3663,23 @@
         <w:annotationRef/>
       </w:r>
       <w:r>
-        <w:t>Show this with a concrete example.</w:t>
+        <w:t>Explain that you can click on a node (or right-click) and open up that object in view mode.</w:t>
+      </w:r>
+    </w:p>
+  </w:comment>
+  <w:comment w:id="145" w:author="Nathan Mceachen" w:date="2010-11-16T23:04:00Z" w:initials="NM">
+    <w:p>
+      <w:pPr>
+        <w:pStyle w:val="CommentText"/>
+      </w:pPr>
+      <w:r>
+        <w:rPr>
+          <w:rStyle w:val="CommentReference"/>
+        </w:rPr>
+        <w:annotationRef/>
+      </w:r>
+      <w:r>
+        <w:t>Options should be “Add”,“View Object”, and “View Relationship”.</w:t>
       </w:r>
     </w:p>
   </w:comment>
@@ -3638,11 +3695,75 @@
         <w:annotationRef/>
       </w:r>
       <w:r>
+        <w:t>Need to show it these steps explicitly.  Use a concrete DDMS data type example.  Otherwise, our customer won’t even understand what the heck this is all about.</w:t>
+      </w:r>
+    </w:p>
+  </w:comment>
+  <w:comment w:id="152" w:author="Nathan Mceachen" w:date="2010-11-16T23:04:00Z" w:initials="NM">
+    <w:p>
+      <w:pPr>
+        <w:pStyle w:val="CommentText"/>
+      </w:pPr>
+      <w:r>
+        <w:rPr>
+          <w:rStyle w:val="CommentReference"/>
+        </w:rPr>
+        <w:annotationRef/>
+      </w:r>
+      <w:r>
+        <w:t>Show this!  Show the added child node!</w:t>
+      </w:r>
+    </w:p>
+  </w:comment>
+  <w:comment w:id="157" w:author="Nathan Mceachen" w:date="2010-11-16T23:04:00Z" w:initials="NM">
+    <w:p>
+      <w:pPr>
+        <w:pStyle w:val="CommentText"/>
+      </w:pPr>
+      <w:r>
+        <w:rPr>
+          <w:rStyle w:val="CommentReference"/>
+        </w:rPr>
+        <w:annotationRef/>
+      </w:r>
+      <w:r>
+        <w:t>THEY NEED TO LOCK THE OBJECT BEFORE THEY CAN VIEW IT?????!!!!</w:t>
+      </w:r>
+    </w:p>
+  </w:comment>
+  <w:comment w:id="162" w:author="Nathan Mceachen" w:date="2010-11-16T23:04:00Z" w:initials="NM">
+    <w:p>
+      <w:pPr>
+        <w:pStyle w:val="CommentText"/>
+      </w:pPr>
+      <w:r>
+        <w:rPr>
+          <w:rStyle w:val="CommentReference"/>
+        </w:rPr>
+        <w:annotationRef/>
+      </w:r>
+      <w:r>
+        <w:t>Show this with a concrete example.</w:t>
+      </w:r>
+    </w:p>
+  </w:comment>
+  <w:comment w:id="168" w:author="Nathan Mceachen" w:date="2010-11-16T23:04:00Z" w:initials="NM">
+    <w:p>
+      <w:pPr>
+        <w:pStyle w:val="CommentText"/>
+      </w:pPr>
+      <w:r>
+        <w:rPr>
+          <w:rStyle w:val="CommentReference"/>
+        </w:rPr>
+        <w:annotationRef/>
+      </w:r>
+      <w:r>
         <w:t>Explain what a transaction is: An atomic set of creates, updates, and deletes on one or more objects that collectively implement an action in DDMS.</w:t>
       </w:r>
     </w:p>
   </w:comment>
-  <w:comment w:id="184" w:author="Nathan Mceachen" w:date="2010-11-16T23:04:00Z" w:initials="NM">
+  <w:comment w:id="203" w:author="Nathan Mceachen" w:date="2010-11-16T23:04:00Z" w:initials="NM">
     <w:p>
       <w:pPr>
         <w:pStyle w:val="CommentText"/>

</xml_diff>